<commit_message>
contrasenasGrupos 0.2 TomSelect y Doc
Agregado TomSelect para el multiselect
Casi completada Documentación.
</commit_message>
<xml_diff>
--- a/doc/Gestor de contraseñas.docx
+++ b/doc/Gestor de contraseñas.docx
@@ -1001,7 +1001,43 @@
           <w:sz w:val="28"/>
           <w:szCs w:val="28"/>
         </w:rPr>
-        <w:t>FECHA: 18/10/2023</w:t>
+        <w:t>FECHA: 1</w:t>
+      </w:r>
+      <w:r>
+        <w:rPr>
+          <w:b/>
+          <w:bCs/>
+          <w:sz w:val="28"/>
+          <w:szCs w:val="28"/>
+        </w:rPr>
+        <w:t>6</w:t>
+      </w:r>
+      <w:r>
+        <w:rPr>
+          <w:b/>
+          <w:bCs/>
+          <w:sz w:val="28"/>
+          <w:szCs w:val="28"/>
+        </w:rPr>
+        <w:t>/1</w:t>
+      </w:r>
+      <w:r>
+        <w:rPr>
+          <w:b/>
+          <w:bCs/>
+          <w:sz w:val="28"/>
+          <w:szCs w:val="28"/>
+        </w:rPr>
+        <w:t>1</w:t>
+      </w:r>
+      <w:r>
+        <w:rPr>
+          <w:b/>
+          <w:bCs/>
+          <w:sz w:val="28"/>
+          <w:szCs w:val="28"/>
+        </w:rPr>
+        <w:t>/2023</w:t>
       </w:r>
     </w:p>
     <w:p>
@@ -1052,6 +1088,9 @@
         <w:p>
           <w:pPr>
             <w:pStyle w:val="Sumario1"/>
+            <w:tabs>
+              <w:tab w:val="right" w:pos="9638" w:leader="dot"/>
+            </w:tabs>
             <w:rPr/>
           </w:pPr>
           <w:r>
@@ -1074,7 +1113,27 @@
               <w:rPr>
                 <w:rStyle w:val="Enlacedelndice"/>
               </w:rPr>
-              <w:t>Descripción:</w:t>
+              <w:t>Descripción</w:t>
+              <w:tab/>
+              <w:t>3</w:t>
+            </w:r>
+          </w:hyperlink>
+        </w:p>
+        <w:p>
+          <w:pPr>
+            <w:pStyle w:val="Sumario2"/>
+            <w:tabs>
+              <w:tab w:val="clear" w:pos="9355"/>
+              <w:tab w:val="right" w:pos="9638" w:leader="dot"/>
+            </w:tabs>
+            <w:rPr/>
+          </w:pPr>
+          <w:hyperlink w:anchor="__RefHeading___Toc204_3155032530">
+            <w:r>
+              <w:rPr>
+                <w:rStyle w:val="Enlacedelndice"/>
+              </w:rPr>
+              <w:t>Fundamento</w:t>
               <w:tab/>
               <w:t>3</w:t>
             </w:r>
@@ -1083,6 +1142,105 @@
         <w:p>
           <w:pPr>
             <w:pStyle w:val="Sumario1"/>
+            <w:tabs>
+              <w:tab w:val="right" w:pos="9638" w:leader="dot"/>
+            </w:tabs>
+            <w:rPr/>
+          </w:pPr>
+          <w:hyperlink w:anchor="__RefHeading___Toc206_3155032530">
+            <w:r>
+              <w:rPr>
+                <w:rStyle w:val="Enlacedelndice"/>
+              </w:rPr>
+              <w:t>Fundamentos curriculares</w:t>
+              <w:tab/>
+              <w:t>4</w:t>
+            </w:r>
+          </w:hyperlink>
+        </w:p>
+        <w:p>
+          <w:pPr>
+            <w:pStyle w:val="Sumario1"/>
+            <w:tabs>
+              <w:tab w:val="right" w:pos="9638" w:leader="dot"/>
+            </w:tabs>
+            <w:rPr/>
+          </w:pPr>
+          <w:hyperlink w:anchor="__RefHeading___Toc210_3155032530">
+            <w:r>
+              <w:rPr>
+                <w:rStyle w:val="Enlacedelndice"/>
+              </w:rPr>
+              <w:t>Introducción</w:t>
+              <w:tab/>
+              <w:t>5</w:t>
+            </w:r>
+          </w:hyperlink>
+        </w:p>
+        <w:p>
+          <w:pPr>
+            <w:pStyle w:val="Sumario1"/>
+            <w:tabs>
+              <w:tab w:val="right" w:pos="9638" w:leader="dot"/>
+            </w:tabs>
+            <w:rPr/>
+          </w:pPr>
+          <w:hyperlink w:anchor="__RefHeading___Toc208_3155032530">
+            <w:r>
+              <w:rPr>
+                <w:rStyle w:val="Enlacedelndice"/>
+              </w:rPr>
+              <w:t>Tecnologías utilizadas</w:t>
+              <w:tab/>
+              <w:t>6</w:t>
+            </w:r>
+          </w:hyperlink>
+        </w:p>
+        <w:p>
+          <w:pPr>
+            <w:pStyle w:val="Sumario1"/>
+            <w:tabs>
+              <w:tab w:val="right" w:pos="9638" w:leader="dot"/>
+            </w:tabs>
+            <w:rPr/>
+          </w:pPr>
+          <w:hyperlink w:anchor="__RefHeading___Toc418_3155032530">
+            <w:r>
+              <w:rPr>
+                <w:rStyle w:val="Enlacedelndice"/>
+              </w:rPr>
+              <w:t>Funcionamiento</w:t>
+              <w:tab/>
+              <w:t>7</w:t>
+            </w:r>
+          </w:hyperlink>
+        </w:p>
+        <w:p>
+          <w:pPr>
+            <w:pStyle w:val="Sumario2"/>
+            <w:tabs>
+              <w:tab w:val="clear" w:pos="9355"/>
+              <w:tab w:val="right" w:pos="9638" w:leader="dot"/>
+            </w:tabs>
+            <w:rPr/>
+          </w:pPr>
+          <w:hyperlink w:anchor="__RefHeading___Toc420_3155032530">
+            <w:r>
+              <w:rPr>
+                <w:rStyle w:val="Enlacedelndice"/>
+              </w:rPr>
+              <w:t>Procesos</w:t>
+              <w:tab/>
+              <w:t>7</w:t>
+            </w:r>
+          </w:hyperlink>
+        </w:p>
+        <w:p>
+          <w:pPr>
+            <w:pStyle w:val="Sumario1"/>
+            <w:tabs>
+              <w:tab w:val="right" w:pos="9638" w:leader="dot"/>
+            </w:tabs>
             <w:rPr/>
           </w:pPr>
           <w:hyperlink w:anchor="__RefHeading___Toc1816_3107868080">
@@ -1092,7 +1250,7 @@
               </w:rPr>
               <w:t>Flujo de trabajo</w:t>
               <w:tab/>
-              <w:t>4</w:t>
+              <w:t>8</w:t>
             </w:r>
           </w:hyperlink>
         </w:p>
@@ -1112,7 +1270,7 @@
               </w:rPr>
               <w:t>Herramientas</w:t>
               <w:tab/>
-              <w:t>4</w:t>
+              <w:t>8</w:t>
             </w:r>
           </w:hyperlink>
         </w:p>
@@ -1132,7 +1290,7 @@
               </w:rPr>
               <w:t>Plantilla</w:t>
               <w:tab/>
-              <w:t>4</w:t>
+              <w:t>8</w:t>
             </w:r>
           </w:hyperlink>
         </w:p>
@@ -1152,7 +1310,7 @@
               </w:rPr>
               <w:t>Nomenclaturas</w:t>
               <w:tab/>
-              <w:t>4</w:t>
+              <w:t>8</w:t>
             </w:r>
           </w:hyperlink>
         </w:p>
@@ -1165,14 +1323,14 @@
             </w:tabs>
             <w:rPr/>
           </w:pPr>
-          <w:hyperlink w:anchor="__RefHeading___Toc1824_3107868080">
+          <w:hyperlink w:anchor="__RefHeading___Toc1822_31078680801">
             <w:r>
               <w:rPr>
                 <w:rStyle w:val="Enlacedelndice"/>
               </w:rPr>
-              <w:t>Backlog:</w:t>
+              <w:t>Tamaños BD</w:t>
               <w:tab/>
-              <w:t>4</w:t>
+              <w:t>8</w:t>
             </w:r>
           </w:hyperlink>
         </w:p>
@@ -1192,7 +1350,7 @@
               </w:rPr>
               <w:t>Diagramas:</w:t>
               <w:tab/>
-              <w:t>5</w:t>
+              <w:t>9</w:t>
             </w:r>
           </w:hyperlink>
           <w:r>
@@ -1229,97 +1387,1911 @@
           <w:numId w:val="0"/>
         </w:numPr>
         <w:ind w:left="0" w:hanging="0"/>
-        <w:rPr>
+        <w:jc w:val="left"/>
+        <w:rPr/>
+      </w:pPr>
+      <w:bookmarkStart w:id="0" w:name="__RefHeading___Toc1814_3107868080"/>
+      <w:bookmarkEnd w:id="0"/>
+      <w:r>
+        <w:rPr>
+          <w:b/>
+          <w:bCs/>
           <w:sz w:val="28"/>
           <w:szCs w:val="28"/>
         </w:rPr>
-      </w:pPr>
-      <w:bookmarkStart w:id="0" w:name="__RefHeading___Toc1814_3107868080"/>
-      <w:bookmarkEnd w:id="0"/>
-      <w:r>
-        <w:rPr>
-          <w:b/>
-          <w:bCs/>
+        <w:t>Descripción</w:t>
+      </w:r>
+    </w:p>
+    <w:p>
+      <w:pPr>
+        <w:pStyle w:val="Normal"/>
+        <w:bidi w:val="0"/>
+        <w:jc w:val="left"/>
+        <w:rPr/>
+      </w:pPr>
+      <w:r>
+        <w:rPr/>
+        <w:t>Aplicación web de fácil acceso para el almacenamiento seguro de contraseñas; una vez que el usuario se registre podrá comenzar a almacenar sus contraseñas.</w:t>
+      </w:r>
+    </w:p>
+    <w:p>
+      <w:pPr>
+        <w:pStyle w:val="Normal"/>
+        <w:bidi w:val="0"/>
+        <w:jc w:val="left"/>
+        <w:rPr/>
+      </w:pPr>
+      <w:r>
+        <w:rPr/>
+        <w:t xml:space="preserve">El usuario podrá cambiar el aspecto de su UI (Mediante un sistema de Temas), </w:t>
+      </w:r>
+      <w:r>
+        <w:rPr/>
+        <w:t>crear grupos para almacenar las contraseñas,</w:t>
+      </w:r>
+      <w:r>
+        <w:rPr/>
+        <w:t xml:space="preserve"> configurar para que tipo de servicio es la contraseña (Con un nombre personalizable y un icono a elegir desde la base de datos del sistema), editar, copiar y/o borrar las contraseñas guardadas, así como su nombre de usuario, correo y contraseña.</w:t>
+      </w:r>
+    </w:p>
+    <w:p>
+      <w:pPr>
+        <w:pStyle w:val="Normal"/>
+        <w:bidi w:val="0"/>
+        <w:jc w:val="left"/>
+        <w:rPr/>
+      </w:pPr>
+      <w:r>
+        <w:rPr/>
+        <w:t xml:space="preserve">Las contraseñas de cada usuario serán almacenadas en la base de datos del sistema siendo antes pasadas por </w:t>
+      </w:r>
+      <w:r>
+        <w:rPr/>
+        <w:t xml:space="preserve">la función de encriptación del framework </w:t>
+      </w:r>
+      <w:r>
+        <w:rPr/>
+        <w:t xml:space="preserve">para que </w:t>
+      </w:r>
+      <w:r>
+        <w:rPr/>
+        <w:t>se almacene de forma segura en la base de datos</w:t>
+      </w:r>
+      <w:r>
+        <w:rPr/>
+        <w:t>.</w:t>
+      </w:r>
+    </w:p>
+    <w:p>
+      <w:pPr>
+        <w:pStyle w:val="Ttulo2"/>
+        <w:numPr>
+          <w:ilvl w:val="0"/>
+          <w:numId w:val="2"/>
+        </w:numPr>
+        <w:jc w:val="left"/>
+        <w:rPr/>
+      </w:pPr>
+      <w:bookmarkStart w:id="1" w:name="__RefHeading___Toc204_3155032530"/>
+      <w:bookmarkEnd w:id="1"/>
+      <w:r>
+        <w:rPr>
+          <w:sz w:val="24"/>
+          <w:szCs w:val="24"/>
+        </w:rPr>
+        <w:t>Fundamento</w:t>
+      </w:r>
+    </w:p>
+    <w:p>
+      <w:pPr>
+        <w:pStyle w:val="Cuerpodetexto"/>
+        <w:spacing w:before="0" w:after="0"/>
+        <w:jc w:val="left"/>
+        <w:rPr>
+          <w:sz w:val="24"/>
+          <w:szCs w:val="24"/>
+        </w:rPr>
+      </w:pPr>
+      <w:r>
+        <w:rPr>
+          <w:sz w:val="24"/>
+          <w:szCs w:val="24"/>
+        </w:rPr>
+        <w:t>La idea nace de la experiencia propia, la forma anterior que tenia de utilizar las contraseñas era muy insegura ya que repetía contraseñas ya existentes en otros sistemas con tal de no tener que recordar nuevas.</w:t>
+      </w:r>
+    </w:p>
+    <w:p>
+      <w:pPr>
+        <w:pStyle w:val="Cuerpodetexto"/>
+        <w:spacing w:before="0" w:after="0"/>
+        <w:jc w:val="left"/>
+        <w:rPr/>
+      </w:pPr>
+      <w:r>
+        <w:rPr>
+          <w:sz w:val="24"/>
+          <w:szCs w:val="24"/>
+        </w:rPr>
+        <w:t>Con este sistema ese problema se resuelve ya que estas quedan protegidas solo a las manos del usuario y cuando el las quiera recuperar.</w:t>
+      </w:r>
+      <w:r>
+        <w:br w:type="page"/>
+      </w:r>
+    </w:p>
+    <w:p>
+      <w:pPr>
+        <w:pStyle w:val="Ttulo1"/>
+        <w:numPr>
+          <w:ilvl w:val="0"/>
+          <w:numId w:val="2"/>
+        </w:numPr>
+        <w:jc w:val="left"/>
+        <w:rPr>
           <w:sz w:val="28"/>
           <w:szCs w:val="28"/>
         </w:rPr>
-        <w:t>Descripción</w:t>
-      </w:r>
+      </w:pPr>
+      <w:bookmarkStart w:id="2" w:name="__RefHeading___Toc206_3155032530"/>
+      <w:bookmarkEnd w:id="2"/>
       <w:r>
         <w:rPr>
           <w:sz w:val="28"/>
           <w:szCs w:val="28"/>
         </w:rPr>
-        <w:t>:</w:t>
-      </w:r>
-    </w:p>
-    <w:p>
-      <w:pPr>
-        <w:pStyle w:val="Normal"/>
-        <w:bidi w:val="0"/>
+        <w:t>Fundamentos curriculares</w:t>
+      </w:r>
+    </w:p>
+    <w:p>
+      <w:pPr>
+        <w:pStyle w:val="Normal"/>
+        <w:numPr>
+          <w:ilvl w:val="0"/>
+          <w:numId w:val="8"/>
+        </w:numPr>
+        <w:spacing w:lineRule="auto" w:line="276"/>
+        <w:jc w:val="both"/>
+        <w:rPr/>
+      </w:pPr>
+      <w:r>
+        <w:rPr/>
+        <w:t>Gracias al proyecto se lograron desarrollar los contenidos y temas:</w:t>
+      </w:r>
+    </w:p>
+    <w:p>
+      <w:pPr>
+        <w:pStyle w:val="Normal"/>
+        <w:numPr>
+          <w:ilvl w:val="1"/>
+          <w:numId w:val="8"/>
+        </w:numPr>
+        <w:spacing w:lineRule="auto" w:line="276"/>
+        <w:jc w:val="both"/>
+        <w:rPr/>
+      </w:pPr>
+      <w:r>
+        <w:rPr/>
+        <w:t>Uso y modificación de Frameworks de trabajo web:</w:t>
+      </w:r>
+    </w:p>
+    <w:p>
+      <w:pPr>
+        <w:pStyle w:val="Normal"/>
+        <w:numPr>
+          <w:ilvl w:val="2"/>
+          <w:numId w:val="8"/>
+        </w:numPr>
+        <w:spacing w:lineRule="auto" w:line="276"/>
+        <w:jc w:val="both"/>
+        <w:rPr/>
+      </w:pPr>
+      <w:r>
+        <w:rPr/>
+        <w:t>Utilización de Laravel, Alpine Js y Tailwind Css, para la construcción, el funcionamiento y el estilo visual del proyecto.</w:t>
+      </w:r>
+    </w:p>
+    <w:p>
+      <w:pPr>
+        <w:pStyle w:val="Normal"/>
+        <w:numPr>
+          <w:ilvl w:val="1"/>
+          <w:numId w:val="8"/>
+        </w:numPr>
+        <w:spacing w:lineRule="auto" w:line="276"/>
+        <w:jc w:val="both"/>
+        <w:rPr/>
+      </w:pPr>
+      <w:r>
+        <w:rPr/>
+        <w:t>Seguridad informática:</w:t>
+      </w:r>
+    </w:p>
+    <w:p>
+      <w:pPr>
+        <w:pStyle w:val="Normal"/>
+        <w:numPr>
+          <w:ilvl w:val="2"/>
+          <w:numId w:val="8"/>
+        </w:numPr>
+        <w:spacing w:lineRule="auto" w:line="276"/>
+        <w:jc w:val="both"/>
+        <w:rPr/>
+      </w:pPr>
+      <w:r>
+        <w:rPr/>
+        <w:t>Almacenaje de datos de forma encriptada para que su recuperación no sea posible sin cumplir los requisitos necesarios.</w:t>
+      </w:r>
+    </w:p>
+    <w:p>
+      <w:pPr>
+        <w:pStyle w:val="Normal"/>
+        <w:numPr>
+          <w:ilvl w:val="1"/>
+          <w:numId w:val="8"/>
+        </w:numPr>
+        <w:spacing w:lineRule="auto" w:line="276"/>
+        <w:jc w:val="both"/>
+        <w:rPr/>
+      </w:pPr>
+      <w:r>
+        <w:rPr/>
+        <w:t>Gestión segura de datos.</w:t>
+      </w:r>
+    </w:p>
+    <w:p>
+      <w:pPr>
+        <w:pStyle w:val="Normal"/>
+        <w:numPr>
+          <w:ilvl w:val="2"/>
+          <w:numId w:val="8"/>
+        </w:numPr>
+        <w:spacing w:lineRule="auto" w:line="276"/>
+        <w:jc w:val="both"/>
+        <w:rPr/>
+      </w:pPr>
+      <w:r>
+        <w:rPr/>
+        <w:t>Encriptación y Desencriptación de datos, oculto del usuario para que no pueda alterar el proceso.</w:t>
+      </w:r>
+    </w:p>
+    <w:p>
+      <w:pPr>
+        <w:pStyle w:val="Normal"/>
+        <w:numPr>
+          <w:ilvl w:val="1"/>
+          <w:numId w:val="8"/>
+        </w:numPr>
+        <w:spacing w:lineRule="auto" w:line="276"/>
+        <w:jc w:val="both"/>
+        <w:rPr/>
+      </w:pPr>
+      <w:r>
+        <w:rPr/>
+        <w:t>Diseño y aplicación de diagramas:</w:t>
+      </w:r>
+    </w:p>
+    <w:p>
+      <w:pPr>
+        <w:pStyle w:val="Normal"/>
+        <w:numPr>
+          <w:ilvl w:val="2"/>
+          <w:numId w:val="8"/>
+        </w:numPr>
+        <w:spacing w:lineRule="auto" w:line="276"/>
+        <w:jc w:val="both"/>
+        <w:rPr/>
+      </w:pPr>
+      <w:r>
+        <w:rPr/>
+        <w:t>Creación y corrección de diagramas utilizados para explicar el funcionamiento del sistema.</w:t>
+      </w:r>
+    </w:p>
+    <w:p>
+      <w:pPr>
+        <w:pStyle w:val="Normal"/>
+        <w:numPr>
+          <w:ilvl w:val="1"/>
+          <w:numId w:val="8"/>
+        </w:numPr>
+        <w:spacing w:lineRule="auto" w:line="276"/>
+        <w:jc w:val="both"/>
+        <w:rPr/>
+      </w:pPr>
+      <w:r>
+        <w:rPr/>
+        <w:t>Diseño de paginas web:</w:t>
+      </w:r>
+    </w:p>
+    <w:p>
+      <w:pPr>
+        <w:pStyle w:val="Normal"/>
+        <w:numPr>
+          <w:ilvl w:val="2"/>
+          <w:numId w:val="8"/>
+        </w:numPr>
+        <w:spacing w:lineRule="auto" w:line="276"/>
+        <w:jc w:val="both"/>
+        <w:rPr/>
+      </w:pPr>
+      <w:r>
+        <w:rPr/>
+        <w:t>Edición de estilos de la pagina web, mejorando su apariencia mediante la estructuración de elementos y colores utilizados.</w:t>
+      </w:r>
+    </w:p>
+    <w:p>
+      <w:pPr>
+        <w:pStyle w:val="Normal"/>
+        <w:numPr>
+          <w:ilvl w:val="1"/>
+          <w:numId w:val="8"/>
+        </w:numPr>
+        <w:spacing w:lineRule="auto" w:line="276"/>
+        <w:jc w:val="both"/>
+        <w:rPr/>
+      </w:pPr>
+      <w:r>
+        <w:rPr/>
+        <w:t>Investigación sobre tecnologías:</w:t>
+      </w:r>
+    </w:p>
+    <w:p>
+      <w:pPr>
+        <w:pStyle w:val="Normal"/>
+        <w:numPr>
+          <w:ilvl w:val="2"/>
+          <w:numId w:val="8"/>
+        </w:numPr>
+        <w:spacing w:lineRule="auto" w:line="276"/>
+        <w:jc w:val="both"/>
+        <w:rPr/>
+      </w:pPr>
+      <w:r>
+        <w:rPr/>
+        <w:t>Aprendizaje sobre tecnologías aplicadas en el sistema así como sistemas similares al creado, para un mejor desarrollo del mismo, teniendo en cuenta lo que posee uno profesional.</w:t>
+      </w:r>
+      <w:r>
+        <w:br w:type="page"/>
+      </w:r>
+    </w:p>
+    <w:p>
+      <w:pPr>
+        <w:pStyle w:val="Ttulo1"/>
+        <w:widowControl/>
+        <w:numPr>
+          <w:ilvl w:val="0"/>
+          <w:numId w:val="0"/>
+        </w:numPr>
+        <w:suppressAutoHyphens w:val="true"/>
+        <w:jc w:val="both"/>
+        <w:rPr>
+          <w:sz w:val="28"/>
+          <w:szCs w:val="28"/>
+        </w:rPr>
+      </w:pPr>
+      <w:bookmarkStart w:id="3" w:name="__RefHeading___Toc210_3155032530"/>
+      <w:bookmarkEnd w:id="3"/>
+      <w:r>
+        <w:rPr>
+          <w:sz w:val="28"/>
+          <w:szCs w:val="28"/>
+        </w:rPr>
+        <w:t>Introducción</w:t>
+      </w:r>
+    </w:p>
+    <w:p>
+      <w:pPr>
+        <w:pStyle w:val="Normal"/>
+        <w:spacing w:lineRule="auto" w:line="276" w:before="57" w:after="57"/>
+        <w:jc w:val="both"/>
+        <w:rPr/>
+      </w:pPr>
+      <w:bookmarkStart w:id="4" w:name="__RefHeading___Toc212_3155032530"/>
+      <w:bookmarkEnd w:id="4"/>
+      <w:r>
+        <w:rPr/>
+        <w:t>Tras medio año de aprendizaje sobre el funcionamiento y creación de sistemas web para uso cotidiano y profesional, se busco desarrollar un proyecto que englobara todo lo aprendido y más, para llevar a cabo esto se comenzó a aprender y utilizar los Frameworks de libre uso “</w:t>
+      </w:r>
+      <w:r>
+        <w:rPr>
+          <w:b/>
+          <w:bCs/>
+          <w:i/>
+          <w:iCs/>
+        </w:rPr>
+        <w:t>Laravel</w:t>
+      </w:r>
+      <w:r>
+        <w:rPr>
+          <w:b w:val="false"/>
+          <w:bCs w:val="false"/>
+          <w:i w:val="false"/>
+          <w:iCs w:val="false"/>
+        </w:rPr>
+        <w:t>” y “</w:t>
+      </w:r>
+      <w:r>
+        <w:rPr>
+          <w:b/>
+          <w:bCs/>
+          <w:i/>
+          <w:iCs/>
+        </w:rPr>
+        <w:t>Tailwindcss</w:t>
+      </w:r>
+      <w:r>
+        <w:rPr>
+          <w:b w:val="false"/>
+          <w:bCs w:val="false"/>
+          <w:i w:val="false"/>
+          <w:iCs w:val="false"/>
+        </w:rPr>
+        <w:t>”</w:t>
+      </w:r>
+    </w:p>
+    <w:p>
+      <w:pPr>
+        <w:pStyle w:val="Normal"/>
+        <w:spacing w:lineRule="auto" w:line="276" w:before="57" w:after="57"/>
+        <w:jc w:val="both"/>
+        <w:rPr/>
+      </w:pPr>
+      <w:bookmarkStart w:id="5" w:name="__RefHeading___Toc214_3155032530"/>
+      <w:bookmarkEnd w:id="5"/>
+      <w:r>
+        <w:rPr/>
+        <w:t>Cada proceso del proyecto se desarrollo de forma individual y independiente, con la ayuda de los profesores a la hora de idear funciones técnicas y visuales del sistema.</w:t>
+      </w:r>
+    </w:p>
+    <w:p>
+      <w:pPr>
+        <w:pStyle w:val="Normal"/>
+        <w:spacing w:lineRule="auto" w:line="276" w:before="57" w:after="57"/>
+        <w:jc w:val="both"/>
+        <w:rPr/>
+      </w:pPr>
+      <w:r>
+        <w:rPr/>
+      </w:r>
+    </w:p>
+    <w:p>
+      <w:pPr>
+        <w:pStyle w:val="Normal"/>
+        <w:spacing w:lineRule="auto" w:line="276" w:before="57" w:after="57"/>
+        <w:jc w:val="both"/>
+        <w:rPr/>
+      </w:pPr>
+      <w:bookmarkStart w:id="6" w:name="__RefHeading___Toc216_3155032530"/>
+      <w:bookmarkEnd w:id="6"/>
+      <w:r>
+        <w:rPr/>
+        <w:t xml:space="preserve">El gestor de contraseñas creado, </w:t>
+      </w:r>
+      <w:r>
+        <w:rPr>
+          <w:b/>
+          <w:bCs/>
+          <w:i/>
+          <w:iCs/>
+        </w:rPr>
+        <w:t>“KeyLock”</w:t>
+      </w:r>
+      <w:r>
+        <w:rPr/>
+        <w:t xml:space="preserve">, cuenta, </w:t>
+      </w:r>
+      <w:r>
+        <w:rPr/>
+        <w:t>en su estado actual,</w:t>
+      </w:r>
+      <w:r>
+        <w:rPr/>
+        <w:t xml:space="preserve"> con las funcionalidades </w:t>
+      </w:r>
+      <w:r>
+        <w:rPr/>
+        <w:t>esenciales</w:t>
+      </w:r>
+      <w:r>
+        <w:rPr/>
+        <w:t xml:space="preserve"> para el uso del mismo de forma personal sin ningún impedimento para el usuario, </w:t>
+      </w:r>
+      <w:r>
+        <w:rPr/>
+        <w:t>permitiéndole crear un usuario y comenzar a almacenar sus contraseñas de forma segura.</w:t>
+      </w:r>
+    </w:p>
+    <w:p>
+      <w:pPr>
+        <w:pStyle w:val="Normal"/>
+        <w:spacing w:lineRule="auto" w:line="276" w:before="57" w:after="57"/>
+        <w:jc w:val="both"/>
+        <w:rPr/>
+      </w:pPr>
+      <w:r>
+        <w:rPr/>
+      </w:r>
+    </w:p>
+    <w:p>
+      <w:pPr>
+        <w:pStyle w:val="Normal"/>
+        <w:spacing w:lineRule="auto" w:line="276" w:before="57" w:after="57"/>
+        <w:jc w:val="both"/>
+        <w:rPr/>
+      </w:pPr>
+      <w:r>
+        <w:rPr/>
+        <w:t>Se espera completar en cuestión de semanas tras la presentación inicial, implementando las funciones secundarias que fueron demoradas para la presentación actual.</w:t>
+      </w:r>
+    </w:p>
+    <w:p>
+      <w:pPr>
+        <w:pStyle w:val="Normal"/>
+        <w:spacing w:lineRule="auto" w:line="276" w:before="57" w:after="57"/>
+        <w:jc w:val="both"/>
+        <w:rPr/>
+      </w:pPr>
+      <w:r>
+        <w:rPr/>
+      </w:r>
+    </w:p>
+    <w:p>
+      <w:pPr>
+        <w:pStyle w:val="Normal"/>
+        <w:spacing w:lineRule="auto" w:line="276" w:before="57" w:after="57"/>
+        <w:jc w:val="both"/>
+        <w:rPr/>
+      </w:pPr>
+      <w:bookmarkStart w:id="7" w:name="__RefHeading___Toc218_3155032530"/>
+      <w:bookmarkEnd w:id="7"/>
+      <w:r>
+        <w:rPr/>
+        <w:t>A continuación se presentaran y explicaran las tecnologías utilizadas para el funcionamiento del mismo, así como la representación grafica del funcionamiento del sistema:</w:t>
+      </w:r>
+      <w:r>
+        <w:br w:type="page"/>
+      </w:r>
+    </w:p>
+    <w:p>
+      <w:pPr>
+        <w:pStyle w:val="Ttulo1"/>
+        <w:numPr>
+          <w:ilvl w:val="0"/>
+          <w:numId w:val="2"/>
+        </w:numPr>
+        <w:jc w:val="both"/>
+        <w:rPr>
+          <w:sz w:val="28"/>
+          <w:szCs w:val="28"/>
+        </w:rPr>
+      </w:pPr>
+      <w:bookmarkStart w:id="8" w:name="__RefHeading___Toc208_3155032530"/>
+      <w:bookmarkEnd w:id="8"/>
+      <w:r>
+        <w:rPr>
+          <w:sz w:val="28"/>
+          <w:szCs w:val="28"/>
+        </w:rPr>
+        <w:t>Tecnologías utilizadas</w:t>
+      </w:r>
+    </w:p>
+    <w:p>
+      <w:pPr>
+        <w:pStyle w:val="Cuerpodetexto"/>
+        <w:numPr>
+          <w:ilvl w:val="0"/>
+          <w:numId w:val="8"/>
+        </w:numPr>
+        <w:spacing w:before="0" w:after="83"/>
+        <w:jc w:val="both"/>
+        <w:rPr/>
+      </w:pPr>
+      <w:r>
+        <w:rPr>
+          <w:b/>
+          <w:bCs/>
+          <w:sz w:val="24"/>
+          <w:szCs w:val="24"/>
+        </w:rPr>
+        <w:t>Laravel 10:</w:t>
+      </w:r>
+    </w:p>
+    <w:p>
+      <w:pPr>
+        <w:pStyle w:val="Cuerpodetexto"/>
+        <w:numPr>
+          <w:ilvl w:val="1"/>
+          <w:numId w:val="8"/>
+        </w:numPr>
+        <w:spacing w:before="0" w:after="83"/>
+        <w:jc w:val="both"/>
+        <w:rPr/>
+      </w:pPr>
+      <w:r>
+        <w:rPr>
+          <w:sz w:val="24"/>
+          <w:szCs w:val="24"/>
+        </w:rPr>
+        <w:t>Framework back-end para la creación, funcionamiento y configuración del proyecto, utiliza el lenguaje de programación PHP.</w:t>
+      </w:r>
+    </w:p>
+    <w:p>
+      <w:pPr>
+        <w:pStyle w:val="Cuerpodetexto"/>
+        <w:numPr>
+          <w:ilvl w:val="1"/>
+          <w:numId w:val="8"/>
+        </w:numPr>
+        <w:spacing w:before="0" w:after="83"/>
+        <w:jc w:val="both"/>
+        <w:rPr/>
+      </w:pPr>
+      <w:r>
+        <w:rPr>
+          <w:sz w:val="24"/>
+          <w:szCs w:val="24"/>
+        </w:rPr>
+        <w:t>Gracias a su funcionamiento, no es necesario crear la estructura de los directorios, ya que el propio Framework genera la suya al crearse.</w:t>
+      </w:r>
+    </w:p>
+    <w:p>
+      <w:pPr>
+        <w:pStyle w:val="Cuerpodetexto"/>
+        <w:numPr>
+          <w:ilvl w:val="1"/>
+          <w:numId w:val="8"/>
+        </w:numPr>
+        <w:spacing w:before="0" w:after="83"/>
+        <w:jc w:val="both"/>
+        <w:rPr/>
+      </w:pPr>
+      <w:r>
+        <w:rPr>
+          <w:sz w:val="24"/>
+          <w:szCs w:val="24"/>
+        </w:rPr>
+        <w:t>Este facilita el manejo de las rutas en el sistema, la comprobación de usuario, la implementación de elementos externos, la creación de funciones y el almacenamiento en la base de datos.</w:t>
+      </w:r>
+    </w:p>
+    <w:p>
+      <w:pPr>
+        <w:pStyle w:val="Cuerpodetexto"/>
+        <w:numPr>
+          <w:ilvl w:val="0"/>
+          <w:numId w:val="8"/>
+        </w:numPr>
+        <w:spacing w:before="0" w:after="83"/>
+        <w:jc w:val="both"/>
+        <w:rPr/>
+      </w:pPr>
+      <w:r>
+        <w:rPr>
+          <w:b/>
+          <w:bCs/>
+          <w:sz w:val="24"/>
+          <w:szCs w:val="24"/>
+        </w:rPr>
+        <w:t>Tailwind 3:</w:t>
+      </w:r>
+    </w:p>
+    <w:p>
+      <w:pPr>
+        <w:pStyle w:val="Cuerpodetexto"/>
+        <w:numPr>
+          <w:ilvl w:val="1"/>
+          <w:numId w:val="8"/>
+        </w:numPr>
+        <w:spacing w:before="0" w:after="83"/>
+        <w:jc w:val="both"/>
+        <w:rPr/>
+      </w:pPr>
+      <w:r>
+        <w:rPr>
+          <w:sz w:val="24"/>
+          <w:szCs w:val="24"/>
+        </w:rPr>
+        <w:t>Framework Css para la implementación de estilos y tema oscuro.</w:t>
+      </w:r>
+    </w:p>
+    <w:p>
+      <w:pPr>
+        <w:pStyle w:val="Cuerpodetexto"/>
+        <w:numPr>
+          <w:ilvl w:val="1"/>
+          <w:numId w:val="8"/>
+        </w:numPr>
+        <w:spacing w:before="0" w:after="83"/>
+        <w:jc w:val="both"/>
+        <w:rPr/>
+      </w:pPr>
+      <w:r>
+        <w:rPr>
+          <w:sz w:val="24"/>
+          <w:szCs w:val="24"/>
+        </w:rPr>
+        <w:t>Con el se implemento la plantilla utilizada en todo el sistema, la cual le dio el estilo actual.</w:t>
+      </w:r>
+    </w:p>
+    <w:p>
+      <w:pPr>
+        <w:pStyle w:val="Cuerpodetexto"/>
+        <w:numPr>
+          <w:ilvl w:val="0"/>
+          <w:numId w:val="0"/>
+        </w:numPr>
+        <w:spacing w:before="0" w:after="83"/>
+        <w:ind w:left="1080" w:hanging="0"/>
+        <w:jc w:val="both"/>
+        <w:rPr>
+          <w:sz w:val="24"/>
+          <w:szCs w:val="24"/>
+        </w:rPr>
+      </w:pPr>
+      <w:r>
+        <w:rPr/>
+      </w:r>
+    </w:p>
+    <w:p>
+      <w:pPr>
+        <w:pStyle w:val="Cuerpodetexto"/>
+        <w:numPr>
+          <w:ilvl w:val="0"/>
+          <w:numId w:val="8"/>
+        </w:numPr>
+        <w:spacing w:before="0" w:after="83"/>
+        <w:jc w:val="both"/>
+        <w:rPr/>
+      </w:pPr>
+      <w:r>
+        <w:rPr>
+          <w:b/>
+          <w:bCs/>
+          <w:sz w:val="24"/>
+          <w:szCs w:val="24"/>
+        </w:rPr>
+        <w:t>Alpine Js 2:</w:t>
+      </w:r>
+    </w:p>
+    <w:p>
+      <w:pPr>
+        <w:pStyle w:val="Cuerpodetexto"/>
+        <w:numPr>
+          <w:ilvl w:val="1"/>
+          <w:numId w:val="8"/>
+        </w:numPr>
+        <w:spacing w:before="0" w:after="83"/>
+        <w:jc w:val="both"/>
+        <w:rPr/>
+      </w:pPr>
+      <w:r>
+        <w:rPr>
+          <w:sz w:val="24"/>
+          <w:szCs w:val="24"/>
+        </w:rPr>
+        <w:t>Framework front-end JS para la implementación de estilos y funcionamiento de efectos visuales.</w:t>
+      </w:r>
+    </w:p>
+    <w:p>
+      <w:pPr>
+        <w:pStyle w:val="Cuerpodetexto"/>
+        <w:numPr>
+          <w:ilvl w:val="1"/>
+          <w:numId w:val="8"/>
+        </w:numPr>
+        <w:spacing w:before="0" w:after="83"/>
+        <w:jc w:val="both"/>
+        <w:rPr/>
+      </w:pPr>
+      <w:r>
+        <w:rPr>
+          <w:sz w:val="24"/>
+          <w:szCs w:val="24"/>
+        </w:rPr>
+        <w:t>Con el se pueden modificar los aspectos visuales de los elementos sin mucho codigo, para que desaparezcan tras cierto tiempo, cambien sus valores o devuelvan un valor indicado.</w:t>
+      </w:r>
+    </w:p>
+    <w:p>
+      <w:pPr>
+        <w:pStyle w:val="Cuerpodetexto"/>
+        <w:numPr>
+          <w:ilvl w:val="1"/>
+          <w:numId w:val="8"/>
+        </w:numPr>
+        <w:spacing w:before="0" w:after="83"/>
+        <w:jc w:val="both"/>
+        <w:rPr/>
+      </w:pPr>
+      <w:r>
+        <w:rPr>
+          <w:sz w:val="24"/>
+          <w:szCs w:val="24"/>
+        </w:rPr>
+        <w:t>En el proyecto se utiliza para la presentación de mensajes de éxito, error o devolver la contraseña que el usuario intenta recuperar.</w:t>
+      </w:r>
+    </w:p>
+    <w:p>
+      <w:pPr>
+        <w:pStyle w:val="Cuerpodetexto"/>
+        <w:numPr>
+          <w:ilvl w:val="0"/>
+          <w:numId w:val="8"/>
+        </w:numPr>
+        <w:spacing w:before="0" w:after="83"/>
+        <w:jc w:val="both"/>
+        <w:rPr/>
+      </w:pPr>
+      <w:r>
+        <w:rPr>
+          <w:b/>
+          <w:bCs/>
+        </w:rPr>
+        <w:t>Cipboard.js:</w:t>
+      </w:r>
+    </w:p>
+    <w:p>
+      <w:pPr>
+        <w:pStyle w:val="Cuerpodetexto"/>
+        <w:numPr>
+          <w:ilvl w:val="1"/>
+          <w:numId w:val="8"/>
+        </w:numPr>
+        <w:spacing w:before="0" w:after="83"/>
+        <w:jc w:val="both"/>
+        <w:rPr/>
+      </w:pPr>
+      <w:r>
+        <w:rPr/>
+        <w:t>Librería para el copiado de datos al portapapeles del dispositivo.</w:t>
+      </w:r>
+    </w:p>
+    <w:p>
+      <w:pPr>
+        <w:pStyle w:val="Cuerpodetexto"/>
+        <w:numPr>
+          <w:ilvl w:val="1"/>
+          <w:numId w:val="8"/>
+        </w:numPr>
+        <w:spacing w:before="0" w:after="83"/>
+        <w:jc w:val="both"/>
+        <w:rPr/>
+      </w:pPr>
+      <w:r>
+        <w:rPr/>
+        <w:t>Con el se logro el devolverle la contraseña desencriptada al usuario guardandola en el portapapeles para que la pegue donde la necesite.</w:t>
+      </w:r>
+    </w:p>
+    <w:p>
+      <w:pPr>
+        <w:pStyle w:val="Cuerpodetexto"/>
+        <w:numPr>
+          <w:ilvl w:val="0"/>
+          <w:numId w:val="8"/>
+        </w:numPr>
+        <w:spacing w:before="0" w:after="83"/>
+        <w:jc w:val="both"/>
+        <w:rPr>
+          <w:b/>
+          <w:b/>
+          <w:bCs/>
+        </w:rPr>
+      </w:pPr>
+      <w:r>
+        <w:rPr>
+          <w:b/>
+          <w:bCs/>
+        </w:rPr>
+        <w:t>Heroicons:</w:t>
+      </w:r>
+    </w:p>
+    <w:p>
+      <w:pPr>
+        <w:pStyle w:val="Cuerpodetexto"/>
+        <w:numPr>
+          <w:ilvl w:val="1"/>
+          <w:numId w:val="8"/>
+        </w:numPr>
+        <w:spacing w:before="0" w:after="83"/>
+        <w:jc w:val="both"/>
+        <w:rPr/>
+      </w:pPr>
+      <w:r>
+        <w:rPr/>
+        <w:t>Lista iconos para la decoración visual del sistema.</w:t>
+      </w:r>
+    </w:p>
+    <w:p>
+      <w:pPr>
+        <w:pStyle w:val="Cuerpodetexto"/>
+        <w:numPr>
+          <w:ilvl w:val="1"/>
+          <w:numId w:val="8"/>
+        </w:numPr>
+        <w:spacing w:before="0" w:after="83"/>
+        <w:jc w:val="both"/>
+        <w:rPr/>
+      </w:pPr>
+      <w:r>
+        <w:rPr/>
+        <w:t>Con el se implementaron los iconos que posee el sistema, en los botones, menús y formularios.</w:t>
+      </w:r>
+    </w:p>
+    <w:p>
+      <w:pPr>
+        <w:pStyle w:val="Cuerpodetexto"/>
+        <w:numPr>
+          <w:ilvl w:val="0"/>
+          <w:numId w:val="8"/>
+        </w:numPr>
+        <w:spacing w:before="0" w:after="83"/>
+        <w:jc w:val="both"/>
+        <w:rPr>
+          <w:b/>
+          <w:b/>
+          <w:bCs/>
+        </w:rPr>
+      </w:pPr>
+      <w:r>
+        <w:rPr>
+          <w:b/>
+          <w:bCs/>
+        </w:rPr>
+        <w:t>Visual Studio Code 1.84:</w:t>
+      </w:r>
+    </w:p>
+    <w:p>
+      <w:pPr>
+        <w:pStyle w:val="Cuerpodetexto"/>
+        <w:numPr>
+          <w:ilvl w:val="1"/>
+          <w:numId w:val="8"/>
+        </w:numPr>
+        <w:spacing w:before="0" w:after="83"/>
+        <w:jc w:val="both"/>
+        <w:rPr>
+          <w:b w:val="false"/>
+          <w:b w:val="false"/>
+          <w:bCs w:val="false"/>
+        </w:rPr>
+      </w:pPr>
+      <w:r>
+        <w:rPr>
+          <w:b w:val="false"/>
+          <w:bCs w:val="false"/>
+        </w:rPr>
+        <w:t>IDE y editor de código fuente de libre uso.</w:t>
+      </w:r>
+    </w:p>
+    <w:p>
+      <w:pPr>
+        <w:pStyle w:val="Cuerpodetexto"/>
+        <w:numPr>
+          <w:ilvl w:val="1"/>
+          <w:numId w:val="8"/>
+        </w:numPr>
+        <w:spacing w:before="0" w:after="83"/>
+        <w:jc w:val="both"/>
+        <w:rPr>
+          <w:b w:val="false"/>
+          <w:b w:val="false"/>
+          <w:bCs w:val="false"/>
+        </w:rPr>
+      </w:pPr>
+      <w:r>
+        <w:rPr>
+          <w:b w:val="false"/>
+          <w:bCs w:val="false"/>
+        </w:rPr>
+        <w:t>Se utilizo para la escritura del código del proyecto, así como la gestión visual de los archivos.</w:t>
+      </w:r>
+      <w:r>
+        <w:br w:type="page"/>
+      </w:r>
+    </w:p>
+    <w:p>
+      <w:pPr>
+        <w:pStyle w:val="Ttulo1"/>
+        <w:numPr>
+          <w:ilvl w:val="0"/>
+          <w:numId w:val="2"/>
+        </w:numPr>
+        <w:rPr>
+          <w:sz w:val="28"/>
+          <w:szCs w:val="28"/>
+        </w:rPr>
+      </w:pPr>
+      <w:bookmarkStart w:id="9" w:name="__RefHeading___Toc418_3155032530"/>
+      <w:bookmarkEnd w:id="9"/>
+      <w:r>
+        <w:rPr>
+          <w:sz w:val="28"/>
+          <w:szCs w:val="28"/>
+        </w:rPr>
+        <w:t>Funcionamiento</w:t>
+      </w:r>
+    </w:p>
+    <w:p>
+      <w:pPr>
+        <w:pStyle w:val="Cuerpodetexto"/>
+        <w:rPr/>
+      </w:pPr>
+      <w:r>
+        <w:rPr/>
+        <w:t>El sistema funciona realizando procesos ya definidos por código que van desde la creación de un usuario hasta el almacenado de una contraseña y su desencriptación para uso cotidiano.</w:t>
+      </w:r>
+    </w:p>
+    <w:p>
+      <w:pPr>
+        <w:pStyle w:val="Ttulo2"/>
+        <w:numPr>
+          <w:ilvl w:val="1"/>
+          <w:numId w:val="2"/>
+        </w:numPr>
+        <w:rPr>
+          <w:sz w:val="26"/>
+          <w:szCs w:val="26"/>
+        </w:rPr>
+      </w:pPr>
+      <w:bookmarkStart w:id="10" w:name="__RefHeading___Toc420_3155032530"/>
+      <w:bookmarkEnd w:id="10"/>
+      <w:r>
+        <w:rPr>
+          <w:sz w:val="26"/>
+          <w:szCs w:val="26"/>
+        </w:rPr>
+        <w:t xml:space="preserve">Procesos </w:t>
+      </w:r>
+      <w:r>
+        <w:rPr>
+          <w:sz w:val="26"/>
+          <w:szCs w:val="26"/>
+        </w:rPr>
+        <w:t>generales</w:t>
+      </w:r>
+    </w:p>
+    <w:p>
+      <w:pPr>
+        <w:pStyle w:val="Cuerpodetexto"/>
         <w:jc w:val="left"/>
         <w:rPr/>
       </w:pPr>
       <w:r>
         <w:rPr/>
-        <w:t>Aplicación web de fácil acceso para el almacenamiento seguro de contraseñas; una vez que el usuario se registre podrá comenzar a almacenar sus contraseñas, con un limite para el tipo de usuario (Base, Empresa, Premium*).</w:t>
-      </w:r>
-    </w:p>
-    <w:p>
-      <w:pPr>
-        <w:pStyle w:val="Normal"/>
-        <w:bidi w:val="0"/>
+        <mc:AlternateContent>
+          <mc:Choice Requires="wps">
+            <w:drawing>
+              <wp:anchor behindDoc="0" distT="0" distB="0" distL="0" distR="0" simplePos="0" locked="0" layoutInCell="0" allowOverlap="1" relativeHeight="6">
+                <wp:simplePos x="0" y="0"/>
+                <wp:positionH relativeFrom="column">
+                  <wp:posOffset>3250565</wp:posOffset>
+                </wp:positionH>
+                <wp:positionV relativeFrom="paragraph">
+                  <wp:posOffset>1965960</wp:posOffset>
+                </wp:positionV>
+                <wp:extent cx="2502535" cy="184150"/>
+                <wp:effectExtent l="0" t="0" r="0" b="0"/>
+                <wp:wrapNone/>
+                <wp:docPr id="1" name="Marco de texto 1"/>
+                <a:graphic xmlns:a="http://schemas.openxmlformats.org/drawingml/2006/main">
+                  <a:graphicData uri="http://schemas.microsoft.com/office/word/2010/wordprocessingShape">
+                    <wps:wsp>
+                      <wps:cNvSpPr txBox="1"/>
+                      <wps:spPr>
+                        <a:xfrm>
+                          <a:off x="0" y="0"/>
+                          <a:ext cx="2502360" cy="184320"/>
+                        </a:xfrm>
+                        <a:prstGeom prst="rect">
+                          <a:avLst/>
+                        </a:prstGeom>
+                        <a:noFill/>
+                        <a:ln w="0">
+                          <a:noFill/>
+                        </a:ln>
+                      </wps:spPr>
+                      <wps:txbx>
+                        <w:txbxContent>
+                          <w:p>
+                            <w:pPr>
+                              <w:overflowPunct w:val="false"/>
+                              <w:jc w:val="center"/>
+                              <w:rPr/>
+                            </w:pPr>
+                            <w:r>
+                              <w:rPr>
+                                <w:b/>
+                                <w:bCs/>
+                              </w:rPr>
+                              <w:t>Img 1.1 – Diagrama de procesos</w:t>
+                            </w:r>
+                          </w:p>
+                        </w:txbxContent>
+                      </wps:txbx>
+                      <wps:bodyPr wrap="square" lIns="0" rIns="0" tIns="0" bIns="0" anchor="t">
+                        <a:noAutofit/>
+                      </wps:bodyPr>
+                    </wps:wsp>
+                  </a:graphicData>
+                </a:graphic>
+              </wp:anchor>
+            </w:drawing>
+          </mc:Choice>
+          <mc:Fallback>
+            <w:pict>
+              <v:shapetype id="_x0000_t202" coordsize="21600,21600" o:spt="202" path="m,l,21600l21600,21600l21600,xe">
+                <v:stroke joinstyle="miter"/>
+                <v:path gradientshapeok="t" o:connecttype="rect"/>
+              </v:shapetype>
+              <v:shape id="shape_0" ID="Marco de texto 1" stroked="f" o:allowincell="f" style="position:absolute;margin-left:255.95pt;margin-top:154.8pt;width:197pt;height:14.45pt;mso-wrap-style:square;v-text-anchor:top" type="_x0000_t202">
+                <v:textbox>
+                  <w:txbxContent>
+                    <w:p>
+                      <w:pPr>
+                        <w:overflowPunct w:val="false"/>
+                        <w:jc w:val="center"/>
+                        <w:rPr/>
+                      </w:pPr>
+                      <w:r>
+                        <w:rPr>
+                          <w:b/>
+                          <w:bCs/>
+                        </w:rPr>
+                        <w:t>Img 1.1 – Diagrama de procesos</w:t>
+                      </w:r>
+                    </w:p>
+                  </w:txbxContent>
+                </v:textbox>
+                <v:fill o:detectmouseclick="t" on="false"/>
+                <v:stroke color="black" joinstyle="round" endcap="flat"/>
+                <w10:wrap type="none"/>
+              </v:shape>
+            </w:pict>
+          </mc:Fallback>
+        </mc:AlternateContent>
+        <w:t>El sistema trabaja con proceso</w:t>
+      </w:r>
+      <w:r>
+        <w:drawing>
+          <wp:anchor behindDoc="0" distT="0" distB="0" distL="0" distR="0" simplePos="0" locked="0" layoutInCell="0" allowOverlap="1" relativeHeight="2">
+            <wp:simplePos x="0" y="0"/>
+            <wp:positionH relativeFrom="column">
+              <wp:posOffset>2284730</wp:posOffset>
+            </wp:positionH>
+            <wp:positionV relativeFrom="paragraph">
+              <wp:posOffset>26035</wp:posOffset>
+            </wp:positionV>
+            <wp:extent cx="4156075" cy="1864360"/>
+            <wp:effectExtent l="0" t="0" r="0" b="0"/>
+            <wp:wrapSquare wrapText="left"/>
+            <wp:docPr id="2" name="Imagen5" descr=""/>
+            <wp:cNvGraphicFramePr>
+              <a:graphicFrameLocks xmlns:a="http://schemas.openxmlformats.org/drawingml/2006/main" noChangeAspect="1"/>
+            </wp:cNvGraphicFramePr>
+            <a:graphic xmlns:a="http://schemas.openxmlformats.org/drawingml/2006/main">
+              <a:graphicData uri="http://schemas.openxmlformats.org/drawingml/2006/picture">
+                <pic:pic xmlns:pic="http://schemas.openxmlformats.org/drawingml/2006/picture">
+                  <pic:nvPicPr>
+                    <pic:cNvPr id="2" name="Imagen5" descr=""/>
+                    <pic:cNvPicPr>
+                      <a:picLocks noChangeAspect="1" noChangeArrowheads="1"/>
+                    </pic:cNvPicPr>
+                  </pic:nvPicPr>
+                  <pic:blipFill>
+                    <a:blip r:embed="rId2"/>
+                    <a:srcRect l="-169" t="-366" r="972" b="3596"/>
+                    <a:stretch>
+                      <a:fillRect/>
+                    </a:stretch>
+                  </pic:blipFill>
+                  <pic:spPr bwMode="auto">
+                    <a:xfrm>
+                      <a:off x="0" y="0"/>
+                      <a:ext cx="4156075" cy="1864360"/>
+                    </a:xfrm>
+                    <a:prstGeom prst="rect">
+                      <a:avLst/>
+                    </a:prstGeom>
+                    <a:ln w="635">
+                      <a:solidFill>
+                        <a:srgbClr val="000000"/>
+                      </a:solidFill>
+                    </a:ln>
+                  </pic:spPr>
+                </pic:pic>
+              </a:graphicData>
+            </a:graphic>
+          </wp:anchor>
+        </w:drawing>
+      </w:r>
+      <w:r>
+        <w:rPr/>
+        <w:t>s que recolectan información que luego manejan internamente para posteriormente mostrarle en pantalla el resultado al usuario</w:t>
+      </w:r>
+    </w:p>
+    <w:p>
+      <w:pPr>
+        <w:pStyle w:val="Cuerpodetexto"/>
         <w:jc w:val="left"/>
         <w:rPr/>
       </w:pPr>
       <w:r>
         <w:rPr/>
-        <w:t>El usuario podrá cambiar el aspecto de su UI (Mediante un sistema de Temas), configurar para que tipo de servicio es la contraseña (Con un nombre personalizable y un icono a elegir desde la base de datos del sistema), podrá tener censurada (Mediante un botón no mostrar la contraseña), editar, copiar y/o borrar las contraseñas guardadas, así como su nombre de usuario, correo y contraseña.</w:t>
-      </w:r>
-    </w:p>
-    <w:p>
-      <w:pPr>
-        <w:pStyle w:val="Normal"/>
-        <w:bidi w:val="0"/>
+      </w:r>
+    </w:p>
+    <w:p>
+      <w:pPr>
+        <w:pStyle w:val="Cuerpodetexto"/>
         <w:jc w:val="left"/>
         <w:rPr/>
       </w:pPr>
       <w:r>
         <w:rPr/>
-        <w:t>Las contraseñas de cada usuario serán almacenadas en la base de datos del sistema siendo antes pasadas por varios sistemas de cifrado para que, en caso de que haya una falla, las contraseñas se mantengan aseguradas.</w:t>
-      </w:r>
-    </w:p>
-    <w:p>
-      <w:pPr>
-        <w:pStyle w:val="Normal"/>
-        <w:bidi w:val="0"/>
-        <w:jc w:val="left"/>
-        <w:rPr/>
-      </w:pPr>
-      <w:r>
-        <w:rPr/>
-      </w:r>
-    </w:p>
-    <w:p>
-      <w:pPr>
-        <w:pStyle w:val="Normal"/>
-        <w:bidi w:val="0"/>
-        <w:jc w:val="left"/>
-        <w:rPr/>
-      </w:pPr>
-      <w:r>
-        <w:rPr>
-          <w:b/>
-          <w:bCs/>
-        </w:rPr>
-        <w:t>*</w:t>
-      </w:r>
-      <w:r>
-        <w:rPr>
-          <w:b w:val="false"/>
-          <w:bCs w:val="false"/>
-        </w:rPr>
-        <w:t xml:space="preserve"> Características del tipo de usuario:</w:t>
+        <w:t>En el diagrama (</w:t>
+      </w:r>
+      <w:r>
+        <w:rPr>
+          <w:b/>
+          <w:bCs/>
+        </w:rPr>
+        <w:t>Img 1.1</w:t>
+      </w:r>
+      <w:r>
+        <w:rPr/>
+        <w:t>) se puede ver de forma simple los procesos principales y los datos que toman.</w:t>
+      </w:r>
+    </w:p>
+    <w:p>
+      <w:pPr>
+        <w:pStyle w:val="Cuerpodetexto"/>
+        <w:numPr>
+          <w:ilvl w:val="0"/>
+          <w:numId w:val="0"/>
+        </w:numPr>
+        <w:rPr/>
+      </w:pPr>
+      <w:r>
+        <w:rPr/>
+      </w:r>
+    </w:p>
+    <w:p>
+      <w:pPr>
+        <w:pStyle w:val="Ttulo2"/>
+        <w:numPr>
+          <w:ilvl w:val="1"/>
+          <w:numId w:val="2"/>
+        </w:numPr>
+        <w:rPr>
+          <w:sz w:val="26"/>
+          <w:szCs w:val="26"/>
+        </w:rPr>
+      </w:pPr>
+      <w:r>
+        <w:rPr>
+          <w:sz w:val="26"/>
+          <w:szCs w:val="26"/>
+        </w:rPr>
+        <w:t>Procesos específicos</w:t>
+      </w:r>
+    </w:p>
+    <w:p>
+      <w:pPr>
+        <w:pStyle w:val="Cuerpodetexto"/>
+        <w:rPr/>
+      </w:pPr>
+      <w:r>
+        <w:rPr>
+          <w:sz w:val="26"/>
+          <w:szCs w:val="26"/>
+        </w:rPr>
+        <w:t>Los procesos específicos son aquellos mediante los cuales los generales funcionan, en el proyecto son las funciones representadas por el controlador de paginas de Laravel (</w:t>
+      </w:r>
+      <w:r>
+        <w:rPr>
+          <w:b/>
+          <w:bCs/>
+          <w:sz w:val="26"/>
+          <w:szCs w:val="26"/>
+        </w:rPr>
+        <w:t>Img 1.2</w:t>
+      </w:r>
+      <w:r>
+        <w:rPr>
+          <w:sz w:val="26"/>
+          <w:szCs w:val="26"/>
+        </w:rPr>
+        <w:t xml:space="preserve">) </w:t>
+      </w:r>
+    </w:p>
+    <w:p>
+      <w:pPr>
+        <w:pStyle w:val="Cuerpodetexto"/>
+        <w:rPr/>
+      </w:pPr>
+      <w:r>
+        <w:drawing>
+          <wp:anchor behindDoc="0" distT="0" distB="0" distL="0" distR="0" simplePos="0" locked="0" layoutInCell="0" allowOverlap="1" relativeHeight="7">
+            <wp:simplePos x="0" y="0"/>
+            <wp:positionH relativeFrom="column">
+              <wp:posOffset>2781300</wp:posOffset>
+            </wp:positionH>
+            <wp:positionV relativeFrom="paragraph">
+              <wp:posOffset>15875</wp:posOffset>
+            </wp:positionV>
+            <wp:extent cx="3622040" cy="3048635"/>
+            <wp:effectExtent l="0" t="0" r="0" b="0"/>
+            <wp:wrapSquare wrapText="left"/>
+            <wp:docPr id="3" name="Imagen6" descr=""/>
+            <wp:cNvGraphicFramePr>
+              <a:graphicFrameLocks xmlns:a="http://schemas.openxmlformats.org/drawingml/2006/main" noChangeAspect="1"/>
+            </wp:cNvGraphicFramePr>
+            <a:graphic xmlns:a="http://schemas.openxmlformats.org/drawingml/2006/main">
+              <a:graphicData uri="http://schemas.openxmlformats.org/drawingml/2006/picture">
+                <pic:pic xmlns:pic="http://schemas.openxmlformats.org/drawingml/2006/picture">
+                  <pic:nvPicPr>
+                    <pic:cNvPr id="3" name="Imagen6" descr=""/>
+                    <pic:cNvPicPr>
+                      <a:picLocks noChangeAspect="1" noChangeArrowheads="1"/>
+                    </pic:cNvPicPr>
+                  </pic:nvPicPr>
+                  <pic:blipFill>
+                    <a:blip r:embed="rId3"/>
+                    <a:stretch>
+                      <a:fillRect/>
+                    </a:stretch>
+                  </pic:blipFill>
+                  <pic:spPr bwMode="auto">
+                    <a:xfrm>
+                      <a:off x="0" y="0"/>
+                      <a:ext cx="3622040" cy="3048635"/>
+                    </a:xfrm>
+                    <a:prstGeom prst="rect">
+                      <a:avLst/>
+                    </a:prstGeom>
+                    <a:ln w="635">
+                      <a:solidFill>
+                        <a:srgbClr val="000000"/>
+                      </a:solidFill>
+                    </a:ln>
+                  </pic:spPr>
+                </pic:pic>
+              </a:graphicData>
+            </a:graphic>
+          </wp:anchor>
+        </w:drawing>
+      </w:r>
+      <w:r>
+        <w:rPr>
+          <w:sz w:val="26"/>
+          <w:szCs w:val="26"/>
+        </w:rPr>
+        <w:t>Aqui se pueden observar las funciones que ejecuta el sistema en la sección de contraseñas, siendo las predominantes en el sistema las funciones:</w:t>
+      </w:r>
+    </w:p>
+    <w:p>
+      <w:pPr>
+        <w:pStyle w:val="Cuerpodetexto"/>
+        <w:numPr>
+          <w:ilvl w:val="0"/>
+          <w:numId w:val="9"/>
+        </w:numPr>
+        <w:rPr/>
+      </w:pPr>
+      <w:r>
+        <w:rPr>
+          <w:sz w:val="26"/>
+          <w:szCs w:val="26"/>
+        </w:rPr>
+        <w:t>Create = Crear registro</w:t>
+      </w:r>
+    </w:p>
+    <w:p>
+      <w:pPr>
+        <w:pStyle w:val="Cuerpodetexto"/>
+        <w:numPr>
+          <w:ilvl w:val="0"/>
+          <w:numId w:val="9"/>
+        </w:numPr>
+        <w:rPr/>
+      </w:pPr>
+      <w:r>
+        <w:rPr>
+          <w:sz w:val="26"/>
+          <w:szCs w:val="26"/>
+        </w:rPr>
+        <w:t>Store = Almacenar registro</w:t>
+      </w:r>
+    </w:p>
+    <w:p>
+      <w:pPr>
+        <w:pStyle w:val="Cuerpodetexto"/>
+        <w:numPr>
+          <w:ilvl w:val="0"/>
+          <w:numId w:val="9"/>
+        </w:numPr>
+        <w:rPr/>
+      </w:pPr>
+      <w:r>
+        <w:rPr>
+          <w:sz w:val="26"/>
+          <w:szCs w:val="26"/>
+        </w:rPr>
+        <w:t>Edit = Editar registro</w:t>
+      </w:r>
+    </w:p>
+    <w:p>
+      <w:pPr>
+        <w:pStyle w:val="Cuerpodetexto"/>
+        <w:numPr>
+          <w:ilvl w:val="0"/>
+          <w:numId w:val="9"/>
+        </w:numPr>
+        <w:rPr/>
+      </w:pPr>
+      <w:r>
+        <w:rPr>
+          <w:sz w:val="26"/>
+          <w:szCs w:val="26"/>
+        </w:rPr>
+        <w:t>Update = Actualizar registro</w:t>
+      </w:r>
+    </w:p>
+    <w:p>
+      <w:pPr>
+        <w:pStyle w:val="Cuerpodetexto"/>
+        <w:numPr>
+          <w:ilvl w:val="0"/>
+          <w:numId w:val="9"/>
+        </w:numPr>
+        <w:rPr/>
+      </w:pPr>
+      <w:r>
+        <w:rPr>
+          <w:sz w:val="26"/>
+          <w:szCs w:val="26"/>
+        </w:rPr>
+        <w:t>Destroy = Destruir/Borrar registro</w:t>
+      </w:r>
+    </w:p>
+    <w:p>
+      <w:pPr>
+        <w:pStyle w:val="Cuerpodetexto"/>
+        <w:rPr/>
+      </w:pPr>
+      <w:r>
+        <w:rPr>
+          <w:sz w:val="26"/>
+          <w:szCs w:val="26"/>
+        </w:rPr>
+        <w:t>Y en el caso de contraseñas tiene uno propio</w:t>
+      </w:r>
+    </w:p>
+    <w:p>
+      <w:pPr>
+        <w:pStyle w:val="Cuerpodetexto"/>
+        <w:numPr>
+          <w:ilvl w:val="0"/>
+          <w:numId w:val="10"/>
+        </w:numPr>
+        <w:rPr/>
+      </w:pPr>
+      <w:r>
+        <mc:AlternateContent>
+          <mc:Choice Requires="wps">
+            <w:drawing>
+              <wp:anchor behindDoc="0" distT="0" distB="0" distL="0" distR="0" simplePos="0" locked="0" layoutInCell="0" allowOverlap="1" relativeHeight="8">
+                <wp:simplePos x="0" y="0"/>
+                <wp:positionH relativeFrom="column">
+                  <wp:posOffset>3355340</wp:posOffset>
+                </wp:positionH>
+                <wp:positionV relativeFrom="paragraph">
+                  <wp:posOffset>165735</wp:posOffset>
+                </wp:positionV>
+                <wp:extent cx="2502535" cy="184150"/>
+                <wp:effectExtent l="0" t="0" r="0" b="0"/>
+                <wp:wrapNone/>
+                <wp:docPr id="4" name="Marco de texto 2"/>
+                <a:graphic xmlns:a="http://schemas.openxmlformats.org/drawingml/2006/main">
+                  <a:graphicData uri="http://schemas.microsoft.com/office/word/2010/wordprocessingShape">
+                    <wps:wsp>
+                      <wps:cNvSpPr txBox="1"/>
+                      <wps:spPr>
+                        <a:xfrm>
+                          <a:off x="0" y="0"/>
+                          <a:ext cx="2502360" cy="184320"/>
+                        </a:xfrm>
+                        <a:prstGeom prst="rect">
+                          <a:avLst/>
+                        </a:prstGeom>
+                        <a:noFill/>
+                        <a:ln w="0">
+                          <a:noFill/>
+                        </a:ln>
+                      </wps:spPr>
+                      <wps:txbx>
+                        <w:txbxContent>
+                          <w:p>
+                            <w:pPr>
+                              <w:overflowPunct w:val="false"/>
+                              <w:jc w:val="center"/>
+                              <w:rPr/>
+                            </w:pPr>
+                            <w:r>
+                              <w:rPr>
+                                <w:b/>
+                                <w:bCs/>
+                              </w:rPr>
+                              <w:t>Img 1.2 – Código controlador vistas</w:t>
+                            </w:r>
+                          </w:p>
+                        </w:txbxContent>
+                      </wps:txbx>
+                      <wps:bodyPr wrap="square" lIns="0" rIns="0" tIns="0" bIns="0" anchor="t">
+                        <a:noAutofit/>
+                      </wps:bodyPr>
+                    </wps:wsp>
+                  </a:graphicData>
+                </a:graphic>
+              </wp:anchor>
+            </w:drawing>
+          </mc:Choice>
+          <mc:Fallback>
+            <w:pict>
+              <v:shape id="shape_0" ID="Marco de texto 2" stroked="f" o:allowincell="f" style="position:absolute;margin-left:264.2pt;margin-top:13.05pt;width:197pt;height:14.45pt;mso-wrap-style:square;v-text-anchor:top" type="_x0000_t202">
+                <v:textbox>
+                  <w:txbxContent>
+                    <w:p>
+                      <w:pPr>
+                        <w:overflowPunct w:val="false"/>
+                        <w:jc w:val="center"/>
+                        <w:rPr/>
+                      </w:pPr>
+                      <w:r>
+                        <w:rPr>
+                          <w:b/>
+                          <w:bCs/>
+                        </w:rPr>
+                        <w:t>Img 1.2 – Código controlador vistas</w:t>
+                      </w:r>
+                    </w:p>
+                  </w:txbxContent>
+                </v:textbox>
+                <v:fill o:detectmouseclick="t" on="false"/>
+                <v:stroke color="black" joinstyle="round" endcap="flat"/>
+                <w10:wrap type="none"/>
+              </v:shape>
+            </w:pict>
+          </mc:Fallback>
+        </mc:AlternateContent>
+      </w:r>
+      <w:r>
+        <w:rPr>
+          <w:sz w:val="26"/>
+          <w:szCs w:val="26"/>
+        </w:rPr>
+        <w:t>Decrypt = Desencriptar</w:t>
+      </w:r>
+    </w:p>
+    <w:p>
+      <w:pPr>
+        <w:pStyle w:val="Cuerpodetexto"/>
+        <w:rPr>
+          <w:sz w:val="26"/>
+          <w:szCs w:val="26"/>
+        </w:rPr>
+      </w:pPr>
+      <w:r>
+        <w:rPr/>
+      </w:r>
+    </w:p>
+    <w:p>
+      <w:pPr>
+        <w:pStyle w:val="Ttulo2"/>
+        <w:numPr>
+          <w:ilvl w:val="1"/>
+          <w:numId w:val="2"/>
+        </w:numPr>
+        <w:rPr>
+          <w:sz w:val="26"/>
+          <w:szCs w:val="26"/>
+        </w:rPr>
+      </w:pPr>
+      <w:r>
+        <w:rPr>
+          <w:sz w:val="26"/>
+          <w:szCs w:val="26"/>
+        </w:rPr>
+        <w:t>Funcionamiento</w:t>
+      </w:r>
+    </w:p>
+    <w:p>
+      <w:pPr>
+        <w:pStyle w:val="Cuerpodetexto"/>
+        <w:rPr>
+          <w:sz w:val="24"/>
+          <w:szCs w:val="24"/>
+        </w:rPr>
+      </w:pPr>
+      <w:r>
+        <w:rPr>
+          <w:sz w:val="24"/>
+          <w:szCs w:val="24"/>
+        </w:rPr>
+        <w:t>Todos estos procesos que realiza el sistema son almacenados en la base de datos designada (</w:t>
+      </w:r>
+      <w:r>
+        <w:rPr>
+          <w:b/>
+          <w:bCs/>
+          <w:sz w:val="24"/>
+          <w:szCs w:val="24"/>
+        </w:rPr>
+        <w:t>Img 1.3</w:t>
+      </w:r>
+      <w:r>
+        <w:rPr>
+          <w:sz w:val="24"/>
+          <w:szCs w:val="24"/>
+        </w:rPr>
+        <w:t>), representada mediante el diagrama de entidad relación</w:t>
+      </w:r>
+    </w:p>
+    <w:p>
+      <w:pPr>
+        <w:pStyle w:val="Cuerpodetexto"/>
+        <w:rPr>
+          <w:sz w:val="24"/>
+          <w:szCs w:val="24"/>
+        </w:rPr>
+      </w:pPr>
+      <w:r>
+        <w:rPr>
+          <w:sz w:val="24"/>
+          <w:szCs w:val="24"/>
+        </w:rPr>
+        <w:t>Podemos resaltar datos importantes como, el nombre de cada campo que se almacena, los nombres de las tablas utilizadas y sus conexiones.</w:t>
+      </w:r>
+    </w:p>
+    <w:p>
+      <w:pPr>
+        <w:pStyle w:val="Cuerpodetexto"/>
+        <w:rPr>
+          <w:sz w:val="24"/>
+          <w:szCs w:val="24"/>
+        </w:rPr>
+      </w:pPr>
+      <w:r>
+        <w:rPr>
+          <w:sz w:val="24"/>
+          <w:szCs w:val="24"/>
+        </w:rPr>
+        <w:t xml:space="preserve">La tabla “users” es la principal y es la que almacena los datos del usuario, como se demuestra por sus campos, a esta misma estan contectadas el resto de tablas principales, ya que cada una pertenece </w:t>
+      </w:r>
+    </w:p>
+    <w:p>
+      <w:pPr>
+        <w:pStyle w:val="Cuerpodetexto"/>
+        <w:rPr>
+          <w:sz w:val="24"/>
+          <w:szCs w:val="24"/>
+        </w:rPr>
+      </w:pPr>
+      <w:r>
+        <w:rPr>
+          <w:sz w:val="24"/>
+          <w:szCs w:val="24"/>
+        </w:rPr>
+        <mc:AlternateContent>
+          <mc:Choice Requires="wps">
+            <w:drawing>
+              <wp:anchor behindDoc="0" distT="0" distB="0" distL="0" distR="0" simplePos="0" locked="0" layoutInCell="0" allowOverlap="1" relativeHeight="10">
+                <wp:simplePos x="0" y="0"/>
+                <wp:positionH relativeFrom="column">
+                  <wp:posOffset>1688465</wp:posOffset>
+                </wp:positionH>
+                <wp:positionV relativeFrom="paragraph">
+                  <wp:posOffset>3041015</wp:posOffset>
+                </wp:positionV>
+                <wp:extent cx="2502535" cy="184150"/>
+                <wp:effectExtent l="0" t="0" r="0" b="0"/>
+                <wp:wrapNone/>
+                <wp:docPr id="5" name="Marco de texto 3"/>
+                <a:graphic xmlns:a="http://schemas.openxmlformats.org/drawingml/2006/main">
+                  <a:graphicData uri="http://schemas.microsoft.com/office/word/2010/wordprocessingShape">
+                    <wps:wsp>
+                      <wps:cNvSpPr txBox="1"/>
+                      <wps:spPr>
+                        <a:xfrm>
+                          <a:off x="0" y="0"/>
+                          <a:ext cx="2502360" cy="184320"/>
+                        </a:xfrm>
+                        <a:prstGeom prst="rect">
+                          <a:avLst/>
+                        </a:prstGeom>
+                        <a:noFill/>
+                        <a:ln w="0">
+                          <a:noFill/>
+                        </a:ln>
+                      </wps:spPr>
+                      <wps:txbx>
+                        <w:txbxContent>
+                          <w:p>
+                            <w:pPr>
+                              <w:overflowPunct w:val="false"/>
+                              <w:jc w:val="center"/>
+                              <w:rPr/>
+                            </w:pPr>
+                            <w:r>
+                              <w:rPr>
+                                <w:b/>
+                                <w:bCs/>
+                              </w:rPr>
+                              <w:t>Img 1.3 – Diagrama entidad relación</w:t>
+                            </w:r>
+                          </w:p>
+                        </w:txbxContent>
+                      </wps:txbx>
+                      <wps:bodyPr wrap="square" lIns="0" rIns="0" tIns="0" bIns="0" anchor="t">
+                        <a:noAutofit/>
+                      </wps:bodyPr>
+                    </wps:wsp>
+                  </a:graphicData>
+                </a:graphic>
+              </wp:anchor>
+            </w:drawing>
+          </mc:Choice>
+          <mc:Fallback>
+            <w:pict>
+              <v:shape id="shape_0" ID="Marco de texto 3" stroked="f" o:allowincell="f" style="position:absolute;margin-left:132.95pt;margin-top:239.45pt;width:197pt;height:14.45pt;mso-wrap-style:square;v-text-anchor:top" type="_x0000_t202">
+                <v:textbox>
+                  <w:txbxContent>
+                    <w:p>
+                      <w:pPr>
+                        <w:overflowPunct w:val="false"/>
+                        <w:jc w:val="center"/>
+                        <w:rPr/>
+                      </w:pPr>
+                      <w:r>
+                        <w:rPr>
+                          <w:b/>
+                          <w:bCs/>
+                        </w:rPr>
+                        <w:t>Img 1.3 – Diagrama entidad relación</w:t>
+                      </w:r>
+                    </w:p>
+                  </w:txbxContent>
+                </v:textbox>
+                <v:fill o:detectmouseclick="t" on="false"/>
+                <v:stroke color="black" joinstyle="round" endcap="flat"/>
+                <w10:wrap type="none"/>
+              </v:shape>
+            </w:pict>
+          </mc:Fallback>
+        </mc:AlternateContent>
+        <w:drawing>
+          <wp:anchor behindDoc="0" distT="0" distB="0" distL="0" distR="0" simplePos="0" locked="0" layoutInCell="0" allowOverlap="1" relativeHeight="9">
+            <wp:simplePos x="0" y="0"/>
+            <wp:positionH relativeFrom="column">
+              <wp:posOffset>302895</wp:posOffset>
+            </wp:positionH>
+            <wp:positionV relativeFrom="paragraph">
+              <wp:posOffset>106680</wp:posOffset>
+            </wp:positionV>
+            <wp:extent cx="5650865" cy="2858770"/>
+            <wp:effectExtent l="0" t="0" r="0" b="0"/>
+            <wp:wrapTopAndBottom/>
+            <wp:docPr id="6" name="Imagen2" descr=""/>
+            <wp:cNvGraphicFramePr>
+              <a:graphicFrameLocks xmlns:a="http://schemas.openxmlformats.org/drawingml/2006/main" noChangeAspect="1"/>
+            </wp:cNvGraphicFramePr>
+            <a:graphic xmlns:a="http://schemas.openxmlformats.org/drawingml/2006/main">
+              <a:graphicData uri="http://schemas.openxmlformats.org/drawingml/2006/picture">
+                <pic:pic xmlns:pic="http://schemas.openxmlformats.org/drawingml/2006/picture">
+                  <pic:nvPicPr>
+                    <pic:cNvPr id="6" name="Imagen2" descr=""/>
+                    <pic:cNvPicPr>
+                      <a:picLocks noChangeAspect="1" noChangeArrowheads="1"/>
+                    </pic:cNvPicPr>
+                  </pic:nvPicPr>
+                  <pic:blipFill>
+                    <a:blip r:embed="rId4"/>
+                    <a:srcRect l="4173" t="15807" r="5327" b="8882"/>
+                    <a:stretch>
+                      <a:fillRect/>
+                    </a:stretch>
+                  </pic:blipFill>
+                  <pic:spPr bwMode="auto">
+                    <a:xfrm>
+                      <a:off x="0" y="0"/>
+                      <a:ext cx="5650865" cy="2858770"/>
+                    </a:xfrm>
+                    <a:prstGeom prst="rect">
+                      <a:avLst/>
+                    </a:prstGeom>
+                    <a:ln w="635">
+                      <a:solidFill>
+                        <a:srgbClr val="000000"/>
+                      </a:solidFill>
+                    </a:ln>
+                  </pic:spPr>
+                </pic:pic>
+              </a:graphicData>
+            </a:graphic>
+          </wp:anchor>
+        </w:drawing>
+      </w:r>
+    </w:p>
+    <w:p>
+      <w:pPr>
+        <w:pStyle w:val="Cuerpodetexto"/>
+        <w:rPr>
+          <w:sz w:val="24"/>
+          <w:szCs w:val="24"/>
+        </w:rPr>
+      </w:pPr>
+      <w:r>
+        <w:rPr>
+          <w:sz w:val="24"/>
+          <w:szCs w:val="24"/>
+        </w:rPr>
+        <w:t>de alguna manera al usuario; que contraseña creo, que grupo, a que categoría pertenece al usuario.</w:t>
+      </w:r>
+    </w:p>
+    <w:p>
+      <w:pPr>
+        <w:pStyle w:val="Cuerpodetexto"/>
+        <w:rPr>
+          <w:sz w:val="24"/>
+          <w:szCs w:val="24"/>
+        </w:rPr>
+      </w:pPr>
+      <w:r>
+        <w:rPr>
+          <w:sz w:val="24"/>
+          <w:szCs w:val="24"/>
+        </w:rPr>
+        <w:t>Por su parte, la tabla más alejada, “contrasenas_grupos” hace referencia a la pertenencia de una contraseña en un grupo, recuperando y almacenando los valor de identificación único de sus tablas.</w:t>
+      </w:r>
+      <w:r>
+        <w:br w:type="page"/>
+      </w:r>
+    </w:p>
+    <w:p>
+      <w:pPr>
+        <w:pStyle w:val="Ttulo1"/>
+        <w:numPr>
+          <w:ilvl w:val="0"/>
+          <w:numId w:val="0"/>
+        </w:numPr>
+        <w:ind w:left="0" w:hanging="0"/>
+        <w:jc w:val="both"/>
+        <w:rPr/>
+      </w:pPr>
+      <w:bookmarkStart w:id="11" w:name="__RefHeading___Toc1816_3107868080"/>
+      <w:bookmarkEnd w:id="11"/>
+      <w:r>
+        <w:rPr>
+          <w:sz w:val="28"/>
+          <w:szCs w:val="28"/>
+        </w:rPr>
+        <w:t>Flujo de trabajo</w:t>
+      </w:r>
+    </w:p>
+    <w:p>
+      <w:pPr>
+        <w:pStyle w:val="Ttulo2"/>
+        <w:numPr>
+          <w:ilvl w:val="0"/>
+          <w:numId w:val="0"/>
+        </w:numPr>
+        <w:ind w:left="0" w:hanging="0"/>
+        <w:jc w:val="both"/>
+        <w:rPr/>
+      </w:pPr>
+      <w:bookmarkStart w:id="12" w:name="__RefHeading___Toc1818_3107868080"/>
+      <w:bookmarkEnd w:id="12"/>
+      <w:r>
+        <w:rPr>
+          <w:sz w:val="24"/>
+          <w:szCs w:val="24"/>
+        </w:rPr>
+        <w:t>Herramientas</w:t>
       </w:r>
     </w:p>
     <w:p>
@@ -1330,272 +3302,7 @@
           <w:numId w:val="5"/>
         </w:numPr>
         <w:bidi w:val="0"/>
-        <w:jc w:val="left"/>
-        <w:rPr/>
-      </w:pPr>
-      <w:r>
-        <w:rPr>
-          <w:b w:val="false"/>
-          <w:bCs w:val="false"/>
-        </w:rPr>
-        <w:t xml:space="preserve">Base (Crea la cuenta y se loguea de forma gratuita): </w:t>
-      </w:r>
-    </w:p>
-    <w:p>
-      <w:pPr>
-        <w:pStyle w:val="Normal"/>
-        <w:numPr>
-          <w:ilvl w:val="1"/>
-          <w:numId w:val="5"/>
-        </w:numPr>
-        <w:bidi w:val="0"/>
-        <w:jc w:val="left"/>
-        <w:rPr/>
-      </w:pPr>
-      <w:r>
-        <w:rPr>
-          <w:b w:val="false"/>
-          <w:bCs w:val="false"/>
-        </w:rPr>
-        <w:t>Limite de cuantas contraseñas se pueden almacenar.</w:t>
-      </w:r>
-    </w:p>
-    <w:p>
-      <w:pPr>
-        <w:pStyle w:val="Normal"/>
-        <w:numPr>
-          <w:ilvl w:val="1"/>
-          <w:numId w:val="5"/>
-        </w:numPr>
-        <w:bidi w:val="0"/>
-        <w:jc w:val="left"/>
-        <w:rPr/>
-      </w:pPr>
-      <w:r>
-        <w:rPr>
-          <w:b w:val="false"/>
-          <w:bCs w:val="false"/>
-        </w:rPr>
-        <w:t>Solo tema oscuro/claro.</w:t>
-      </w:r>
-    </w:p>
-    <w:p>
-      <w:pPr>
-        <w:pStyle w:val="Normal"/>
-        <w:numPr>
-          <w:ilvl w:val="1"/>
-          <w:numId w:val="5"/>
-        </w:numPr>
-        <w:bidi w:val="0"/>
-        <w:jc w:val="left"/>
-        <w:rPr/>
-      </w:pPr>
-      <w:r>
-        <w:rPr>
-          <w:b w:val="false"/>
-          <w:bCs w:val="false"/>
-        </w:rPr>
-        <w:t>Limite de iconografía básico.</w:t>
-      </w:r>
-    </w:p>
-    <w:p>
-      <w:pPr>
-        <w:pStyle w:val="Normal"/>
-        <w:numPr>
-          <w:ilvl w:val="1"/>
-          <w:numId w:val="5"/>
-        </w:numPr>
-        <w:bidi w:val="0"/>
-        <w:jc w:val="left"/>
-        <w:rPr/>
-      </w:pPr>
-      <w:r>
-        <w:rPr>
-          <w:b w:val="false"/>
-          <w:bCs w:val="false"/>
-        </w:rPr>
-        <w:t>Limite de dispositivos activos al mismo tiempo.</w:t>
-      </w:r>
-    </w:p>
-    <w:p>
-      <w:pPr>
-        <w:pStyle w:val="Normal"/>
-        <w:numPr>
-          <w:ilvl w:val="0"/>
-          <w:numId w:val="5"/>
-        </w:numPr>
-        <w:bidi w:val="0"/>
-        <w:jc w:val="left"/>
-        <w:rPr/>
-      </w:pPr>
-      <w:r>
-        <w:rPr>
-          <w:b w:val="false"/>
-          <w:bCs w:val="false"/>
-        </w:rPr>
-        <w:t>Premium (Paga una suscripción):</w:t>
-      </w:r>
-    </w:p>
-    <w:p>
-      <w:pPr>
-        <w:pStyle w:val="Normal"/>
-        <w:numPr>
-          <w:ilvl w:val="1"/>
-          <w:numId w:val="5"/>
-        </w:numPr>
-        <w:bidi w:val="0"/>
-        <w:jc w:val="left"/>
-        <w:rPr>
-          <w:b w:val="false"/>
-          <w:b w:val="false"/>
-          <w:bCs w:val="false"/>
-        </w:rPr>
-      </w:pPr>
-      <w:r>
-        <w:rPr>
-          <w:b w:val="false"/>
-          <w:bCs w:val="false"/>
-        </w:rPr>
-      </w:r>
-    </w:p>
-    <w:p>
-      <w:pPr>
-        <w:pStyle w:val="Normal"/>
-        <w:numPr>
-          <w:ilvl w:val="0"/>
-          <w:numId w:val="5"/>
-        </w:numPr>
-        <w:bidi w:val="0"/>
-        <w:jc w:val="left"/>
-        <w:rPr/>
-      </w:pPr>
-      <w:r>
-        <w:rPr>
-          <w:b w:val="false"/>
-          <w:bCs w:val="false"/>
-        </w:rPr>
-        <w:t>Empresa (Paga una licencia):</w:t>
-      </w:r>
-    </w:p>
-    <w:p>
-      <w:pPr>
-        <w:pStyle w:val="Normal"/>
-        <w:numPr>
-          <w:ilvl w:val="1"/>
-          <w:numId w:val="5"/>
-        </w:numPr>
-        <w:bidi w:val="0"/>
-        <w:jc w:val="left"/>
-        <w:rPr>
-          <w:b w:val="false"/>
-          <w:b w:val="false"/>
-          <w:bCs w:val="false"/>
-        </w:rPr>
-      </w:pPr>
-      <w:r>
-        <w:rPr>
-          <w:b w:val="false"/>
-          <w:bCs w:val="false"/>
-        </w:rPr>
-      </w:r>
-    </w:p>
-    <w:p>
-      <w:pPr>
-        <w:pStyle w:val="Normal"/>
-        <w:bidi w:val="0"/>
-        <w:jc w:val="left"/>
-        <w:rPr/>
-      </w:pPr>
-      <w:r>
-        <w:rPr/>
-        <w:t>El usuario Premium/Empresa podrá editar a su gusto ciertos aspectos gráficos de la interfaz de usuario (Iconos, colores, etc).</w:t>
-      </w:r>
-    </w:p>
-    <w:p>
-      <w:pPr>
-        <w:pStyle w:val="Normal"/>
-        <w:bidi w:val="0"/>
-        <w:jc w:val="left"/>
-        <w:rPr/>
-      </w:pPr>
-      <w:r>
-        <w:rPr/>
-      </w:r>
-    </w:p>
-    <w:p>
-      <w:pPr>
-        <w:pStyle w:val="Normal"/>
-        <w:bidi w:val="0"/>
-        <w:jc w:val="left"/>
-        <w:rPr>
-          <w:b/>
-          <w:b/>
-          <w:bCs/>
-        </w:rPr>
-      </w:pPr>
-      <w:r>
-        <w:rPr>
-          <w:b/>
-          <w:bCs/>
-        </w:rPr>
-      </w:r>
-      <w:r>
-        <w:br w:type="page"/>
-      </w:r>
-    </w:p>
-    <w:p>
-      <w:pPr>
-        <w:pStyle w:val="Ttulo1"/>
-        <w:numPr>
-          <w:ilvl w:val="0"/>
-          <w:numId w:val="0"/>
-        </w:numPr>
-        <w:ind w:left="0" w:hanging="0"/>
-        <w:jc w:val="left"/>
-        <w:rPr>
-          <w:sz w:val="28"/>
-          <w:szCs w:val="28"/>
-        </w:rPr>
-      </w:pPr>
-      <w:bookmarkStart w:id="1" w:name="__RefHeading___Toc1816_3107868080"/>
-      <w:bookmarkEnd w:id="1"/>
-      <w:r>
-        <w:rPr>
-          <w:sz w:val="28"/>
-          <w:szCs w:val="28"/>
-        </w:rPr>
-        <w:t>Flujo de trabajo</w:t>
-      </w:r>
-    </w:p>
-    <w:p>
-      <w:pPr>
-        <w:pStyle w:val="Ttulo2"/>
-        <w:numPr>
-          <w:ilvl w:val="0"/>
-          <w:numId w:val="0"/>
-        </w:numPr>
-        <w:ind w:left="0" w:hanging="0"/>
-        <w:rPr/>
-      </w:pPr>
-      <w:bookmarkStart w:id="2" w:name="__RefHeading___Toc1818_3107868080"/>
-      <w:bookmarkEnd w:id="2"/>
-      <w:r>
-        <w:rPr>
-          <w:sz w:val="24"/>
-          <w:szCs w:val="24"/>
-        </w:rPr>
-        <w:t>Herramientas</w:t>
-      </w:r>
-    </w:p>
-    <w:p>
-      <w:pPr>
-        <w:pStyle w:val="Normal"/>
-        <w:numPr>
-          <w:ilvl w:val="0"/>
-          <w:numId w:val="6"/>
-        </w:numPr>
-        <w:bidi w:val="0"/>
-        <w:jc w:val="left"/>
+        <w:jc w:val="both"/>
         <w:rPr/>
       </w:pPr>
       <w:r>
@@ -1621,7 +3328,7 @@
           <w:numId w:val="3"/>
         </w:numPr>
         <w:bidi w:val="0"/>
-        <w:jc w:val="left"/>
+        <w:jc w:val="both"/>
         <w:rPr/>
       </w:pPr>
       <w:r>
@@ -1642,7 +3349,7 @@
           <w:numId w:val="3"/>
         </w:numPr>
         <w:bidi w:val="0"/>
-        <w:jc w:val="left"/>
+        <w:jc w:val="both"/>
         <w:rPr/>
       </w:pPr>
       <w:r>
@@ -1663,7 +3370,7 @@
           <w:numId w:val="3"/>
         </w:numPr>
         <w:bidi w:val="0"/>
-        <w:jc w:val="left"/>
+        <w:jc w:val="both"/>
         <w:rPr/>
       </w:pPr>
       <w:r>
@@ -1673,7 +3380,7 @@
           <w:i/>
           <w:iCs/>
         </w:rPr>
-        <w:t>Jquery 3.7.1 - (Framework front-end de JS)</w:t>
+        <w:t>Alpine Js 2.x.x – (Framework JavaScript)</w:t>
       </w:r>
     </w:p>
     <w:p>
@@ -1684,15 +3391,8 @@
           <w:numId w:val="3"/>
         </w:numPr>
         <w:bidi w:val="0"/>
-        <w:jc w:val="left"/>
-        <w:rPr>
-          <w:b/>
-          <w:b/>
-          <w:bCs/>
-          <w:i w:val="false"/>
-          <w:i w:val="false"/>
-          <w:iCs w:val="false"/>
-        </w:rPr>
+        <w:jc w:val="both"/>
+        <w:rPr/>
       </w:pPr>
       <w:r>
         <w:rPr>
@@ -1712,15 +3412,8 @@
           <w:numId w:val="3"/>
         </w:numPr>
         <w:bidi w:val="0"/>
-        <w:jc w:val="left"/>
-        <w:rPr>
-          <w:b w:val="false"/>
-          <w:b w:val="false"/>
-          <w:bCs w:val="false"/>
-          <w:i/>
-          <w:i/>
-          <w:iCs/>
-        </w:rPr>
+        <w:jc w:val="both"/>
+        <w:rPr/>
       </w:pPr>
       <w:r>
         <w:rPr>
@@ -1740,15 +3433,8 @@
           <w:numId w:val="3"/>
         </w:numPr>
         <w:bidi w:val="0"/>
-        <w:jc w:val="left"/>
-        <w:rPr>
-          <w:b w:val="false"/>
-          <w:b w:val="false"/>
-          <w:bCs w:val="false"/>
-          <w:i/>
-          <w:i/>
-          <w:iCs/>
-        </w:rPr>
+        <w:jc w:val="both"/>
+        <w:rPr/>
       </w:pPr>
       <w:r>
         <w:rPr>
@@ -1768,15 +3454,8 @@
           <w:numId w:val="3"/>
         </w:numPr>
         <w:bidi w:val="0"/>
-        <w:jc w:val="left"/>
-        <w:rPr>
-          <w:b/>
-          <w:b/>
-          <w:bCs/>
-          <w:i w:val="false"/>
-          <w:i w:val="false"/>
-          <w:iCs w:val="false"/>
-        </w:rPr>
+        <w:jc w:val="both"/>
+        <w:rPr/>
       </w:pPr>
       <w:r>
         <w:rPr>
@@ -1796,15 +3475,8 @@
           <w:numId w:val="3"/>
         </w:numPr>
         <w:bidi w:val="0"/>
-        <w:jc w:val="left"/>
-        <w:rPr>
-          <w:b w:val="false"/>
-          <w:b w:val="false"/>
-          <w:bCs w:val="false"/>
-          <w:i/>
-          <w:i/>
-          <w:iCs/>
-        </w:rPr>
+        <w:jc w:val="both"/>
+        <w:rPr/>
       </w:pPr>
       <w:r>
         <w:rPr>
@@ -1824,15 +3496,8 @@
           <w:numId w:val="3"/>
         </w:numPr>
         <w:bidi w:val="0"/>
-        <w:jc w:val="left"/>
-        <w:rPr>
-          <w:b w:val="false"/>
-          <w:b w:val="false"/>
-          <w:bCs w:val="false"/>
-          <w:i/>
-          <w:i/>
-          <w:iCs/>
-        </w:rPr>
+        <w:jc w:val="both"/>
+        <w:rPr/>
       </w:pPr>
       <w:r>
         <w:rPr>
@@ -1852,22 +3517,15 @@
           <w:numId w:val="3"/>
         </w:numPr>
         <w:bidi w:val="0"/>
-        <w:jc w:val="left"/>
-        <w:rPr>
-          <w:b/>
-          <w:b/>
-          <w:bCs/>
+        <w:jc w:val="both"/>
+        <w:rPr/>
+      </w:pPr>
+      <w:r>
+        <w:rPr>
           <w:sz w:val="24"/>
           <w:szCs w:val="24"/>
           <w:u w:val="none"/>
         </w:rPr>
-      </w:pPr>
-      <w:r>
-        <w:rPr>
-          <w:sz w:val="24"/>
-          <w:szCs w:val="24"/>
-          <w:u w:val="none"/>
-        </w:rPr>
         <w:t>Css 3 - (Lenguaje de diseño grafico)</w:t>
       </w:r>
     </w:p>
@@ -1879,15 +3537,8 @@
           <w:numId w:val="3"/>
         </w:numPr>
         <w:bidi w:val="0"/>
-        <w:jc w:val="left"/>
-        <w:rPr>
-          <w:b w:val="false"/>
-          <w:b w:val="false"/>
-          <w:bCs w:val="false"/>
-          <w:i/>
-          <w:i/>
-          <w:iCs/>
-        </w:rPr>
+        <w:jc w:val="both"/>
+        <w:rPr/>
       </w:pPr>
       <w:r>
         <w:rPr>
@@ -1922,53 +3573,68 @@
     </w:p>
     <w:p>
       <w:pPr>
-        <w:pStyle w:val="Ttulo2"/>
+        <w:pStyle w:val="Normal"/>
         <w:numPr>
           <w:ilvl w:val="0"/>
-          <w:numId w:val="0"/>
-        </w:numPr>
-        <w:ind w:left="0" w:hanging="0"/>
-        <w:rPr>
-          <w:b/>
-          <w:b/>
-          <w:bCs/>
-        </w:rPr>
-      </w:pPr>
-      <w:bookmarkStart w:id="3" w:name="__RefHeading___Toc1820_3107868080"/>
-      <w:bookmarkEnd w:id="3"/>
-      <w:r>
-        <w:rPr>
-          <w:sz w:val="24"/>
-          <w:szCs w:val="24"/>
-        </w:rPr>
-        <w:t>Plantilla</w:t>
-      </w:r>
-    </w:p>
-    <w:p>
-      <w:pPr>
-        <w:pStyle w:val="Normal"/>
-        <w:numPr>
-          <w:ilvl w:val="0"/>
-          <w:numId w:val="4"/>
-        </w:numPr>
-        <w:bidi w:val="0"/>
-        <w:jc w:val="left"/>
-        <w:rPr>
-          <w:b/>
-          <w:b/>
-          <w:bCs/>
-          <w:i/>
-          <w:i/>
-          <w:iCs/>
-        </w:rPr>
-      </w:pPr>
-      <w:r>
-        <w:rPr>
-          <w:rStyle w:val="Destaquemayor"/>
-          <w:i/>
-          <w:iCs/>
-        </w:rPr>
-        <w:t>Mosaic Lite Laravel</w:t>
+          <w:numId w:val="3"/>
+        </w:numPr>
+        <w:bidi w:val="0"/>
+        <w:jc w:val="both"/>
+        <w:rPr>
+          <w:b/>
+          <w:b/>
+          <w:bCs/>
+          <w:i w:val="false"/>
+          <w:i w:val="false"/>
+          <w:iCs w:val="false"/>
+        </w:rPr>
+      </w:pPr>
+      <w:r>
+        <w:rPr>
+          <w:b/>
+          <w:bCs/>
+          <w:i w:val="false"/>
+          <w:iCs w:val="false"/>
+        </w:rPr>
+        <w:t>Librerias:</w:t>
+      </w:r>
+    </w:p>
+    <w:p>
+      <w:pPr>
+        <w:pStyle w:val="Normal"/>
+        <w:numPr>
+          <w:ilvl w:val="1"/>
+          <w:numId w:val="3"/>
+        </w:numPr>
+        <w:bidi w:val="0"/>
+        <w:jc w:val="both"/>
+        <w:rPr>
+          <w:b w:val="false"/>
+          <w:b w:val="false"/>
+          <w:bCs w:val="false"/>
+          <w:i w:val="false"/>
+          <w:i w:val="false"/>
+          <w:iCs w:val="false"/>
+        </w:rPr>
+      </w:pPr>
+      <w:r>
+        <w:rPr>
+          <w:b w:val="false"/>
+          <w:bCs w:val="false"/>
+          <w:i w:val="false"/>
+          <w:iCs w:val="false"/>
+        </w:rPr>
+        <w:t>clipboard.j</w:t>
+      </w:r>
+      <w:r>
+        <w:rPr>
+          <w:b w:val="false"/>
+          <w:bCs w:val="false"/>
+          <w:i w:val="false"/>
+          <w:iCs w:val="false"/>
+          <w:u w:val="none"/>
+        </w:rPr>
+        <w:t>s –</w:t>
       </w:r>
       <w:r>
         <w:rPr>
@@ -1976,28 +3642,51 @@
           <w:bCs w:val="false"/>
           <w:i/>
           <w:iCs/>
-        </w:rPr>
-        <w:t xml:space="preserve"> </w:t>
-      </w:r>
-    </w:p>
-    <w:p>
-      <w:pPr>
-        <w:pStyle w:val="Normal"/>
-        <w:numPr>
-          <w:ilvl w:val="1"/>
+          <w:u w:val="none"/>
+        </w:rPr>
+        <w:t xml:space="preserve"> (Librería JavaScript)</w:t>
+      </w:r>
+    </w:p>
+    <w:p>
+      <w:pPr>
+        <w:pStyle w:val="Ttulo2"/>
+        <w:numPr>
+          <w:ilvl w:val="0"/>
+          <w:numId w:val="0"/>
+        </w:numPr>
+        <w:ind w:left="0" w:hanging="0"/>
+        <w:jc w:val="both"/>
+        <w:rPr/>
+      </w:pPr>
+      <w:bookmarkStart w:id="13" w:name="__RefHeading___Toc1820_3107868080"/>
+      <w:bookmarkEnd w:id="13"/>
+      <w:r>
+        <w:rPr>
+          <w:sz w:val="24"/>
+          <w:szCs w:val="24"/>
+        </w:rPr>
+        <w:t>Plantilla</w:t>
+      </w:r>
+    </w:p>
+    <w:p>
+      <w:pPr>
+        <w:pStyle w:val="Normal"/>
+        <w:numPr>
+          <w:ilvl w:val="0"/>
           <w:numId w:val="4"/>
         </w:numPr>
         <w:bidi w:val="0"/>
-        <w:jc w:val="left"/>
-        <w:rPr>
-          <w:b/>
-          <w:b/>
-          <w:bCs/>
-          <w:i/>
+        <w:jc w:val="both"/>
+        <w:rPr/>
+      </w:pPr>
+      <w:r>
+        <w:rPr>
+          <w:rStyle w:val="Strong"/>
           <w:i/>
           <w:iCs/>
         </w:rPr>
-      </w:pPr>
+        <w:t>Mosaic Lite Laravel</w:t>
+      </w:r>
       <w:r>
         <w:rPr>
           <w:b w:val="false"/>
@@ -2005,8 +3694,20 @@
           <w:i/>
           <w:iCs/>
         </w:rPr>
-        <w:t xml:space="preserve">Repositorio: </w:t>
-      </w:r>
+        <w:t xml:space="preserve"> </w:t>
+      </w:r>
+    </w:p>
+    <w:p>
+      <w:pPr>
+        <w:pStyle w:val="Normal"/>
+        <w:numPr>
+          <w:ilvl w:val="1"/>
+          <w:numId w:val="4"/>
+        </w:numPr>
+        <w:bidi w:val="0"/>
+        <w:jc w:val="both"/>
+        <w:rPr/>
+      </w:pPr>
       <w:r>
         <w:rPr>
           <w:b w:val="false"/>
@@ -2014,9 +3715,9 @@
           <w:i/>
           <w:iCs/>
         </w:rPr>
-        <w:t>(</w:t>
-      </w:r>
-      <w:hyperlink r:id="rId2">
+        <w:t>Repositorio: (</w:t>
+      </w:r>
+      <w:hyperlink r:id="rId5">
         <w:r>
           <w:rPr>
             <w:rStyle w:val="EnlacedeInternet"/>
@@ -2046,14 +3747,11 @@
           <w:numId w:val="0"/>
         </w:numPr>
         <w:ind w:left="0" w:hanging="0"/>
-        <w:rPr>
-          <w:b w:val="false"/>
-          <w:b w:val="false"/>
-          <w:bCs w:val="false"/>
-        </w:rPr>
-      </w:pPr>
-      <w:bookmarkStart w:id="4" w:name="__RefHeading___Toc1822_3107868080"/>
-      <w:bookmarkEnd w:id="4"/>
+        <w:jc w:val="both"/>
+        <w:rPr/>
+      </w:pPr>
+      <w:bookmarkStart w:id="14" w:name="__RefHeading___Toc1822_3107868080"/>
+      <w:bookmarkEnd w:id="14"/>
       <w:r>
         <w:rPr>
           <w:sz w:val="24"/>
@@ -2067,10 +3765,10 @@
         <w:pStyle w:val="Normal"/>
         <w:numPr>
           <w:ilvl w:val="0"/>
-          <w:numId w:val="7"/>
-        </w:numPr>
-        <w:bidi w:val="0"/>
-        <w:jc w:val="left"/>
+          <w:numId w:val="6"/>
+        </w:numPr>
+        <w:bidi w:val="0"/>
+        <w:jc w:val="both"/>
         <w:rPr/>
       </w:pPr>
       <w:r>
@@ -2083,10 +3781,10 @@
         <w:pStyle w:val="Normal"/>
         <w:numPr>
           <w:ilvl w:val="1"/>
-          <w:numId w:val="7"/>
-        </w:numPr>
-        <w:bidi w:val="0"/>
-        <w:jc w:val="left"/>
+          <w:numId w:val="6"/>
+        </w:numPr>
+        <w:bidi w:val="0"/>
+        <w:jc w:val="both"/>
         <w:rPr/>
       </w:pPr>
       <w:r>
@@ -2110,10 +3808,10 @@
         <w:pStyle w:val="Normal"/>
         <w:numPr>
           <w:ilvl w:val="1"/>
-          <w:numId w:val="7"/>
-        </w:numPr>
-        <w:bidi w:val="0"/>
-        <w:jc w:val="left"/>
+          <w:numId w:val="6"/>
+        </w:numPr>
+        <w:bidi w:val="0"/>
+        <w:jc w:val="both"/>
         <w:rPr/>
       </w:pPr>
       <w:r>
@@ -2133,10 +3831,10 @@
         <w:pStyle w:val="Normal"/>
         <w:numPr>
           <w:ilvl w:val="1"/>
-          <w:numId w:val="7"/>
-        </w:numPr>
-        <w:bidi w:val="0"/>
-        <w:jc w:val="left"/>
+          <w:numId w:val="6"/>
+        </w:numPr>
+        <w:bidi w:val="0"/>
+        <w:jc w:val="both"/>
         <w:rPr/>
       </w:pPr>
       <w:r>
@@ -2156,10 +3854,10 @@
         <w:pStyle w:val="Normal"/>
         <w:numPr>
           <w:ilvl w:val="1"/>
-          <w:numId w:val="7"/>
-        </w:numPr>
-        <w:bidi w:val="0"/>
-        <w:jc w:val="left"/>
+          <w:numId w:val="6"/>
+        </w:numPr>
+        <w:bidi w:val="0"/>
+        <w:jc w:val="both"/>
         <w:rPr/>
       </w:pPr>
       <w:r>
@@ -2179,10 +3877,10 @@
         <w:pStyle w:val="Normal"/>
         <w:numPr>
           <w:ilvl w:val="1"/>
-          <w:numId w:val="7"/>
-        </w:numPr>
-        <w:bidi w:val="0"/>
-        <w:jc w:val="left"/>
+          <w:numId w:val="6"/>
+        </w:numPr>
+        <w:bidi w:val="0"/>
+        <w:jc w:val="both"/>
         <w:rPr/>
       </w:pPr>
       <w:r>
@@ -2202,15 +3900,11 @@
         <w:pStyle w:val="Normal"/>
         <w:numPr>
           <w:ilvl w:val="1"/>
-          <w:numId w:val="7"/>
-        </w:numPr>
-        <w:bidi w:val="0"/>
-        <w:jc w:val="left"/>
-        <w:rPr>
-          <w:i w:val="false"/>
-          <w:i w:val="false"/>
-          <w:iCs w:val="false"/>
-        </w:rPr>
+          <w:numId w:val="6"/>
+        </w:numPr>
+        <w:bidi w:val="0"/>
+        <w:jc w:val="both"/>
+        <w:rPr/>
       </w:pPr>
       <w:r>
         <w:rPr>
@@ -2232,10 +3926,10 @@
         <w:pStyle w:val="Normal"/>
         <w:numPr>
           <w:ilvl w:val="1"/>
-          <w:numId w:val="7"/>
-        </w:numPr>
-        <w:bidi w:val="0"/>
-        <w:jc w:val="left"/>
+          <w:numId w:val="6"/>
+        </w:numPr>
+        <w:bidi w:val="0"/>
+        <w:jc w:val="both"/>
         <w:rPr/>
       </w:pPr>
       <w:r>
@@ -2255,15 +3949,11 @@
         <w:pStyle w:val="Normal"/>
         <w:numPr>
           <w:ilvl w:val="1"/>
-          <w:numId w:val="7"/>
-        </w:numPr>
-        <w:bidi w:val="0"/>
-        <w:jc w:val="left"/>
-        <w:rPr>
-          <w:i w:val="false"/>
-          <w:i w:val="false"/>
-          <w:iCs w:val="false"/>
-        </w:rPr>
+          <w:numId w:val="6"/>
+        </w:numPr>
+        <w:bidi w:val="0"/>
+        <w:jc w:val="both"/>
+        <w:rPr/>
       </w:pPr>
       <w:r>
         <w:rPr>
@@ -2286,15 +3976,11 @@
         <w:pStyle w:val="Normal"/>
         <w:numPr>
           <w:ilvl w:val="1"/>
-          <w:numId w:val="7"/>
-        </w:numPr>
-        <w:bidi w:val="0"/>
-        <w:jc w:val="left"/>
-        <w:rPr>
-          <w:i w:val="false"/>
-          <w:i w:val="false"/>
-          <w:iCs w:val="false"/>
-        </w:rPr>
+          <w:numId w:val="6"/>
+        </w:numPr>
+        <w:bidi w:val="0"/>
+        <w:jc w:val="both"/>
+        <w:rPr/>
       </w:pPr>
       <w:r>
         <w:rPr>
@@ -2316,15 +4002,11 @@
         <w:pStyle w:val="Normal"/>
         <w:numPr>
           <w:ilvl w:val="1"/>
-          <w:numId w:val="7"/>
-        </w:numPr>
-        <w:bidi w:val="0"/>
-        <w:jc w:val="both"/>
-        <w:rPr>
-          <w:i w:val="false"/>
-          <w:i w:val="false"/>
-          <w:iCs w:val="false"/>
-        </w:rPr>
+          <w:numId w:val="6"/>
+        </w:numPr>
+        <w:bidi w:val="0"/>
+        <w:jc w:val="both"/>
+        <w:rPr/>
       </w:pPr>
       <w:r>
         <w:rPr>
@@ -2346,15 +4028,11 @@
         <w:pStyle w:val="Normal"/>
         <w:numPr>
           <w:ilvl w:val="1"/>
-          <w:numId w:val="7"/>
-        </w:numPr>
-        <w:bidi w:val="0"/>
-        <w:jc w:val="left"/>
-        <w:rPr>
-          <w:i w:val="false"/>
-          <w:i w:val="false"/>
-          <w:iCs w:val="false"/>
-        </w:rPr>
+          <w:numId w:val="6"/>
+        </w:numPr>
+        <w:bidi w:val="0"/>
+        <w:jc w:val="both"/>
+        <w:rPr/>
       </w:pPr>
       <w:r>
         <w:rPr>
@@ -2377,15 +4055,11 @@
         <w:pStyle w:val="Normal"/>
         <w:numPr>
           <w:ilvl w:val="1"/>
-          <w:numId w:val="7"/>
-        </w:numPr>
-        <w:bidi w:val="0"/>
-        <w:jc w:val="left"/>
-        <w:rPr>
-          <w:i w:val="false"/>
-          <w:i w:val="false"/>
-          <w:iCs w:val="false"/>
-        </w:rPr>
+          <w:numId w:val="6"/>
+        </w:numPr>
+        <w:bidi w:val="0"/>
+        <w:jc w:val="both"/>
+        <w:rPr/>
       </w:pPr>
       <w:r>
         <w:rPr>
@@ -2399,18 +4073,105 @@
       <w:pPr>
         <w:pStyle w:val="Normal"/>
         <w:bidi w:val="0"/>
-        <w:jc w:val="left"/>
-        <w:rPr>
-          <w:i w:val="false"/>
-          <w:i w:val="false"/>
-          <w:iCs w:val="false"/>
-        </w:rPr>
-      </w:pPr>
-      <w:r>
-        <w:rPr>
-          <w:i w:val="false"/>
-          <w:iCs w:val="false"/>
-        </w:rPr>
+        <w:jc w:val="both"/>
+        <w:rPr>
+          <w:i w:val="false"/>
+          <w:i w:val="false"/>
+          <w:iCs w:val="false"/>
+        </w:rPr>
+      </w:pPr>
+      <w:r>
+        <w:rPr>
+          <w:i w:val="false"/>
+          <w:iCs w:val="false"/>
+        </w:rPr>
+      </w:r>
+    </w:p>
+    <w:p>
+      <w:pPr>
+        <w:pStyle w:val="Normal"/>
+        <w:numPr>
+          <w:ilvl w:val="0"/>
+          <w:numId w:val="6"/>
+        </w:numPr>
+        <w:bidi w:val="0"/>
+        <w:jc w:val="both"/>
+        <w:rPr/>
+      </w:pPr>
+      <w:r>
+        <w:rPr>
+          <w:i w:val="false"/>
+          <w:iCs w:val="false"/>
+        </w:rPr>
+        <w:t xml:space="preserve">Funciones (_ ; </w:t>
+      </w:r>
+      <w:r>
+        <w:rPr>
+          <w:i w:val="false"/>
+          <w:iCs w:val="false"/>
+        </w:rPr>
+        <w:t>LowerCamel)</w:t>
+      </w:r>
+      <w:r>
+        <w:rPr>
+          <w:i w:val="false"/>
+          <w:iCs w:val="false"/>
+        </w:rPr>
+        <w:t>:</w:t>
+      </w:r>
+    </w:p>
+    <w:p>
+      <w:pPr>
+        <w:pStyle w:val="Normal"/>
+        <w:numPr>
+          <w:ilvl w:val="1"/>
+          <w:numId w:val="6"/>
+        </w:numPr>
+        <w:bidi w:val="0"/>
+        <w:jc w:val="both"/>
+        <w:rPr/>
+      </w:pPr>
+      <w:r>
+        <w:rPr>
+          <w:i w:val="false"/>
+          <w:iCs w:val="false"/>
+        </w:rPr>
+        <w:t>xY</w:t>
+      </w:r>
+      <w:r>
+        <w:rPr>
+          <w:i w:val="false"/>
+          <w:iCs w:val="false"/>
+        </w:rPr>
+        <w:t xml:space="preserve"> – </w:t>
+      </w:r>
+      <w:r>
+        <w:rPr>
+          <w:i/>
+          <w:iCs/>
+        </w:rPr>
+        <w:t>Funciones.</w:t>
+      </w:r>
+    </w:p>
+    <w:p>
+      <w:pPr>
+        <w:pStyle w:val="Ttulo2"/>
+        <w:numPr>
+          <w:ilvl w:val="0"/>
+          <w:numId w:val="0"/>
+        </w:numPr>
+        <w:ind w:left="0" w:hanging="0"/>
+        <w:jc w:val="both"/>
+        <w:rPr/>
+      </w:pPr>
+      <w:bookmarkStart w:id="15" w:name="__RefHeading___Toc1822_31078680801"/>
+      <w:bookmarkEnd w:id="15"/>
+      <w:r>
+        <w:rPr>
+          <w:sz w:val="24"/>
+          <w:szCs w:val="24"/>
+        </w:rPr>
+        <w:t>Tamaños BD</w:t>
       </w:r>
     </w:p>
     <w:p>
@@ -2421,19 +4182,15 @@
           <w:numId w:val="7"/>
         </w:numPr>
         <w:bidi w:val="0"/>
-        <w:jc w:val="left"/>
-        <w:rPr>
-          <w:i w:val="false"/>
-          <w:i w:val="false"/>
-          <w:iCs w:val="false"/>
-        </w:rPr>
-      </w:pPr>
-      <w:r>
-        <w:rPr>
-          <w:i w:val="false"/>
-          <w:iCs w:val="false"/>
-        </w:rPr>
-        <w:t>Funciones (_ ; CamelCase; Todo Mayúsculas):</w:t>
+        <w:jc w:val="both"/>
+        <w:rPr/>
+      </w:pPr>
+      <w:r>
+        <w:rPr>
+          <w:b w:val="false"/>
+          <w:bCs w:val="false"/>
+        </w:rPr>
+        <w:t>Tamaños varchar</w:t>
       </w:r>
     </w:p>
     <w:p>
@@ -2444,179 +4201,8 @@
           <w:numId w:val="7"/>
         </w:numPr>
         <w:bidi w:val="0"/>
-        <w:jc w:val="left"/>
-        <w:rPr>
-          <w:i w:val="false"/>
-          <w:i w:val="false"/>
-          <w:iCs w:val="false"/>
-        </w:rPr>
-      </w:pPr>
-      <w:r>
-        <w:rPr>
-          <w:i w:val="false"/>
-          <w:iCs w:val="false"/>
-        </w:rPr>
-        <w:t>“</w:t>
-      </w:r>
-      <w:r>
-        <w:rPr>
-          <w:i w:val="false"/>
-          <w:iCs w:val="false"/>
-        </w:rPr>
-        <w:t xml:space="preserve">_” - </w:t>
-      </w:r>
-      <w:r>
-        <w:rPr>
-          <w:i/>
-          <w:iCs/>
-        </w:rPr>
-        <w:t>Separador.</w:t>
-      </w:r>
-    </w:p>
-    <w:p>
-      <w:pPr>
-        <w:pStyle w:val="Normal"/>
-        <w:numPr>
-          <w:ilvl w:val="1"/>
-          <w:numId w:val="7"/>
-        </w:numPr>
-        <w:bidi w:val="0"/>
-        <w:jc w:val="left"/>
-        <w:rPr>
-          <w:i w:val="false"/>
-          <w:i w:val="false"/>
-          <w:iCs w:val="false"/>
-        </w:rPr>
-      </w:pPr>
-      <w:r>
-        <w:rPr>
-          <w:i w:val="false"/>
-          <w:iCs w:val="false"/>
-        </w:rPr>
-        <w:t xml:space="preserve">_Xy – </w:t>
-      </w:r>
-      <w:r>
-        <w:rPr>
-          <w:i/>
-          <w:iCs/>
-        </w:rPr>
-        <w:t>Funciones.</w:t>
-      </w:r>
-    </w:p>
-    <w:p>
-      <w:pPr>
-        <w:pStyle w:val="Normal"/>
-        <w:numPr>
-          <w:ilvl w:val="1"/>
-          <w:numId w:val="7"/>
-        </w:numPr>
-        <w:bidi w:val="0"/>
-        <w:jc w:val="left"/>
-        <w:rPr>
-          <w:i w:val="false"/>
-          <w:i w:val="false"/>
-          <w:iCs w:val="false"/>
-        </w:rPr>
-      </w:pPr>
-      <w:r>
-        <w:rPr>
-          <w:i w:val="false"/>
-          <w:iCs w:val="false"/>
-        </w:rPr>
-        <w:t>_Xy_ – Métodos.</w:t>
-      </w:r>
-    </w:p>
-    <w:p>
-      <w:pPr>
-        <w:pStyle w:val="Normal"/>
-        <w:numPr>
-          <w:ilvl w:val="1"/>
-          <w:numId w:val="7"/>
-        </w:numPr>
-        <w:bidi w:val="0"/>
-        <w:jc w:val="left"/>
-        <w:rPr>
-          <w:i w:val="false"/>
-          <w:i w:val="false"/>
-          <w:iCs w:val="false"/>
-        </w:rPr>
-      </w:pPr>
-      <w:r>
-        <w:rPr>
-          <w:i w:val="false"/>
-          <w:iCs w:val="false"/>
-        </w:rPr>
-        <w:t xml:space="preserve">_XY – </w:t>
-      </w:r>
-      <w:r>
-        <w:rPr>
-          <w:i/>
-          <w:iCs/>
-        </w:rPr>
-        <w:t>Objetos.</w:t>
-      </w:r>
-    </w:p>
-    <w:p>
-      <w:pPr>
-        <w:pStyle w:val="Ttulo2"/>
-        <w:numPr>
-          <w:ilvl w:val="0"/>
-          <w:numId w:val="0"/>
-        </w:numPr>
-        <w:ind w:left="0" w:hanging="0"/>
-        <w:rPr>
-          <w:b w:val="false"/>
-          <w:b w:val="false"/>
-          <w:bCs w:val="false"/>
-        </w:rPr>
-      </w:pPr>
-      <w:bookmarkStart w:id="5" w:name="__RefHeading___Toc1822_31078680801"/>
-      <w:bookmarkEnd w:id="5"/>
-      <w:r>
-        <w:rPr>
-          <w:sz w:val="24"/>
-          <w:szCs w:val="24"/>
-        </w:rPr>
-        <w:t>Tamaños BD</w:t>
-      </w:r>
-    </w:p>
-    <w:p>
-      <w:pPr>
-        <w:pStyle w:val="Normal"/>
-        <w:numPr>
-          <w:ilvl w:val="0"/>
-          <w:numId w:val="8"/>
-        </w:numPr>
-        <w:bidi w:val="0"/>
-        <w:jc w:val="left"/>
-        <w:rPr>
-          <w:b w:val="false"/>
-          <w:b w:val="false"/>
-          <w:bCs w:val="false"/>
-        </w:rPr>
-      </w:pPr>
-      <w:r>
-        <w:rPr>
-          <w:b w:val="false"/>
-          <w:bCs w:val="false"/>
-        </w:rPr>
-        <w:t>Tamaños varchar</w:t>
-      </w:r>
-    </w:p>
-    <w:p>
-      <w:pPr>
-        <w:pStyle w:val="Normal"/>
-        <w:numPr>
-          <w:ilvl w:val="1"/>
-          <w:numId w:val="8"/>
-        </w:numPr>
-        <w:bidi w:val="0"/>
-        <w:jc w:val="left"/>
-        <w:rPr>
-          <w:b w:val="false"/>
-          <w:b w:val="false"/>
-          <w:bCs w:val="false"/>
-        </w:rPr>
+        <w:jc w:val="both"/>
+        <w:rPr/>
       </w:pPr>
       <w:r>
         <w:rPr>
@@ -2641,15 +4227,11 @@
         <w:pStyle w:val="Normal"/>
         <w:numPr>
           <w:ilvl w:val="1"/>
-          <w:numId w:val="8"/>
-        </w:numPr>
-        <w:bidi w:val="0"/>
-        <w:jc w:val="left"/>
-        <w:rPr>
-          <w:b w:val="false"/>
-          <w:b w:val="false"/>
-          <w:bCs w:val="false"/>
-        </w:rPr>
+          <w:numId w:val="7"/>
+        </w:numPr>
+        <w:bidi w:val="0"/>
+        <w:jc w:val="both"/>
+        <w:rPr/>
       </w:pPr>
       <w:r>
         <w:rPr>
@@ -2677,15 +4259,11 @@
         <w:pStyle w:val="Normal"/>
         <w:numPr>
           <w:ilvl w:val="1"/>
-          <w:numId w:val="8"/>
-        </w:numPr>
-        <w:bidi w:val="0"/>
-        <w:jc w:val="left"/>
-        <w:rPr>
-          <w:i w:val="false"/>
-          <w:i w:val="false"/>
-          <w:iCs w:val="false"/>
-        </w:rPr>
+          <w:numId w:val="7"/>
+        </w:numPr>
+        <w:bidi w:val="0"/>
+        <w:jc w:val="both"/>
+        <w:rPr/>
       </w:pPr>
       <w:r>
         <w:rPr>
@@ -2712,40 +4290,40 @@
       <w:pPr>
         <w:pStyle w:val="Normal"/>
         <w:bidi w:val="0"/>
-        <w:jc w:val="left"/>
-        <w:rPr>
-          <w:b/>
-          <w:b/>
-          <w:bCs/>
-          <w:i w:val="false"/>
-          <w:i w:val="false"/>
-          <w:iCs w:val="false"/>
-        </w:rPr>
-      </w:pPr>
-      <w:r>
-        <w:rPr>
-          <w:b/>
-          <w:bCs/>
-          <w:i w:val="false"/>
-          <w:iCs w:val="false"/>
-        </w:rPr>
-      </w:r>
-    </w:p>
-    <w:p>
-      <w:pPr>
-        <w:pStyle w:val="Normal"/>
-        <w:bidi w:val="0"/>
-        <w:jc w:val="left"/>
-        <w:rPr>
-          <w:i/>
-          <w:i/>
-          <w:iCs/>
-        </w:rPr>
-      </w:pPr>
-      <w:r>
-        <w:rPr>
-          <w:i/>
-          <w:iCs/>
+        <w:jc w:val="both"/>
+        <w:rPr>
+          <w:b/>
+          <w:b/>
+          <w:bCs/>
+          <w:i w:val="false"/>
+          <w:i w:val="false"/>
+          <w:iCs w:val="false"/>
+        </w:rPr>
+      </w:pPr>
+      <w:r>
+        <w:rPr>
+          <w:b/>
+          <w:bCs/>
+          <w:i w:val="false"/>
+          <w:iCs w:val="false"/>
+        </w:rPr>
+      </w:r>
+    </w:p>
+    <w:p>
+      <w:pPr>
+        <w:pStyle w:val="Normal"/>
+        <w:bidi w:val="0"/>
+        <w:jc w:val="both"/>
+        <w:rPr>
+          <w:b/>
+          <w:b/>
+          <w:bCs/>
+        </w:rPr>
+      </w:pPr>
+      <w:r>
+        <w:rPr>
+          <w:b/>
+          <w:bCs/>
         </w:rPr>
       </w:r>
     </w:p>
@@ -2757,410 +4335,18 @@
           <w:numId w:val="0"/>
         </w:numPr>
         <w:ind w:left="0" w:hanging="0"/>
-        <w:rPr/>
-      </w:pPr>
-      <w:bookmarkStart w:id="6" w:name="__RefHeading___Toc1824_3107868080"/>
-      <w:bookmarkEnd w:id="6"/>
-      <w:r>
         <w:rPr>
           <w:sz w:val="24"/>
           <w:szCs w:val="24"/>
         </w:rPr>
-        <w:t>Backlog:</w:t>
-      </w:r>
-    </w:p>
-    <w:p>
-      <w:pPr>
-        <w:pStyle w:val="Normal"/>
-        <w:numPr>
-          <w:ilvl w:val="0"/>
-          <w:numId w:val="2"/>
-        </w:numPr>
-        <w:bidi w:val="0"/>
-        <w:jc w:val="left"/>
-        <w:rPr>
-          <w:b/>
-          <w:b/>
-          <w:bCs/>
-        </w:rPr>
-      </w:pPr>
-      <w:r>
-        <w:rPr>
-          <w:b w:val="false"/>
-          <w:bCs w:val="false"/>
-          <w:strike/>
-        </w:rPr>
-        <w:t>Elegir e instalar Framework y Template.</w:t>
-      </w:r>
-      <w:r>
-        <w:rPr>
-          <w:b/>
-          <w:bCs/>
-          <w:strike w:val="false"/>
-          <w:dstrike w:val="false"/>
-        </w:rPr>
-        <w:t xml:space="preserve"> </w:t>
-      </w:r>
-    </w:p>
-    <w:p>
-      <w:pPr>
-        <w:pStyle w:val="Normal"/>
-        <w:numPr>
-          <w:ilvl w:val="0"/>
-          <w:numId w:val="2"/>
-        </w:numPr>
-        <w:bidi w:val="0"/>
-        <w:jc w:val="left"/>
-        <w:rPr>
-          <w:strike/>
-        </w:rPr>
-      </w:pPr>
-      <w:r>
-        <w:rPr>
-          <w:b w:val="false"/>
-          <w:bCs w:val="false"/>
-          <w:strike/>
-        </w:rPr>
-        <w:t>Crear Base de Datos.</w:t>
-      </w:r>
-    </w:p>
-    <w:p>
-      <w:pPr>
-        <w:pStyle w:val="Normal"/>
-        <w:numPr>
-          <w:ilvl w:val="0"/>
-          <w:numId w:val="2"/>
-        </w:numPr>
-        <w:bidi w:val="0"/>
-        <w:jc w:val="left"/>
-        <w:rPr>
-          <w:b/>
-          <w:b/>
-          <w:bCs/>
-        </w:rPr>
-      </w:pPr>
-      <w:r>
-        <w:rPr>
-          <w:b w:val="false"/>
-          <w:bCs w:val="false"/>
-        </w:rPr>
-        <w:t>Crear pagina publica (Principal).</w:t>
-      </w:r>
-    </w:p>
-    <w:p>
-      <w:pPr>
-        <w:pStyle w:val="Normal"/>
-        <w:numPr>
-          <w:ilvl w:val="0"/>
-          <w:numId w:val="2"/>
-        </w:numPr>
-        <w:bidi w:val="0"/>
-        <w:jc w:val="left"/>
-        <w:rPr>
-          <w:b/>
-          <w:b/>
-          <w:bCs/>
-        </w:rPr>
-      </w:pPr>
-      <w:r>
-        <w:rPr>
-          <w:b w:val="false"/>
-          <w:bCs w:val="false"/>
-        </w:rPr>
-        <w:t>Separar cabecera y pie de pagina.</w:t>
-      </w:r>
-    </w:p>
-    <w:p>
-      <w:pPr>
-        <w:pStyle w:val="Normal"/>
-        <w:numPr>
-          <w:ilvl w:val="0"/>
-          <w:numId w:val="2"/>
-        </w:numPr>
-        <w:bidi w:val="0"/>
-        <w:jc w:val="left"/>
-        <w:rPr>
-          <w:b/>
-          <w:b/>
-          <w:bCs/>
-        </w:rPr>
-      </w:pPr>
-      <w:r>
-        <w:rPr>
-          <w:b w:val="false"/>
-          <w:bCs w:val="false"/>
-        </w:rPr>
-        <w:t>Probar conexión a la BD.</w:t>
-      </w:r>
-    </w:p>
-    <w:p>
-      <w:pPr>
-        <w:pStyle w:val="Normal"/>
-        <w:numPr>
-          <w:ilvl w:val="0"/>
-          <w:numId w:val="2"/>
-        </w:numPr>
-        <w:bidi w:val="0"/>
-        <w:jc w:val="left"/>
-        <w:rPr>
-          <w:b/>
-          <w:b/>
-          <w:bCs/>
-        </w:rPr>
-      </w:pPr>
-      <w:r>
-        <w:rPr>
-          <w:b w:val="false"/>
-          <w:bCs w:val="false"/>
-        </w:rPr>
-        <w:t>Crud usuarios.</w:t>
-      </w:r>
-    </w:p>
-    <w:p>
-      <w:pPr>
-        <w:pStyle w:val="Normal"/>
-        <w:numPr>
-          <w:ilvl w:val="0"/>
-          <w:numId w:val="2"/>
-        </w:numPr>
-        <w:bidi w:val="0"/>
-        <w:jc w:val="left"/>
-        <w:rPr>
-          <w:b/>
-          <w:b/>
-          <w:bCs/>
-        </w:rPr>
-      </w:pPr>
-      <w:r>
-        <w:rPr>
-          <w:b w:val="false"/>
-          <w:bCs w:val="false"/>
-        </w:rPr>
-        <w:t>Login usuarios.</w:t>
-      </w:r>
-    </w:p>
-    <w:p>
-      <w:pPr>
-        <w:pStyle w:val="Normal"/>
-        <w:numPr>
-          <w:ilvl w:val="0"/>
-          <w:numId w:val="2"/>
-        </w:numPr>
-        <w:bidi w:val="0"/>
-        <w:jc w:val="left"/>
-        <w:rPr>
-          <w:b/>
-          <w:b/>
-          <w:bCs/>
-        </w:rPr>
-      </w:pPr>
-      <w:r>
-        <w:rPr>
-          <w:b w:val="false"/>
-          <w:bCs w:val="false"/>
-        </w:rPr>
-        <w:t>Crear pagina usuario.</w:t>
-      </w:r>
-    </w:p>
-    <w:p>
-      <w:pPr>
-        <w:pStyle w:val="Normal"/>
-        <w:numPr>
-          <w:ilvl w:val="0"/>
-          <w:numId w:val="2"/>
-        </w:numPr>
-        <w:bidi w:val="0"/>
-        <w:jc w:val="left"/>
-        <w:rPr>
-          <w:b/>
-          <w:b/>
-          <w:bCs/>
-        </w:rPr>
-      </w:pPr>
-      <w:r>
-        <w:rPr>
-          <w:b w:val="false"/>
-          <w:bCs w:val="false"/>
-        </w:rPr>
-        <w:t>Separar cabecera y pie de pagina.</w:t>
-      </w:r>
-    </w:p>
-    <w:p>
-      <w:pPr>
-        <w:pStyle w:val="Normal"/>
-        <w:numPr>
-          <w:ilvl w:val="0"/>
-          <w:numId w:val="2"/>
-        </w:numPr>
-        <w:bidi w:val="0"/>
-        <w:jc w:val="left"/>
-        <w:rPr>
-          <w:b/>
-          <w:b/>
-          <w:bCs/>
-        </w:rPr>
-      </w:pPr>
-      <w:r>
-        <w:rPr>
-          <w:b w:val="false"/>
-          <w:bCs w:val="false"/>
-        </w:rPr>
-        <w:t>Crud contraseñas.</w:t>
-      </w:r>
-    </w:p>
-    <w:p>
-      <w:pPr>
-        <w:pStyle w:val="Normal"/>
-        <w:numPr>
-          <w:ilvl w:val="0"/>
-          <w:numId w:val="2"/>
-        </w:numPr>
-        <w:bidi w:val="0"/>
-        <w:jc w:val="left"/>
-        <w:rPr>
-          <w:b/>
-          <w:b/>
-          <w:bCs/>
-        </w:rPr>
-      </w:pPr>
-      <w:r>
-        <w:rPr>
-          <w:b w:val="false"/>
-          <w:bCs w:val="false"/>
-        </w:rPr>
-        <w:t>Crud grupos.</w:t>
-      </w:r>
-    </w:p>
-    <w:p>
-      <w:pPr>
-        <w:pStyle w:val="Normal"/>
-        <w:numPr>
-          <w:ilvl w:val="0"/>
-          <w:numId w:val="2"/>
-        </w:numPr>
-        <w:bidi w:val="0"/>
-        <w:jc w:val="left"/>
-        <w:rPr>
-          <w:b/>
-          <w:b/>
-          <w:bCs/>
-        </w:rPr>
-      </w:pPr>
-      <w:r>
-        <w:rPr>
-          <w:b w:val="false"/>
-          <w:bCs w:val="false"/>
-        </w:rPr>
-        <w:t>Proceso mostrar y recuperar contraseñas.</w:t>
-      </w:r>
-    </w:p>
-    <w:p>
-      <w:pPr>
-        <w:pStyle w:val="Normal"/>
-        <w:numPr>
-          <w:ilvl w:val="0"/>
-          <w:numId w:val="2"/>
-        </w:numPr>
-        <w:bidi w:val="0"/>
-        <w:jc w:val="left"/>
-        <w:rPr>
-          <w:b/>
-          <w:b/>
-          <w:bCs/>
-        </w:rPr>
-      </w:pPr>
-      <w:r>
-        <w:rPr>
-          <w:b w:val="false"/>
-          <w:bCs w:val="false"/>
-        </w:rPr>
-        <w:t>Crear pagina configuración.</w:t>
-      </w:r>
-    </w:p>
-    <w:p>
-      <w:pPr>
-        <w:pStyle w:val="Normal"/>
-        <w:numPr>
-          <w:ilvl w:val="0"/>
-          <w:numId w:val="2"/>
-        </w:numPr>
-        <w:bidi w:val="0"/>
-        <w:jc w:val="left"/>
-        <w:rPr>
-          <w:b/>
-          <w:b/>
-          <w:bCs/>
-        </w:rPr>
-      </w:pPr>
-      <w:r>
-        <w:rPr>
-          <w:b w:val="false"/>
-          <w:bCs w:val="false"/>
-        </w:rPr>
-        <w:t>Crear y configurar sistema de temas.</w:t>
-      </w:r>
-    </w:p>
-    <w:p>
-      <w:pPr>
-        <w:pStyle w:val="Normal"/>
-        <w:numPr>
-          <w:ilvl w:val="0"/>
-          <w:numId w:val="2"/>
-        </w:numPr>
-        <w:bidi w:val="0"/>
-        <w:jc w:val="left"/>
-        <w:rPr>
-          <w:b/>
-          <w:b/>
-          <w:bCs/>
-        </w:rPr>
-      </w:pPr>
-      <w:r>
-        <w:rPr>
-          <w:b w:val="false"/>
-          <w:bCs w:val="false"/>
-        </w:rPr>
-        <w:t>Agregar sistema de tarjeta y pago para Premium.</w:t>
-      </w:r>
-    </w:p>
-    <w:p>
-      <w:pPr>
-        <w:pStyle w:val="Normal"/>
-        <w:bidi w:val="0"/>
-        <w:jc w:val="left"/>
-        <w:rPr>
-          <w:b/>
-          <w:b/>
-          <w:bCs/>
-        </w:rPr>
-      </w:pPr>
-      <w:r>
-        <w:rPr>
-          <w:b/>
-          <w:bCs/>
-        </w:rPr>
-      </w:r>
-    </w:p>
-    <w:p>
-      <w:pPr>
-        <w:pStyle w:val="Ttulo2"/>
-        <w:numPr>
-          <w:ilvl w:val="0"/>
-          <w:numId w:val="0"/>
-        </w:numPr>
-        <w:ind w:left="0" w:hanging="0"/>
+      </w:pPr>
+      <w:bookmarkStart w:id="16" w:name="__RefHeading___Toc1826_3107868080"/>
+      <w:bookmarkEnd w:id="16"/>
+      <w:r>
         <w:rPr>
           <w:sz w:val="24"/>
           <w:szCs w:val="24"/>
         </w:rPr>
-      </w:pPr>
-      <w:bookmarkStart w:id="7" w:name="__RefHeading___Toc1826_3107868080"/>
-      <w:bookmarkEnd w:id="7"/>
-      <w:r>
-        <w:rPr>
-          <w:sz w:val="24"/>
-          <w:szCs w:val="24"/>
-        </w:rPr>
         <w:t>Diagramas:</w:t>
       </w:r>
     </w:p>
@@ -3262,7 +4448,7 @@
           <w:bCs/>
         </w:rPr>
         <w:drawing>
-          <wp:anchor behindDoc="0" distT="0" distB="0" distL="0" distR="0" simplePos="0" locked="0" layoutInCell="0" allowOverlap="1" relativeHeight="2">
+          <wp:anchor behindDoc="0" distT="0" distB="0" distL="0" distR="0" simplePos="0" locked="0" layoutInCell="0" allowOverlap="1" relativeHeight="3">
             <wp:simplePos x="0" y="0"/>
             <wp:positionH relativeFrom="column">
               <wp:align>center</wp:align>
@@ -3273,7 +4459,7 @@
             <wp:extent cx="6120130" cy="2236470"/>
             <wp:effectExtent l="0" t="0" r="0" b="0"/>
             <wp:wrapTopAndBottom/>
-            <wp:docPr id="1" name="Imagen1" descr=""/>
+            <wp:docPr id="7" name="Imagen1" descr=""/>
             <wp:cNvGraphicFramePr>
               <a:graphicFrameLocks xmlns:a="http://schemas.openxmlformats.org/drawingml/2006/main" noChangeAspect="1"/>
             </wp:cNvGraphicFramePr>
@@ -3281,13 +4467,13 @@
               <a:graphicData uri="http://schemas.openxmlformats.org/drawingml/2006/picture">
                 <pic:pic xmlns:pic="http://schemas.openxmlformats.org/drawingml/2006/picture">
                   <pic:nvPicPr>
-                    <pic:cNvPr id="1" name="Imagen1" descr=""/>
+                    <pic:cNvPr id="7" name="Imagen1" descr=""/>
                     <pic:cNvPicPr>
                       <a:picLocks noChangeAspect="1" noChangeArrowheads="1"/>
                     </pic:cNvPicPr>
                   </pic:nvPicPr>
                   <pic:blipFill>
-                    <a:blip r:embed="rId3"/>
+                    <a:blip r:embed="rId6"/>
                     <a:stretch>
                       <a:fillRect/>
                     </a:stretch>
@@ -3348,7 +4534,14 @@
           <w:b w:val="false"/>
           <w:bCs w:val="false"/>
         </w:rPr>
-        <w:t>Continuación del diagrama anterior, explaya las E/S y los datos que utiliza.</w:t>
+        <w:t xml:space="preserve">Continuación del diagrama anterior, explaya las E/S y los datos que utiliza </w:t>
+      </w:r>
+      <w:r>
+        <w:rPr>
+          <w:b w:val="false"/>
+          <w:bCs w:val="false"/>
+        </w:rPr>
+        <w:t>y las respuestas que entrega el sistema</w:t>
       </w:r>
     </w:p>
     <w:p>
@@ -3384,9 +4577,10 @@
         <w:rPr>
           <w:b/>
           <w:bCs/>
+          <w:u w:val="none"/>
         </w:rPr>
         <w:drawing>
-          <wp:anchor behindDoc="0" distT="0" distB="0" distL="0" distR="0" simplePos="0" locked="0" layoutInCell="0" allowOverlap="1" relativeHeight="3">
+          <wp:anchor behindDoc="0" distT="0" distB="0" distL="0" distR="0" simplePos="0" locked="0" layoutInCell="0" allowOverlap="1" relativeHeight="5">
             <wp:simplePos x="0" y="0"/>
             <wp:positionH relativeFrom="column">
               <wp:align>center</wp:align>
@@ -3394,10 +4588,10 @@
             <wp:positionV relativeFrom="paragraph">
               <wp:posOffset>635</wp:posOffset>
             </wp:positionV>
-            <wp:extent cx="5906135" cy="2295525"/>
+            <wp:extent cx="5899785" cy="2639060"/>
             <wp:effectExtent l="0" t="0" r="0" b="0"/>
             <wp:wrapTopAndBottom/>
-            <wp:docPr id="2" name="Imagen2" descr=""/>
+            <wp:docPr id="8" name="Imagen4" descr=""/>
             <wp:cNvGraphicFramePr>
               <a:graphicFrameLocks xmlns:a="http://schemas.openxmlformats.org/drawingml/2006/main" noChangeAspect="1"/>
             </wp:cNvGraphicFramePr>
@@ -3405,13 +4599,14 @@
               <a:graphicData uri="http://schemas.openxmlformats.org/drawingml/2006/picture">
                 <pic:pic xmlns:pic="http://schemas.openxmlformats.org/drawingml/2006/picture">
                   <pic:nvPicPr>
-                    <pic:cNvPr id="2" name="Imagen2" descr=""/>
+                    <pic:cNvPr id="8" name="Imagen4" descr=""/>
                     <pic:cNvPicPr>
                       <a:picLocks noChangeAspect="1" noChangeArrowheads="1"/>
                     </pic:cNvPicPr>
                   </pic:nvPicPr>
                   <pic:blipFill>
-                    <a:blip r:embed="rId4"/>
+                    <a:blip r:embed="rId7"/>
+                    <a:srcRect l="-169" t="-366" r="893" b="3740"/>
                     <a:stretch>
                       <a:fillRect/>
                     </a:stretch>
@@ -3419,12 +4614,12 @@
                   <pic:spPr bwMode="auto">
                     <a:xfrm>
                       <a:off x="0" y="0"/>
-                      <a:ext cx="5906135" cy="2295525"/>
+                      <a:ext cx="5899785" cy="2639060"/>
                     </a:xfrm>
                     <a:prstGeom prst="rect">
                       <a:avLst/>
                     </a:prstGeom>
-                    <a:ln w="9525">
+                    <a:ln w="635">
                       <a:solidFill>
                         <a:srgbClr val="000000"/>
                       </a:solidFill>
@@ -3549,7 +4744,7 @@
             <wp:extent cx="5688330" cy="3934460"/>
             <wp:effectExtent l="0" t="0" r="0" b="0"/>
             <wp:wrapTopAndBottom/>
-            <wp:docPr id="3" name="Imagen3" descr=""/>
+            <wp:docPr id="9" name="Imagen3" descr=""/>
             <wp:cNvGraphicFramePr>
               <a:graphicFrameLocks xmlns:a="http://schemas.openxmlformats.org/drawingml/2006/main" noChangeAspect="1"/>
             </wp:cNvGraphicFramePr>
@@ -3557,13 +4752,13 @@
               <a:graphicData uri="http://schemas.openxmlformats.org/drawingml/2006/picture">
                 <pic:pic xmlns:pic="http://schemas.openxmlformats.org/drawingml/2006/picture">
                   <pic:nvPicPr>
-                    <pic:cNvPr id="3" name="Imagen3" descr=""/>
+                    <pic:cNvPr id="9" name="Imagen3" descr=""/>
                     <pic:cNvPicPr>
                       <a:picLocks noChangeAspect="1" noChangeArrowheads="1"/>
                     </pic:cNvPicPr>
                   </pic:nvPicPr>
                   <pic:blipFill>
-                    <a:blip r:embed="rId5"/>
+                    <a:blip r:embed="rId8"/>
                     <a:srcRect l="-69" t="-105" r="-69" b="-105"/>
                     <a:stretch>
                       <a:fillRect/>
@@ -3642,7 +4837,7 @@
       </w:r>
     </w:p>
     <w:sectPr>
-      <w:footerReference w:type="default" r:id="rId6"/>
+      <w:footerReference w:type="default" r:id="rId9"/>
       <w:type w:val="nextPage"/>
       <w:pgSz w:w="11906" w:h="16838"/>
       <w:pgMar w:left="1134" w:right="1134" w:gutter="0" w:header="0" w:top="1134" w:footer="1134" w:bottom="1691"/>
@@ -3707,7 +4902,7 @@
         <w:bCs/>
         <w:rFonts w:ascii="Linux Libertine G" w:hAnsi="Linux Libertine G"/>
       </w:rPr>
-      <w:t>6</w:t>
+      <w:t>11</w:t>
     </w:r>
     <w:r>
       <w:rPr>
@@ -3736,7 +4931,6 @@
         </w:tabs>
         <w:ind w:left="0" w:hanging="0"/>
       </w:pPr>
-      <w:rPr/>
     </w:lvl>
     <w:lvl w:ilvl="1">
       <w:start w:val="1"/>
@@ -3750,7 +4944,6 @@
         </w:tabs>
         <w:ind w:left="0" w:hanging="0"/>
       </w:pPr>
-      <w:rPr/>
     </w:lvl>
     <w:lvl w:ilvl="2">
       <w:start w:val="1"/>
@@ -3764,7 +4957,6 @@
         </w:tabs>
         <w:ind w:left="0" w:hanging="0"/>
       </w:pPr>
-      <w:rPr/>
     </w:lvl>
     <w:lvl w:ilvl="3">
       <w:start w:val="1"/>
@@ -3778,7 +4970,6 @@
         </w:tabs>
         <w:ind w:left="0" w:hanging="0"/>
       </w:pPr>
-      <w:rPr/>
     </w:lvl>
     <w:lvl w:ilvl="4">
       <w:start w:val="1"/>
@@ -3792,7 +4983,6 @@
         </w:tabs>
         <w:ind w:left="0" w:hanging="0"/>
       </w:pPr>
-      <w:rPr/>
     </w:lvl>
     <w:lvl w:ilvl="5">
       <w:start w:val="1"/>
@@ -3806,7 +4996,6 @@
         </w:tabs>
         <w:ind w:left="0" w:hanging="0"/>
       </w:pPr>
-      <w:rPr/>
     </w:lvl>
     <w:lvl w:ilvl="6">
       <w:start w:val="1"/>
@@ -3820,7 +5009,6 @@
         </w:tabs>
         <w:ind w:left="0" w:hanging="0"/>
       </w:pPr>
-      <w:rPr/>
     </w:lvl>
     <w:lvl w:ilvl="7">
       <w:start w:val="1"/>
@@ -3834,7 +5022,6 @@
         </w:tabs>
         <w:ind w:left="0" w:hanging="0"/>
       </w:pPr>
-      <w:rPr/>
     </w:lvl>
     <w:lvl w:ilvl="8">
       <w:start w:val="1"/>
@@ -3848,144 +5035,134 @@
         </w:tabs>
         <w:ind w:left="0" w:hanging="0"/>
       </w:pPr>
-      <w:rPr/>
     </w:lvl>
   </w:abstractNum>
   <w:abstractNum w:abstractNumId="2">
     <w:lvl w:ilvl="0">
       <w:start w:val="1"/>
-      <w:numFmt w:val="bullet"/>
-      <w:lvlText w:val=""/>
-      <w:lvlJc w:val="left"/>
-      <w:pPr>
-        <w:tabs>
-          <w:tab w:val="num" w:pos="720"/>
-        </w:tabs>
-        <w:ind w:left="720" w:hanging="360"/>
-      </w:pPr>
-      <w:rPr>
-        <w:rFonts w:ascii="Symbol" w:hAnsi="Symbol" w:cs="Symbol" w:hint="default"/>
-      </w:rPr>
+      <w:numFmt w:val="none"/>
+      <w:suff w:val="nothing"/>
+      <w:lvlText w:val=""/>
+      <w:lvlJc w:val="left"/>
+      <w:pPr>
+        <w:tabs>
+          <w:tab w:val="num" w:pos="0"/>
+        </w:tabs>
+        <w:ind w:left="0" w:hanging="0"/>
+      </w:pPr>
+      <w:rPr/>
     </w:lvl>
     <w:lvl w:ilvl="1">
       <w:start w:val="1"/>
-      <w:numFmt w:val="bullet"/>
-      <w:lvlText w:val="◦"/>
-      <w:lvlJc w:val="left"/>
-      <w:pPr>
-        <w:tabs>
-          <w:tab w:val="num" w:pos="1080"/>
-        </w:tabs>
-        <w:ind w:left="1080" w:hanging="360"/>
-      </w:pPr>
-      <w:rPr>
-        <w:rFonts w:ascii="OpenSymbol" w:hAnsi="OpenSymbol" w:cs="OpenSymbol" w:hint="default"/>
-      </w:rPr>
+      <w:numFmt w:val="none"/>
+      <w:suff w:val="nothing"/>
+      <w:lvlText w:val=""/>
+      <w:lvlJc w:val="left"/>
+      <w:pPr>
+        <w:tabs>
+          <w:tab w:val="num" w:pos="0"/>
+        </w:tabs>
+        <w:ind w:left="0" w:hanging="0"/>
+      </w:pPr>
+      <w:rPr/>
     </w:lvl>
     <w:lvl w:ilvl="2">
       <w:start w:val="1"/>
-      <w:numFmt w:val="bullet"/>
-      <w:lvlText w:val="▪"/>
-      <w:lvlJc w:val="left"/>
-      <w:pPr>
-        <w:tabs>
-          <w:tab w:val="num" w:pos="1440"/>
-        </w:tabs>
-        <w:ind w:left="1440" w:hanging="360"/>
-      </w:pPr>
-      <w:rPr>
-        <w:rFonts w:ascii="OpenSymbol" w:hAnsi="OpenSymbol" w:cs="OpenSymbol" w:hint="default"/>
-      </w:rPr>
+      <w:numFmt w:val="none"/>
+      <w:suff w:val="nothing"/>
+      <w:lvlText w:val=""/>
+      <w:lvlJc w:val="left"/>
+      <w:pPr>
+        <w:tabs>
+          <w:tab w:val="num" w:pos="0"/>
+        </w:tabs>
+        <w:ind w:left="0" w:hanging="0"/>
+      </w:pPr>
+      <w:rPr/>
     </w:lvl>
     <w:lvl w:ilvl="3">
       <w:start w:val="1"/>
-      <w:numFmt w:val="bullet"/>
-      <w:lvlText w:val=""/>
-      <w:lvlJc w:val="left"/>
-      <w:pPr>
-        <w:tabs>
-          <w:tab w:val="num" w:pos="1800"/>
-        </w:tabs>
-        <w:ind w:left="1800" w:hanging="360"/>
-      </w:pPr>
-      <w:rPr>
-        <w:rFonts w:ascii="Symbol" w:hAnsi="Symbol" w:cs="Symbol" w:hint="default"/>
-      </w:rPr>
+      <w:numFmt w:val="none"/>
+      <w:suff w:val="nothing"/>
+      <w:lvlText w:val=""/>
+      <w:lvlJc w:val="left"/>
+      <w:pPr>
+        <w:tabs>
+          <w:tab w:val="num" w:pos="0"/>
+        </w:tabs>
+        <w:ind w:left="0" w:hanging="0"/>
+      </w:pPr>
+      <w:rPr/>
     </w:lvl>
     <w:lvl w:ilvl="4">
       <w:start w:val="1"/>
-      <w:numFmt w:val="bullet"/>
-      <w:lvlText w:val="◦"/>
-      <w:lvlJc w:val="left"/>
-      <w:pPr>
-        <w:tabs>
-          <w:tab w:val="num" w:pos="2160"/>
-        </w:tabs>
-        <w:ind w:left="2160" w:hanging="360"/>
-      </w:pPr>
-      <w:rPr>
-        <w:rFonts w:ascii="OpenSymbol" w:hAnsi="OpenSymbol" w:cs="OpenSymbol" w:hint="default"/>
-      </w:rPr>
+      <w:numFmt w:val="none"/>
+      <w:suff w:val="nothing"/>
+      <w:lvlText w:val=""/>
+      <w:lvlJc w:val="left"/>
+      <w:pPr>
+        <w:tabs>
+          <w:tab w:val="num" w:pos="0"/>
+        </w:tabs>
+        <w:ind w:left="0" w:hanging="0"/>
+      </w:pPr>
+      <w:rPr/>
     </w:lvl>
     <w:lvl w:ilvl="5">
       <w:start w:val="1"/>
-      <w:numFmt w:val="bullet"/>
-      <w:lvlText w:val="▪"/>
-      <w:lvlJc w:val="left"/>
-      <w:pPr>
-        <w:tabs>
-          <w:tab w:val="num" w:pos="2520"/>
-        </w:tabs>
-        <w:ind w:left="2520" w:hanging="360"/>
-      </w:pPr>
-      <w:rPr>
-        <w:rFonts w:ascii="OpenSymbol" w:hAnsi="OpenSymbol" w:cs="OpenSymbol" w:hint="default"/>
-      </w:rPr>
+      <w:numFmt w:val="none"/>
+      <w:suff w:val="nothing"/>
+      <w:lvlText w:val=""/>
+      <w:lvlJc w:val="left"/>
+      <w:pPr>
+        <w:tabs>
+          <w:tab w:val="num" w:pos="0"/>
+        </w:tabs>
+        <w:ind w:left="0" w:hanging="0"/>
+      </w:pPr>
+      <w:rPr/>
     </w:lvl>
     <w:lvl w:ilvl="6">
       <w:start w:val="1"/>
-      <w:numFmt w:val="bullet"/>
-      <w:lvlText w:val=""/>
-      <w:lvlJc w:val="left"/>
-      <w:pPr>
-        <w:tabs>
-          <w:tab w:val="num" w:pos="2880"/>
-        </w:tabs>
-        <w:ind w:left="2880" w:hanging="360"/>
-      </w:pPr>
-      <w:rPr>
-        <w:rFonts w:ascii="Symbol" w:hAnsi="Symbol" w:cs="Symbol" w:hint="default"/>
-      </w:rPr>
+      <w:numFmt w:val="none"/>
+      <w:suff w:val="nothing"/>
+      <w:lvlText w:val=""/>
+      <w:lvlJc w:val="left"/>
+      <w:pPr>
+        <w:tabs>
+          <w:tab w:val="num" w:pos="0"/>
+        </w:tabs>
+        <w:ind w:left="0" w:hanging="0"/>
+      </w:pPr>
+      <w:rPr/>
     </w:lvl>
     <w:lvl w:ilvl="7">
       <w:start w:val="1"/>
-      <w:numFmt w:val="bullet"/>
-      <w:lvlText w:val="◦"/>
-      <w:lvlJc w:val="left"/>
-      <w:pPr>
-        <w:tabs>
-          <w:tab w:val="num" w:pos="3240"/>
-        </w:tabs>
-        <w:ind w:left="3240" w:hanging="360"/>
-      </w:pPr>
-      <w:rPr>
-        <w:rFonts w:ascii="OpenSymbol" w:hAnsi="OpenSymbol" w:cs="OpenSymbol" w:hint="default"/>
-      </w:rPr>
+      <w:numFmt w:val="none"/>
+      <w:suff w:val="nothing"/>
+      <w:lvlText w:val=""/>
+      <w:lvlJc w:val="left"/>
+      <w:pPr>
+        <w:tabs>
+          <w:tab w:val="num" w:pos="0"/>
+        </w:tabs>
+        <w:ind w:left="0" w:hanging="0"/>
+      </w:pPr>
+      <w:rPr/>
     </w:lvl>
     <w:lvl w:ilvl="8">
       <w:start w:val="1"/>
-      <w:numFmt w:val="bullet"/>
-      <w:lvlText w:val="▪"/>
-      <w:lvlJc w:val="left"/>
-      <w:pPr>
-        <w:tabs>
-          <w:tab w:val="num" w:pos="3600"/>
-        </w:tabs>
-        <w:ind w:left="3600" w:hanging="360"/>
-      </w:pPr>
-      <w:rPr>
-        <w:rFonts w:ascii="OpenSymbol" w:hAnsi="OpenSymbol" w:cs="OpenSymbol" w:hint="default"/>
-      </w:rPr>
+      <w:numFmt w:val="none"/>
+      <w:suff w:val="nothing"/>
+      <w:lvlText w:val=""/>
+      <w:lvlJc w:val="left"/>
+      <w:pPr>
+        <w:tabs>
+          <w:tab w:val="num" w:pos="0"/>
+        </w:tabs>
+        <w:ind w:left="0" w:hanging="0"/>
+      </w:pPr>
+      <w:rPr/>
     </w:lvl>
   </w:abstractNum>
   <w:abstractNum w:abstractNumId="3">
@@ -4821,120 +5998,275 @@
   <w:abstractNum w:abstractNumId="9">
     <w:lvl w:ilvl="0">
       <w:start w:val="1"/>
-      <w:numFmt w:val="none"/>
-      <w:suff w:val="nothing"/>
-      <w:lvlText w:val=""/>
-      <w:lvlJc w:val="left"/>
-      <w:pPr>
-        <w:tabs>
-          <w:tab w:val="num" w:pos="0"/>
-        </w:tabs>
-        <w:ind w:left="0" w:hanging="0"/>
-      </w:pPr>
+      <w:numFmt w:val="bullet"/>
+      <w:lvlText w:val=""/>
+      <w:lvlJc w:val="left"/>
+      <w:pPr>
+        <w:tabs>
+          <w:tab w:val="num" w:pos="720"/>
+        </w:tabs>
+        <w:ind w:left="720" w:hanging="360"/>
+      </w:pPr>
+      <w:rPr>
+        <w:rFonts w:ascii="Symbol" w:hAnsi="Symbol" w:cs="Symbol" w:hint="default"/>
+      </w:rPr>
     </w:lvl>
     <w:lvl w:ilvl="1">
       <w:start w:val="1"/>
-      <w:numFmt w:val="none"/>
-      <w:suff w:val="nothing"/>
-      <w:lvlText w:val=""/>
-      <w:lvlJc w:val="left"/>
-      <w:pPr>
-        <w:tabs>
-          <w:tab w:val="num" w:pos="0"/>
-        </w:tabs>
-        <w:ind w:left="0" w:hanging="0"/>
-      </w:pPr>
+      <w:numFmt w:val="bullet"/>
+      <w:lvlText w:val="◦"/>
+      <w:lvlJc w:val="left"/>
+      <w:pPr>
+        <w:tabs>
+          <w:tab w:val="num" w:pos="1080"/>
+        </w:tabs>
+        <w:ind w:left="1080" w:hanging="360"/>
+      </w:pPr>
+      <w:rPr>
+        <w:rFonts w:ascii="OpenSymbol" w:hAnsi="OpenSymbol" w:cs="OpenSymbol" w:hint="default"/>
+      </w:rPr>
     </w:lvl>
     <w:lvl w:ilvl="2">
       <w:start w:val="1"/>
-      <w:numFmt w:val="none"/>
-      <w:suff w:val="nothing"/>
-      <w:lvlText w:val=""/>
-      <w:lvlJc w:val="left"/>
-      <w:pPr>
-        <w:tabs>
-          <w:tab w:val="num" w:pos="0"/>
-        </w:tabs>
-        <w:ind w:left="0" w:hanging="0"/>
-      </w:pPr>
+      <w:numFmt w:val="bullet"/>
+      <w:lvlText w:val="▪"/>
+      <w:lvlJc w:val="left"/>
+      <w:pPr>
+        <w:tabs>
+          <w:tab w:val="num" w:pos="1440"/>
+        </w:tabs>
+        <w:ind w:left="1440" w:hanging="360"/>
+      </w:pPr>
+      <w:rPr>
+        <w:rFonts w:ascii="OpenSymbol" w:hAnsi="OpenSymbol" w:cs="OpenSymbol" w:hint="default"/>
+      </w:rPr>
     </w:lvl>
     <w:lvl w:ilvl="3">
       <w:start w:val="1"/>
-      <w:numFmt w:val="none"/>
-      <w:suff w:val="nothing"/>
-      <w:lvlText w:val=""/>
-      <w:lvlJc w:val="left"/>
-      <w:pPr>
-        <w:tabs>
-          <w:tab w:val="num" w:pos="0"/>
-        </w:tabs>
-        <w:ind w:left="0" w:hanging="0"/>
-      </w:pPr>
+      <w:numFmt w:val="bullet"/>
+      <w:lvlText w:val=""/>
+      <w:lvlJc w:val="left"/>
+      <w:pPr>
+        <w:tabs>
+          <w:tab w:val="num" w:pos="1800"/>
+        </w:tabs>
+        <w:ind w:left="1800" w:hanging="360"/>
+      </w:pPr>
+      <w:rPr>
+        <w:rFonts w:ascii="Symbol" w:hAnsi="Symbol" w:cs="Symbol" w:hint="default"/>
+      </w:rPr>
     </w:lvl>
     <w:lvl w:ilvl="4">
       <w:start w:val="1"/>
-      <w:numFmt w:val="none"/>
-      <w:suff w:val="nothing"/>
-      <w:lvlText w:val=""/>
-      <w:lvlJc w:val="left"/>
-      <w:pPr>
-        <w:tabs>
-          <w:tab w:val="num" w:pos="0"/>
-        </w:tabs>
-        <w:ind w:left="0" w:hanging="0"/>
-      </w:pPr>
+      <w:numFmt w:val="bullet"/>
+      <w:lvlText w:val="◦"/>
+      <w:lvlJc w:val="left"/>
+      <w:pPr>
+        <w:tabs>
+          <w:tab w:val="num" w:pos="2160"/>
+        </w:tabs>
+        <w:ind w:left="2160" w:hanging="360"/>
+      </w:pPr>
+      <w:rPr>
+        <w:rFonts w:ascii="OpenSymbol" w:hAnsi="OpenSymbol" w:cs="OpenSymbol" w:hint="default"/>
+      </w:rPr>
     </w:lvl>
     <w:lvl w:ilvl="5">
       <w:start w:val="1"/>
-      <w:numFmt w:val="none"/>
-      <w:suff w:val="nothing"/>
-      <w:lvlText w:val=""/>
-      <w:lvlJc w:val="left"/>
-      <w:pPr>
-        <w:tabs>
-          <w:tab w:val="num" w:pos="0"/>
-        </w:tabs>
-        <w:ind w:left="0" w:hanging="0"/>
-      </w:pPr>
+      <w:numFmt w:val="bullet"/>
+      <w:lvlText w:val="▪"/>
+      <w:lvlJc w:val="left"/>
+      <w:pPr>
+        <w:tabs>
+          <w:tab w:val="num" w:pos="2520"/>
+        </w:tabs>
+        <w:ind w:left="2520" w:hanging="360"/>
+      </w:pPr>
+      <w:rPr>
+        <w:rFonts w:ascii="OpenSymbol" w:hAnsi="OpenSymbol" w:cs="OpenSymbol" w:hint="default"/>
+      </w:rPr>
     </w:lvl>
     <w:lvl w:ilvl="6">
       <w:start w:val="1"/>
-      <w:numFmt w:val="none"/>
-      <w:suff w:val="nothing"/>
-      <w:lvlText w:val=""/>
-      <w:lvlJc w:val="left"/>
-      <w:pPr>
-        <w:tabs>
-          <w:tab w:val="num" w:pos="0"/>
-        </w:tabs>
-        <w:ind w:left="0" w:hanging="0"/>
-      </w:pPr>
+      <w:numFmt w:val="bullet"/>
+      <w:lvlText w:val=""/>
+      <w:lvlJc w:val="left"/>
+      <w:pPr>
+        <w:tabs>
+          <w:tab w:val="num" w:pos="2880"/>
+        </w:tabs>
+        <w:ind w:left="2880" w:hanging="360"/>
+      </w:pPr>
+      <w:rPr>
+        <w:rFonts w:ascii="Symbol" w:hAnsi="Symbol" w:cs="Symbol" w:hint="default"/>
+      </w:rPr>
     </w:lvl>
     <w:lvl w:ilvl="7">
       <w:start w:val="1"/>
-      <w:numFmt w:val="none"/>
-      <w:suff w:val="nothing"/>
-      <w:lvlText w:val=""/>
-      <w:lvlJc w:val="left"/>
-      <w:pPr>
-        <w:tabs>
-          <w:tab w:val="num" w:pos="0"/>
-        </w:tabs>
-        <w:ind w:left="0" w:hanging="0"/>
-      </w:pPr>
+      <w:numFmt w:val="bullet"/>
+      <w:lvlText w:val="◦"/>
+      <w:lvlJc w:val="left"/>
+      <w:pPr>
+        <w:tabs>
+          <w:tab w:val="num" w:pos="3240"/>
+        </w:tabs>
+        <w:ind w:left="3240" w:hanging="360"/>
+      </w:pPr>
+      <w:rPr>
+        <w:rFonts w:ascii="OpenSymbol" w:hAnsi="OpenSymbol" w:cs="OpenSymbol" w:hint="default"/>
+      </w:rPr>
     </w:lvl>
     <w:lvl w:ilvl="8">
       <w:start w:val="1"/>
-      <w:numFmt w:val="none"/>
-      <w:suff w:val="nothing"/>
-      <w:lvlText w:val=""/>
-      <w:lvlJc w:val="left"/>
-      <w:pPr>
-        <w:tabs>
-          <w:tab w:val="num" w:pos="0"/>
-        </w:tabs>
-        <w:ind w:left="0" w:hanging="0"/>
-      </w:pPr>
+      <w:numFmt w:val="bullet"/>
+      <w:lvlText w:val="▪"/>
+      <w:lvlJc w:val="left"/>
+      <w:pPr>
+        <w:tabs>
+          <w:tab w:val="num" w:pos="3600"/>
+        </w:tabs>
+        <w:ind w:left="3600" w:hanging="360"/>
+      </w:pPr>
+      <w:rPr>
+        <w:rFonts w:ascii="OpenSymbol" w:hAnsi="OpenSymbol" w:cs="OpenSymbol" w:hint="default"/>
+      </w:rPr>
+    </w:lvl>
+  </w:abstractNum>
+  <w:abstractNum w:abstractNumId="10">
+    <w:lvl w:ilvl="0">
+      <w:start w:val="1"/>
+      <w:numFmt w:val="bullet"/>
+      <w:lvlText w:val=""/>
+      <w:lvlJc w:val="left"/>
+      <w:pPr>
+        <w:tabs>
+          <w:tab w:val="num" w:pos="720"/>
+        </w:tabs>
+        <w:ind w:left="720" w:hanging="360"/>
+      </w:pPr>
+      <w:rPr>
+        <w:rFonts w:ascii="Symbol" w:hAnsi="Symbol" w:cs="Symbol" w:hint="default"/>
+      </w:rPr>
+    </w:lvl>
+    <w:lvl w:ilvl="1">
+      <w:start w:val="1"/>
+      <w:numFmt w:val="bullet"/>
+      <w:lvlText w:val="◦"/>
+      <w:lvlJc w:val="left"/>
+      <w:pPr>
+        <w:tabs>
+          <w:tab w:val="num" w:pos="1080"/>
+        </w:tabs>
+        <w:ind w:left="1080" w:hanging="360"/>
+      </w:pPr>
+      <w:rPr>
+        <w:rFonts w:ascii="OpenSymbol" w:hAnsi="OpenSymbol" w:cs="OpenSymbol" w:hint="default"/>
+      </w:rPr>
+    </w:lvl>
+    <w:lvl w:ilvl="2">
+      <w:start w:val="1"/>
+      <w:numFmt w:val="bullet"/>
+      <w:lvlText w:val="▪"/>
+      <w:lvlJc w:val="left"/>
+      <w:pPr>
+        <w:tabs>
+          <w:tab w:val="num" w:pos="1440"/>
+        </w:tabs>
+        <w:ind w:left="1440" w:hanging="360"/>
+      </w:pPr>
+      <w:rPr>
+        <w:rFonts w:ascii="OpenSymbol" w:hAnsi="OpenSymbol" w:cs="OpenSymbol" w:hint="default"/>
+      </w:rPr>
+    </w:lvl>
+    <w:lvl w:ilvl="3">
+      <w:start w:val="1"/>
+      <w:numFmt w:val="bullet"/>
+      <w:lvlText w:val=""/>
+      <w:lvlJc w:val="left"/>
+      <w:pPr>
+        <w:tabs>
+          <w:tab w:val="num" w:pos="1800"/>
+        </w:tabs>
+        <w:ind w:left="1800" w:hanging="360"/>
+      </w:pPr>
+      <w:rPr>
+        <w:rFonts w:ascii="Symbol" w:hAnsi="Symbol" w:cs="Symbol" w:hint="default"/>
+      </w:rPr>
+    </w:lvl>
+    <w:lvl w:ilvl="4">
+      <w:start w:val="1"/>
+      <w:numFmt w:val="bullet"/>
+      <w:lvlText w:val="◦"/>
+      <w:lvlJc w:val="left"/>
+      <w:pPr>
+        <w:tabs>
+          <w:tab w:val="num" w:pos="2160"/>
+        </w:tabs>
+        <w:ind w:left="2160" w:hanging="360"/>
+      </w:pPr>
+      <w:rPr>
+        <w:rFonts w:ascii="OpenSymbol" w:hAnsi="OpenSymbol" w:cs="OpenSymbol" w:hint="default"/>
+      </w:rPr>
+    </w:lvl>
+    <w:lvl w:ilvl="5">
+      <w:start w:val="1"/>
+      <w:numFmt w:val="bullet"/>
+      <w:lvlText w:val="▪"/>
+      <w:lvlJc w:val="left"/>
+      <w:pPr>
+        <w:tabs>
+          <w:tab w:val="num" w:pos="2520"/>
+        </w:tabs>
+        <w:ind w:left="2520" w:hanging="360"/>
+      </w:pPr>
+      <w:rPr>
+        <w:rFonts w:ascii="OpenSymbol" w:hAnsi="OpenSymbol" w:cs="OpenSymbol" w:hint="default"/>
+      </w:rPr>
+    </w:lvl>
+    <w:lvl w:ilvl="6">
+      <w:start w:val="1"/>
+      <w:numFmt w:val="bullet"/>
+      <w:lvlText w:val=""/>
+      <w:lvlJc w:val="left"/>
+      <w:pPr>
+        <w:tabs>
+          <w:tab w:val="num" w:pos="2880"/>
+        </w:tabs>
+        <w:ind w:left="2880" w:hanging="360"/>
+      </w:pPr>
+      <w:rPr>
+        <w:rFonts w:ascii="Symbol" w:hAnsi="Symbol" w:cs="Symbol" w:hint="default"/>
+      </w:rPr>
+    </w:lvl>
+    <w:lvl w:ilvl="7">
+      <w:start w:val="1"/>
+      <w:numFmt w:val="bullet"/>
+      <w:lvlText w:val="◦"/>
+      <w:lvlJc w:val="left"/>
+      <w:pPr>
+        <w:tabs>
+          <w:tab w:val="num" w:pos="3240"/>
+        </w:tabs>
+        <w:ind w:left="3240" w:hanging="360"/>
+      </w:pPr>
+      <w:rPr>
+        <w:rFonts w:ascii="OpenSymbol" w:hAnsi="OpenSymbol" w:cs="OpenSymbol" w:hint="default"/>
+      </w:rPr>
+    </w:lvl>
+    <w:lvl w:ilvl="8">
+      <w:start w:val="1"/>
+      <w:numFmt w:val="bullet"/>
+      <w:lvlText w:val="▪"/>
+      <w:lvlJc w:val="left"/>
+      <w:pPr>
+        <w:tabs>
+          <w:tab w:val="num" w:pos="3600"/>
+        </w:tabs>
+        <w:ind w:left="3600" w:hanging="360"/>
+      </w:pPr>
+      <w:rPr>
+        <w:rFonts w:ascii="OpenSymbol" w:hAnsi="OpenSymbol" w:cs="OpenSymbol" w:hint="default"/>
+      </w:rPr>
     </w:lvl>
   </w:abstractNum>
   <w:num w:numId="1">
@@ -4963,6 +6295,9 @@
   </w:num>
   <w:num w:numId="9">
     <w:abstractNumId w:val="9"/>
+  </w:num>
+  <w:num w:numId="10">
+    <w:abstractNumId w:val="10"/>
   </w:num>
 </w:numbering>
 </file>
@@ -5012,7 +6347,7 @@
     <w:pPr>
       <w:numPr>
         <w:ilvl w:val="0"/>
-        <w:numId w:val="1"/>
+        <w:numId w:val="2"/>
       </w:numPr>
       <w:spacing w:before="240" w:after="120"/>
       <w:outlineLvl w:val="0"/>
@@ -5032,7 +6367,7 @@
     <w:pPr>
       <w:numPr>
         <w:ilvl w:val="1"/>
-        <w:numId w:val="1"/>
+        <w:numId w:val="2"/>
       </w:numPr>
       <w:spacing w:before="200" w:after="120"/>
       <w:outlineLvl w:val="1"/>
@@ -5052,7 +6387,7 @@
     <w:pPr>
       <w:numPr>
         <w:ilvl w:val="2"/>
-        <w:numId w:val="1"/>
+        <w:numId w:val="2"/>
       </w:numPr>
       <w:spacing w:before="140" w:after="120"/>
       <w:outlineLvl w:val="2"/>
@@ -5110,7 +6445,7 @@
     <w:qFormat/>
     <w:rPr/>
   </w:style>
-  <w:style w:type="character" w:styleId="Destaquemayor">
+  <w:style w:type="character" w:styleId="Strong">
     <w:name w:val="Strong"/>
     <w:qFormat/>
     <w:rPr>

</xml_diff>

<commit_message>
Contraseñas grupos 0.1 - Renovación
Alterado grupos contraseñas - Ahora solo se le puede asignar un grupo a una contraseña
</commit_message>
<xml_diff>
--- a/doc/Gestor de contraseñas.docx
+++ b/doc/Gestor de contraseñas.docx
@@ -138,6 +138,7 @@
           <w:i w:val="false"/>
           <w:iCs w:val="false"/>
         </w:rPr>
+        <w:t>+</w:t>
       </w:r>
     </w:p>
     <w:p>
@@ -1001,43 +1002,7 @@
           <w:sz w:val="28"/>
           <w:szCs w:val="28"/>
         </w:rPr>
-        <w:t>FECHA: 1</w:t>
-      </w:r>
-      <w:r>
-        <w:rPr>
-          <w:b/>
-          <w:bCs/>
-          <w:sz w:val="28"/>
-          <w:szCs w:val="28"/>
-        </w:rPr>
-        <w:t>6</w:t>
-      </w:r>
-      <w:r>
-        <w:rPr>
-          <w:b/>
-          <w:bCs/>
-          <w:sz w:val="28"/>
-          <w:szCs w:val="28"/>
-        </w:rPr>
-        <w:t>/1</w:t>
-      </w:r>
-      <w:r>
-        <w:rPr>
-          <w:b/>
-          <w:bCs/>
-          <w:sz w:val="28"/>
-          <w:szCs w:val="28"/>
-        </w:rPr>
-        <w:t>1</w:t>
-      </w:r>
-      <w:r>
-        <w:rPr>
-          <w:b/>
-          <w:bCs/>
-          <w:sz w:val="28"/>
-          <w:szCs w:val="28"/>
-        </w:rPr>
-        <w:t>/2023</w:t>
+        <w:t>FECHA: 16/11/2023</w:t>
       </w:r>
     </w:p>
     <w:p>
@@ -1088,9 +1053,6 @@
         <w:p>
           <w:pPr>
             <w:pStyle w:val="Sumario1"/>
-            <w:tabs>
-              <w:tab w:val="right" w:pos="9638" w:leader="dot"/>
-            </w:tabs>
             <w:rPr/>
           </w:pPr>
           <w:r>
@@ -1142,9 +1104,6 @@
         <w:p>
           <w:pPr>
             <w:pStyle w:val="Sumario1"/>
-            <w:tabs>
-              <w:tab w:val="right" w:pos="9638" w:leader="dot"/>
-            </w:tabs>
             <w:rPr/>
           </w:pPr>
           <w:hyperlink w:anchor="__RefHeading___Toc206_3155032530">
@@ -1161,9 +1120,6 @@
         <w:p>
           <w:pPr>
             <w:pStyle w:val="Sumario1"/>
-            <w:tabs>
-              <w:tab w:val="right" w:pos="9638" w:leader="dot"/>
-            </w:tabs>
             <w:rPr/>
           </w:pPr>
           <w:hyperlink w:anchor="__RefHeading___Toc210_3155032530">
@@ -1180,9 +1136,6 @@
         <w:p>
           <w:pPr>
             <w:pStyle w:val="Sumario1"/>
-            <w:tabs>
-              <w:tab w:val="right" w:pos="9638" w:leader="dot"/>
-            </w:tabs>
             <w:rPr/>
           </w:pPr>
           <w:hyperlink w:anchor="__RefHeading___Toc208_3155032530">
@@ -1199,9 +1152,6 @@
         <w:p>
           <w:pPr>
             <w:pStyle w:val="Sumario1"/>
-            <w:tabs>
-              <w:tab w:val="right" w:pos="9638" w:leader="dot"/>
-            </w:tabs>
             <w:rPr/>
           </w:pPr>
           <w:hyperlink w:anchor="__RefHeading___Toc418_3155032530">
@@ -1238,9 +1188,6 @@
         <w:p>
           <w:pPr>
             <w:pStyle w:val="Sumario1"/>
-            <w:tabs>
-              <w:tab w:val="right" w:pos="9638" w:leader="dot"/>
-            </w:tabs>
             <w:rPr/>
           </w:pPr>
           <w:hyperlink w:anchor="__RefHeading___Toc1816_3107868080">
@@ -1423,15 +1370,7 @@
       </w:pPr>
       <w:r>
         <w:rPr/>
-        <w:t xml:space="preserve">El usuario podrá cambiar el aspecto de su UI (Mediante un sistema de Temas), </w:t>
-      </w:r>
-      <w:r>
-        <w:rPr/>
-        <w:t>crear grupos para almacenar las contraseñas,</w:t>
-      </w:r>
-      <w:r>
-        <w:rPr/>
-        <w:t xml:space="preserve"> configurar para que tipo de servicio es la contraseña (Con un nombre personalizable y un icono a elegir desde la base de datos del sistema), editar, copiar y/o borrar las contraseñas guardadas, así como su nombre de usuario, correo y contraseña.</w:t>
+        <w:t>El usuario podrá cambiar el aspecto de su UI (Mediante un sistema de Temas), crear grupos para almacenar las contraseñas, configurar para que tipo de servicio es la contraseña (Con un nombre personalizable y un icono a elegir desde la base de datos del sistema), editar, copiar y/o borrar las contraseñas guardadas, así como su nombre de usuario, correo y contraseña.</w:t>
       </w:r>
     </w:p>
     <w:p>
@@ -1443,23 +1382,7 @@
       </w:pPr>
       <w:r>
         <w:rPr/>
-        <w:t xml:space="preserve">Las contraseñas de cada usuario serán almacenadas en la base de datos del sistema siendo antes pasadas por </w:t>
-      </w:r>
-      <w:r>
-        <w:rPr/>
-        <w:t xml:space="preserve">la función de encriptación del framework </w:t>
-      </w:r>
-      <w:r>
-        <w:rPr/>
-        <w:t xml:space="preserve">para que </w:t>
-      </w:r>
-      <w:r>
-        <w:rPr/>
-        <w:t>se almacene de forma segura en la base de datos</w:t>
-      </w:r>
-      <w:r>
-        <w:rPr/>
-        <w:t>.</w:t>
+        <w:t>Las contraseñas de cada usuario serán almacenadas en la base de datos del sistema siendo antes pasadas por la función de encriptación del framework para que se almacene de forma segura en la base de datos.</w:t>
       </w:r>
     </w:p>
     <w:p>
@@ -1467,7 +1390,7 @@
         <w:pStyle w:val="Ttulo2"/>
         <w:numPr>
           <w:ilvl w:val="0"/>
-          <w:numId w:val="2"/>
+          <w:numId w:val="1"/>
         </w:numPr>
         <w:jc w:val="left"/>
         <w:rPr/>
@@ -1523,7 +1446,7 @@
         <w:pStyle w:val="Ttulo1"/>
         <w:numPr>
           <w:ilvl w:val="0"/>
-          <w:numId w:val="2"/>
+          <w:numId w:val="1"/>
         </w:numPr>
         <w:jc w:val="left"/>
         <w:rPr>
@@ -1546,7 +1469,7 @@
         <w:pStyle w:val="Normal"/>
         <w:numPr>
           <w:ilvl w:val="0"/>
-          <w:numId w:val="8"/>
+          <w:numId w:val="7"/>
         </w:numPr>
         <w:spacing w:lineRule="auto" w:line="276"/>
         <w:jc w:val="both"/>
@@ -1562,7 +1485,7 @@
         <w:pStyle w:val="Normal"/>
         <w:numPr>
           <w:ilvl w:val="1"/>
-          <w:numId w:val="8"/>
+          <w:numId w:val="7"/>
         </w:numPr>
         <w:spacing w:lineRule="auto" w:line="276"/>
         <w:jc w:val="both"/>
@@ -1578,7 +1501,7 @@
         <w:pStyle w:val="Normal"/>
         <w:numPr>
           <w:ilvl w:val="2"/>
-          <w:numId w:val="8"/>
+          <w:numId w:val="7"/>
         </w:numPr>
         <w:spacing w:lineRule="auto" w:line="276"/>
         <w:jc w:val="both"/>
@@ -1594,7 +1517,7 @@
         <w:pStyle w:val="Normal"/>
         <w:numPr>
           <w:ilvl w:val="1"/>
-          <w:numId w:val="8"/>
+          <w:numId w:val="7"/>
         </w:numPr>
         <w:spacing w:lineRule="auto" w:line="276"/>
         <w:jc w:val="both"/>
@@ -1610,7 +1533,7 @@
         <w:pStyle w:val="Normal"/>
         <w:numPr>
           <w:ilvl w:val="2"/>
-          <w:numId w:val="8"/>
+          <w:numId w:val="7"/>
         </w:numPr>
         <w:spacing w:lineRule="auto" w:line="276"/>
         <w:jc w:val="both"/>
@@ -1626,7 +1549,7 @@
         <w:pStyle w:val="Normal"/>
         <w:numPr>
           <w:ilvl w:val="1"/>
-          <w:numId w:val="8"/>
+          <w:numId w:val="7"/>
         </w:numPr>
         <w:spacing w:lineRule="auto" w:line="276"/>
         <w:jc w:val="both"/>
@@ -1642,7 +1565,7 @@
         <w:pStyle w:val="Normal"/>
         <w:numPr>
           <w:ilvl w:val="2"/>
-          <w:numId w:val="8"/>
+          <w:numId w:val="7"/>
         </w:numPr>
         <w:spacing w:lineRule="auto" w:line="276"/>
         <w:jc w:val="both"/>
@@ -1658,7 +1581,7 @@
         <w:pStyle w:val="Normal"/>
         <w:numPr>
           <w:ilvl w:val="1"/>
-          <w:numId w:val="8"/>
+          <w:numId w:val="7"/>
         </w:numPr>
         <w:spacing w:lineRule="auto" w:line="276"/>
         <w:jc w:val="both"/>
@@ -1674,7 +1597,7 @@
         <w:pStyle w:val="Normal"/>
         <w:numPr>
           <w:ilvl w:val="2"/>
-          <w:numId w:val="8"/>
+          <w:numId w:val="7"/>
         </w:numPr>
         <w:spacing w:lineRule="auto" w:line="276"/>
         <w:jc w:val="both"/>
@@ -1690,7 +1613,7 @@
         <w:pStyle w:val="Normal"/>
         <w:numPr>
           <w:ilvl w:val="1"/>
-          <w:numId w:val="8"/>
+          <w:numId w:val="7"/>
         </w:numPr>
         <w:spacing w:lineRule="auto" w:line="276"/>
         <w:jc w:val="both"/>
@@ -1706,7 +1629,7 @@
         <w:pStyle w:val="Normal"/>
         <w:numPr>
           <w:ilvl w:val="2"/>
-          <w:numId w:val="8"/>
+          <w:numId w:val="7"/>
         </w:numPr>
         <w:spacing w:lineRule="auto" w:line="276"/>
         <w:jc w:val="both"/>
@@ -1722,7 +1645,7 @@
         <w:pStyle w:val="Normal"/>
         <w:numPr>
           <w:ilvl w:val="1"/>
-          <w:numId w:val="8"/>
+          <w:numId w:val="7"/>
         </w:numPr>
         <w:spacing w:lineRule="auto" w:line="276"/>
         <w:jc w:val="both"/>
@@ -1738,7 +1661,7 @@
         <w:pStyle w:val="Normal"/>
         <w:numPr>
           <w:ilvl w:val="2"/>
-          <w:numId w:val="8"/>
+          <w:numId w:val="7"/>
         </w:numPr>
         <w:spacing w:lineRule="auto" w:line="276"/>
         <w:jc w:val="both"/>
@@ -1761,6 +1684,7 @@
           <w:numId w:val="0"/>
         </w:numPr>
         <w:suppressAutoHyphens w:val="true"/>
+        <w:ind w:left="0" w:hanging="0"/>
         <w:jc w:val="both"/>
         <w:rPr>
           <w:sz w:val="28"/>
@@ -1876,27 +1800,7 @@
       </w:r>
       <w:r>
         <w:rPr/>
-        <w:t xml:space="preserve">, cuenta, </w:t>
-      </w:r>
-      <w:r>
-        <w:rPr/>
-        <w:t>en su estado actual,</w:t>
-      </w:r>
-      <w:r>
-        <w:rPr/>
-        <w:t xml:space="preserve"> con las funcionalidades </w:t>
-      </w:r>
-      <w:r>
-        <w:rPr/>
-        <w:t>esenciales</w:t>
-      </w:r>
-      <w:r>
-        <w:rPr/>
-        <w:t xml:space="preserve"> para el uso del mismo de forma personal sin ningún impedimento para el usuario, </w:t>
-      </w:r>
-      <w:r>
-        <w:rPr/>
-        <w:t>permitiéndole crear un usuario y comenzar a almacenar sus contraseñas de forma segura.</w:t>
+        <w:t>, cuenta, en su estado actual, con las funcionalidades esenciales para el uso del mismo de forma personal sin ningún impedimento para el usuario, permitiéndole crear un usuario y comenzar a almacenar sus contraseñas de forma segura.</w:t>
       </w:r>
     </w:p>
     <w:p>
@@ -1955,7 +1859,7 @@
         <w:pStyle w:val="Ttulo1"/>
         <w:numPr>
           <w:ilvl w:val="0"/>
-          <w:numId w:val="2"/>
+          <w:numId w:val="1"/>
         </w:numPr>
         <w:jc w:val="both"/>
         <w:rPr>
@@ -1978,7 +1882,7 @@
         <w:pStyle w:val="Cuerpodetexto"/>
         <w:numPr>
           <w:ilvl w:val="0"/>
-          <w:numId w:val="8"/>
+          <w:numId w:val="7"/>
         </w:numPr>
         <w:spacing w:before="0" w:after="83"/>
         <w:jc w:val="both"/>
@@ -1999,7 +1903,7 @@
         <w:pStyle w:val="Cuerpodetexto"/>
         <w:numPr>
           <w:ilvl w:val="1"/>
-          <w:numId w:val="8"/>
+          <w:numId w:val="7"/>
         </w:numPr>
         <w:spacing w:before="0" w:after="83"/>
         <w:jc w:val="both"/>
@@ -2018,7 +1922,7 @@
         <w:pStyle w:val="Cuerpodetexto"/>
         <w:numPr>
           <w:ilvl w:val="1"/>
-          <w:numId w:val="8"/>
+          <w:numId w:val="7"/>
         </w:numPr>
         <w:spacing w:before="0" w:after="83"/>
         <w:jc w:val="both"/>
@@ -2037,7 +1941,7 @@
         <w:pStyle w:val="Cuerpodetexto"/>
         <w:numPr>
           <w:ilvl w:val="1"/>
-          <w:numId w:val="8"/>
+          <w:numId w:val="7"/>
         </w:numPr>
         <w:spacing w:before="0" w:after="83"/>
         <w:jc w:val="both"/>
@@ -2056,7 +1960,7 @@
         <w:pStyle w:val="Cuerpodetexto"/>
         <w:numPr>
           <w:ilvl w:val="0"/>
-          <w:numId w:val="8"/>
+          <w:numId w:val="7"/>
         </w:numPr>
         <w:spacing w:before="0" w:after="83"/>
         <w:jc w:val="both"/>
@@ -2077,7 +1981,7 @@
         <w:pStyle w:val="Cuerpodetexto"/>
         <w:numPr>
           <w:ilvl w:val="1"/>
-          <w:numId w:val="8"/>
+          <w:numId w:val="7"/>
         </w:numPr>
         <w:spacing w:before="0" w:after="83"/>
         <w:jc w:val="both"/>
@@ -2096,7 +2000,7 @@
         <w:pStyle w:val="Cuerpodetexto"/>
         <w:numPr>
           <w:ilvl w:val="1"/>
-          <w:numId w:val="8"/>
+          <w:numId w:val="7"/>
         </w:numPr>
         <w:spacing w:before="0" w:after="83"/>
         <w:jc w:val="both"/>
@@ -2126,36 +2030,18 @@
         </w:rPr>
       </w:pPr>
       <w:r>
-        <w:rPr/>
-      </w:r>
-    </w:p>
-    <w:p>
-      <w:pPr>
-        <w:pStyle w:val="Cuerpodetexto"/>
-        <w:numPr>
-          <w:ilvl w:val="0"/>
-          <w:numId w:val="8"/>
-        </w:numPr>
-        <w:spacing w:before="0" w:after="83"/>
-        <w:jc w:val="both"/>
-        <w:rPr/>
-      </w:pPr>
-      <w:r>
-        <w:rPr>
-          <w:b/>
-          <w:bCs/>
+        <w:rPr>
           <w:sz w:val="24"/>
           <w:szCs w:val="24"/>
         </w:rPr>
-        <w:t>Alpine Js 2:</w:t>
       </w:r>
     </w:p>
     <w:p>
       <w:pPr>
         <w:pStyle w:val="Cuerpodetexto"/>
         <w:numPr>
-          <w:ilvl w:val="1"/>
-          <w:numId w:val="8"/>
+          <w:ilvl w:val="0"/>
+          <w:numId w:val="7"/>
         </w:numPr>
         <w:spacing w:before="0" w:after="83"/>
         <w:jc w:val="both"/>
@@ -2163,10 +2049,12 @@
       </w:pPr>
       <w:r>
         <w:rPr>
+          <w:b/>
+          <w:bCs/>
           <w:sz w:val="24"/>
           <w:szCs w:val="24"/>
         </w:rPr>
-        <w:t>Framework front-end JS para la implementación de estilos y funcionamiento de efectos visuales.</w:t>
+        <w:t>Alpine Js 2:</w:t>
       </w:r>
     </w:p>
     <w:p>
@@ -2174,7 +2062,7 @@
         <w:pStyle w:val="Cuerpodetexto"/>
         <w:numPr>
           <w:ilvl w:val="1"/>
-          <w:numId w:val="8"/>
+          <w:numId w:val="7"/>
         </w:numPr>
         <w:spacing w:before="0" w:after="83"/>
         <w:jc w:val="both"/>
@@ -2185,7 +2073,7 @@
           <w:sz w:val="24"/>
           <w:szCs w:val="24"/>
         </w:rPr>
-        <w:t>Con el se pueden modificar los aspectos visuales de los elementos sin mucho codigo, para que desaparezcan tras cierto tiempo, cambien sus valores o devuelvan un valor indicado.</w:t>
+        <w:t>Framework front-end JS para la implementación de estilos y funcionamiento de efectos visuales.</w:t>
       </w:r>
     </w:p>
     <w:p>
@@ -2193,7 +2081,7 @@
         <w:pStyle w:val="Cuerpodetexto"/>
         <w:numPr>
           <w:ilvl w:val="1"/>
-          <w:numId w:val="8"/>
+          <w:numId w:val="7"/>
         </w:numPr>
         <w:spacing w:before="0" w:after="83"/>
         <w:jc w:val="both"/>
@@ -2204,6 +2092,25 @@
           <w:sz w:val="24"/>
           <w:szCs w:val="24"/>
         </w:rPr>
+        <w:t>Con el se pueden modificar los aspectos visuales de los elementos sin mucho codigo, para que desaparezcan tras cierto tiempo, cambien sus valores o devuelvan un valor indicado.</w:t>
+      </w:r>
+    </w:p>
+    <w:p>
+      <w:pPr>
+        <w:pStyle w:val="Cuerpodetexto"/>
+        <w:numPr>
+          <w:ilvl w:val="1"/>
+          <w:numId w:val="7"/>
+        </w:numPr>
+        <w:spacing w:before="0" w:after="83"/>
+        <w:jc w:val="both"/>
+        <w:rPr/>
+      </w:pPr>
+      <w:r>
+        <w:rPr>
+          <w:sz w:val="24"/>
+          <w:szCs w:val="24"/>
+        </w:rPr>
         <w:t>En el proyecto se utiliza para la presentación de mensajes de éxito, error o devolver la contraseña que el usuario intenta recuperar.</w:t>
       </w:r>
     </w:p>
@@ -2212,7 +2119,7 @@
         <w:pStyle w:val="Cuerpodetexto"/>
         <w:numPr>
           <w:ilvl w:val="0"/>
-          <w:numId w:val="8"/>
+          <w:numId w:val="7"/>
         </w:numPr>
         <w:spacing w:before="0" w:after="83"/>
         <w:jc w:val="both"/>
@@ -2231,7 +2138,7 @@
         <w:pStyle w:val="Cuerpodetexto"/>
         <w:numPr>
           <w:ilvl w:val="1"/>
-          <w:numId w:val="8"/>
+          <w:numId w:val="7"/>
         </w:numPr>
         <w:spacing w:before="0" w:after="83"/>
         <w:jc w:val="both"/>
@@ -2247,7 +2154,7 @@
         <w:pStyle w:val="Cuerpodetexto"/>
         <w:numPr>
           <w:ilvl w:val="1"/>
-          <w:numId w:val="8"/>
+          <w:numId w:val="7"/>
         </w:numPr>
         <w:spacing w:before="0" w:after="83"/>
         <w:jc w:val="both"/>
@@ -2263,7 +2170,7 @@
         <w:pStyle w:val="Cuerpodetexto"/>
         <w:numPr>
           <w:ilvl w:val="0"/>
-          <w:numId w:val="8"/>
+          <w:numId w:val="7"/>
         </w:numPr>
         <w:spacing w:before="0" w:after="83"/>
         <w:jc w:val="both"/>
@@ -2286,7 +2193,7 @@
         <w:pStyle w:val="Cuerpodetexto"/>
         <w:numPr>
           <w:ilvl w:val="1"/>
-          <w:numId w:val="8"/>
+          <w:numId w:val="7"/>
         </w:numPr>
         <w:spacing w:before="0" w:after="83"/>
         <w:jc w:val="both"/>
@@ -2302,7 +2209,7 @@
         <w:pStyle w:val="Cuerpodetexto"/>
         <w:numPr>
           <w:ilvl w:val="1"/>
-          <w:numId w:val="8"/>
+          <w:numId w:val="7"/>
         </w:numPr>
         <w:spacing w:before="0" w:after="83"/>
         <w:jc w:val="both"/>
@@ -2318,7 +2225,7 @@
         <w:pStyle w:val="Cuerpodetexto"/>
         <w:numPr>
           <w:ilvl w:val="0"/>
-          <w:numId w:val="8"/>
+          <w:numId w:val="7"/>
         </w:numPr>
         <w:spacing w:before="0" w:after="83"/>
         <w:jc w:val="both"/>
@@ -2341,7 +2248,7 @@
         <w:pStyle w:val="Cuerpodetexto"/>
         <w:numPr>
           <w:ilvl w:val="1"/>
-          <w:numId w:val="8"/>
+          <w:numId w:val="7"/>
         </w:numPr>
         <w:spacing w:before="0" w:after="83"/>
         <w:jc w:val="both"/>
@@ -2364,7 +2271,7 @@
         <w:pStyle w:val="Cuerpodetexto"/>
         <w:numPr>
           <w:ilvl w:val="1"/>
-          <w:numId w:val="8"/>
+          <w:numId w:val="7"/>
         </w:numPr>
         <w:spacing w:before="0" w:after="83"/>
         <w:jc w:val="both"/>
@@ -2390,7 +2297,7 @@
         <w:pStyle w:val="Ttulo1"/>
         <w:numPr>
           <w:ilvl w:val="0"/>
-          <w:numId w:val="2"/>
+          <w:numId w:val="1"/>
         </w:numPr>
         <w:rPr>
           <w:sz w:val="28"/>
@@ -2422,7 +2329,7 @@
         <w:pStyle w:val="Ttulo2"/>
         <w:numPr>
           <w:ilvl w:val="1"/>
-          <w:numId w:val="2"/>
+          <w:numId w:val="1"/>
         </w:numPr>
         <w:rPr>
           <w:sz w:val="26"/>
@@ -2436,14 +2343,7 @@
           <w:sz w:val="26"/>
           <w:szCs w:val="26"/>
         </w:rPr>
-        <w:t xml:space="preserve">Procesos </w:t>
-      </w:r>
-      <w:r>
-        <w:rPr>
-          <w:sz w:val="26"/>
-          <w:szCs w:val="26"/>
-        </w:rPr>
-        <w:t>generales</w:t>
+        <w:t>Procesos generales</w:t>
       </w:r>
     </w:p>
     <w:p>
@@ -2472,7 +2372,7 @@
                 <a:graphic xmlns:a="http://schemas.openxmlformats.org/drawingml/2006/main">
                   <a:graphicData uri="http://schemas.microsoft.com/office/word/2010/wordprocessingShape">
                     <wps:wsp>
-                      <wps:cNvSpPr txBox="1"/>
+                      <wps:cNvSpPr/>
                       <wps:spPr>
                         <a:xfrm>
                           <a:off x="0" y="0"/>
@@ -2486,11 +2386,18 @@
                           <a:noFill/>
                         </a:ln>
                       </wps:spPr>
+                      <wps:style>
+                        <a:lnRef idx="0"/>
+                        <a:fillRef idx="0"/>
+                        <a:effectRef idx="0"/>
+                        <a:fontRef idx="minor"/>
+                      </wps:style>
                       <wps:txbx>
                         <w:txbxContent>
                           <w:p>
                             <w:pPr>
-                              <w:overflowPunct w:val="false"/>
+                              <w:pStyle w:val="Contenidodelmarco"/>
+                              <w:overflowPunct w:val="true"/>
                               <w:jc w:val="center"/>
                               <w:rPr/>
                             </w:pPr>
@@ -2504,7 +2411,7 @@
                           </w:p>
                         </w:txbxContent>
                       </wps:txbx>
-                      <wps:bodyPr wrap="square" lIns="0" rIns="0" tIns="0" bIns="0" anchor="t">
+                      <wps:bodyPr lIns="0" rIns="0" tIns="0" bIns="0" anchor="t">
                         <a:noAutofit/>
                       </wps:bodyPr>
                     </wps:wsp>
@@ -2515,16 +2422,15 @@
           </mc:Choice>
           <mc:Fallback>
             <w:pict>
-              <v:shapetype id="_x0000_t202" coordsize="21600,21600" o:spt="202" path="m,l,21600l21600,21600l21600,xe">
-                <v:stroke joinstyle="miter"/>
-                <v:path gradientshapeok="t" o:connecttype="rect"/>
-              </v:shapetype>
-              <v:shape id="shape_0" ID="Marco de texto 1" stroked="f" o:allowincell="f" style="position:absolute;margin-left:255.95pt;margin-top:154.8pt;width:197pt;height:14.45pt;mso-wrap-style:square;v-text-anchor:top" type="_x0000_t202">
+              <v:rect id="shape_0" ID="Marco de texto 1" path="m0,0l-2147483645,0l-2147483645,-2147483646l0,-2147483646xe" stroked="f" o:allowincell="f" style="position:absolute;margin-left:255.95pt;margin-top:154.8pt;width:197pt;height:14.45pt;mso-wrap-style:square;v-text-anchor:top">
+                <v:fill o:detectmouseclick="t" on="false"/>
+                <v:stroke color="#3465a4" joinstyle="round" endcap="flat"/>
                 <v:textbox>
                   <w:txbxContent>
                     <w:p>
                       <w:pPr>
-                        <w:overflowPunct w:val="false"/>
+                        <w:pStyle w:val="Contenidodelmarco"/>
+                        <w:overflowPunct w:val="true"/>
                         <w:jc w:val="center"/>
                         <w:rPr/>
                       </w:pPr>
@@ -2538,10 +2444,8 @@
                     </w:p>
                   </w:txbxContent>
                 </v:textbox>
-                <v:fill o:detectmouseclick="t" on="false"/>
-                <v:stroke color="black" joinstyle="round" endcap="flat"/>
                 <w10:wrap type="none"/>
-              </v:shape>
+              </v:rect>
             </w:pict>
           </mc:Fallback>
         </mc:AlternateContent>
@@ -2560,7 +2464,7 @@
             <wp:extent cx="4156075" cy="1864360"/>
             <wp:effectExtent l="0" t="0" r="0" b="0"/>
             <wp:wrapSquare wrapText="left"/>
-            <wp:docPr id="2" name="Imagen5" descr=""/>
+            <wp:docPr id="3" name="Imagen5" descr=""/>
             <wp:cNvGraphicFramePr>
               <a:graphicFrameLocks xmlns:a="http://schemas.openxmlformats.org/drawingml/2006/main" noChangeAspect="1"/>
             </wp:cNvGraphicFramePr>
@@ -2568,7 +2472,7 @@
               <a:graphicData uri="http://schemas.openxmlformats.org/drawingml/2006/picture">
                 <pic:pic xmlns:pic="http://schemas.openxmlformats.org/drawingml/2006/picture">
                   <pic:nvPicPr>
-                    <pic:cNvPr id="2" name="Imagen5" descr=""/>
+                    <pic:cNvPr id="3" name="Imagen5" descr=""/>
                     <pic:cNvPicPr>
                       <a:picLocks noChangeAspect="1" noChangeArrowheads="1"/>
                     </pic:cNvPicPr>
@@ -2644,6 +2548,7 @@
           <w:ilvl w:val="0"/>
           <w:numId w:val="0"/>
         </w:numPr>
+        <w:ind w:left="0" w:hanging="0"/>
         <w:rPr/>
       </w:pPr>
       <w:r>
@@ -2655,7 +2560,7 @@
         <w:pStyle w:val="Ttulo2"/>
         <w:numPr>
           <w:ilvl w:val="1"/>
-          <w:numId w:val="2"/>
+          <w:numId w:val="1"/>
         </w:numPr>
         <w:rPr>
           <w:sz w:val="26"/>
@@ -2706,7 +2611,7 @@
       </w:pPr>
       <w:r>
         <w:drawing>
-          <wp:anchor behindDoc="0" distT="0" distB="0" distL="0" distR="0" simplePos="0" locked="0" layoutInCell="0" allowOverlap="1" relativeHeight="7">
+          <wp:anchor behindDoc="0" distT="0" distB="0" distL="0" distR="0" simplePos="0" locked="0" layoutInCell="0" allowOverlap="1" relativeHeight="8">
             <wp:simplePos x="0" y="0"/>
             <wp:positionH relativeFrom="column">
               <wp:posOffset>2781300</wp:posOffset>
@@ -2717,7 +2622,7 @@
             <wp:extent cx="3622040" cy="3048635"/>
             <wp:effectExtent l="0" t="0" r="0" b="0"/>
             <wp:wrapSquare wrapText="left"/>
-            <wp:docPr id="3" name="Imagen6" descr=""/>
+            <wp:docPr id="4" name="Imagen6" descr=""/>
             <wp:cNvGraphicFramePr>
               <a:graphicFrameLocks xmlns:a="http://schemas.openxmlformats.org/drawingml/2006/main" noChangeAspect="1"/>
             </wp:cNvGraphicFramePr>
@@ -2725,7 +2630,7 @@
               <a:graphicData uri="http://schemas.openxmlformats.org/drawingml/2006/picture">
                 <pic:pic xmlns:pic="http://schemas.openxmlformats.org/drawingml/2006/picture">
                   <pic:nvPicPr>
-                    <pic:cNvPr id="3" name="Imagen6" descr=""/>
+                    <pic:cNvPr id="4" name="Imagen6" descr=""/>
                     <pic:cNvPicPr>
                       <a:picLocks noChangeAspect="1" noChangeArrowheads="1"/>
                     </pic:cNvPicPr>
@@ -2769,7 +2674,7 @@
         <w:pStyle w:val="Cuerpodetexto"/>
         <w:numPr>
           <w:ilvl w:val="0"/>
-          <w:numId w:val="9"/>
+          <w:numId w:val="8"/>
         </w:numPr>
         <w:rPr/>
       </w:pPr>
@@ -2786,7 +2691,7 @@
         <w:pStyle w:val="Cuerpodetexto"/>
         <w:numPr>
           <w:ilvl w:val="0"/>
-          <w:numId w:val="9"/>
+          <w:numId w:val="8"/>
         </w:numPr>
         <w:rPr/>
       </w:pPr>
@@ -2803,7 +2708,7 @@
         <w:pStyle w:val="Cuerpodetexto"/>
         <w:numPr>
           <w:ilvl w:val="0"/>
-          <w:numId w:val="9"/>
+          <w:numId w:val="8"/>
         </w:numPr>
         <w:rPr/>
       </w:pPr>
@@ -2820,7 +2725,7 @@
         <w:pStyle w:val="Cuerpodetexto"/>
         <w:numPr>
           <w:ilvl w:val="0"/>
-          <w:numId w:val="9"/>
+          <w:numId w:val="8"/>
         </w:numPr>
         <w:rPr/>
       </w:pPr>
@@ -2837,7 +2742,7 @@
         <w:pStyle w:val="Cuerpodetexto"/>
         <w:numPr>
           <w:ilvl w:val="0"/>
-          <w:numId w:val="9"/>
+          <w:numId w:val="8"/>
         </w:numPr>
         <w:rPr/>
       </w:pPr>
@@ -2867,7 +2772,7 @@
         <w:pStyle w:val="Cuerpodetexto"/>
         <w:numPr>
           <w:ilvl w:val="0"/>
-          <w:numId w:val="10"/>
+          <w:numId w:val="9"/>
         </w:numPr>
         <w:rPr/>
       </w:pPr>
@@ -2875,7 +2780,7 @@
         <mc:AlternateContent>
           <mc:Choice Requires="wps">
             <w:drawing>
-              <wp:anchor behindDoc="0" distT="0" distB="0" distL="0" distR="0" simplePos="0" locked="0" layoutInCell="0" allowOverlap="1" relativeHeight="8">
+              <wp:anchor behindDoc="0" distT="0" distB="0" distL="0" distR="0" simplePos="0" locked="0" layoutInCell="0" allowOverlap="1" relativeHeight="9">
                 <wp:simplePos x="0" y="0"/>
                 <wp:positionH relativeFrom="column">
                   <wp:posOffset>3355340</wp:posOffset>
@@ -2886,11 +2791,11 @@
                 <wp:extent cx="2502535" cy="184150"/>
                 <wp:effectExtent l="0" t="0" r="0" b="0"/>
                 <wp:wrapNone/>
-                <wp:docPr id="4" name="Marco de texto 2"/>
+                <wp:docPr id="5" name="Marco de texto 2"/>
                 <a:graphic xmlns:a="http://schemas.openxmlformats.org/drawingml/2006/main">
                   <a:graphicData uri="http://schemas.microsoft.com/office/word/2010/wordprocessingShape">
                     <wps:wsp>
-                      <wps:cNvSpPr txBox="1"/>
+                      <wps:cNvSpPr/>
                       <wps:spPr>
                         <a:xfrm>
                           <a:off x="0" y="0"/>
@@ -2904,11 +2809,18 @@
                           <a:noFill/>
                         </a:ln>
                       </wps:spPr>
+                      <wps:style>
+                        <a:lnRef idx="0"/>
+                        <a:fillRef idx="0"/>
+                        <a:effectRef idx="0"/>
+                        <a:fontRef idx="minor"/>
+                      </wps:style>
                       <wps:txbx>
                         <w:txbxContent>
                           <w:p>
                             <w:pPr>
-                              <w:overflowPunct w:val="false"/>
+                              <w:pStyle w:val="Contenidodelmarco"/>
+                              <w:overflowPunct w:val="true"/>
                               <w:jc w:val="center"/>
                               <w:rPr/>
                             </w:pPr>
@@ -2922,7 +2834,7 @@
                           </w:p>
                         </w:txbxContent>
                       </wps:txbx>
-                      <wps:bodyPr wrap="square" lIns="0" rIns="0" tIns="0" bIns="0" anchor="t">
+                      <wps:bodyPr lIns="0" rIns="0" tIns="0" bIns="0" anchor="t">
                         <a:noAutofit/>
                       </wps:bodyPr>
                     </wps:wsp>
@@ -2933,12 +2845,15 @@
           </mc:Choice>
           <mc:Fallback>
             <w:pict>
-              <v:shape id="shape_0" ID="Marco de texto 2" stroked="f" o:allowincell="f" style="position:absolute;margin-left:264.2pt;margin-top:13.05pt;width:197pt;height:14.45pt;mso-wrap-style:square;v-text-anchor:top" type="_x0000_t202">
+              <v:rect id="shape_0" ID="Marco de texto 2" path="m0,0l-2147483645,0l-2147483645,-2147483646l0,-2147483646xe" stroked="f" o:allowincell="f" style="position:absolute;margin-left:264.2pt;margin-top:13.05pt;width:197pt;height:14.45pt;mso-wrap-style:square;v-text-anchor:top">
+                <v:fill o:detectmouseclick="t" on="false"/>
+                <v:stroke color="#3465a4" joinstyle="round" endcap="flat"/>
                 <v:textbox>
                   <w:txbxContent>
                     <w:p>
                       <w:pPr>
-                        <w:overflowPunct w:val="false"/>
+                        <w:pStyle w:val="Contenidodelmarco"/>
+                        <w:overflowPunct w:val="true"/>
                         <w:jc w:val="center"/>
                         <w:rPr/>
                       </w:pPr>
@@ -2952,10 +2867,8 @@
                     </w:p>
                   </w:txbxContent>
                 </v:textbox>
-                <v:fill o:detectmouseclick="t" on="false"/>
-                <v:stroke color="black" joinstyle="round" endcap="flat"/>
                 <w10:wrap type="none"/>
-              </v:shape>
+              </v:rect>
             </w:pict>
           </mc:Fallback>
         </mc:AlternateContent>
@@ -2977,26 +2890,29 @@
         </w:rPr>
       </w:pPr>
       <w:r>
-        <w:rPr/>
-      </w:r>
-    </w:p>
-    <w:p>
-      <w:pPr>
-        <w:pStyle w:val="Ttulo2"/>
-        <w:numPr>
-          <w:ilvl w:val="1"/>
-          <w:numId w:val="2"/>
-        </w:numPr>
         <w:rPr>
           <w:sz w:val="26"/>
           <w:szCs w:val="26"/>
         </w:rPr>
-      </w:pPr>
-      <w:r>
+      </w:r>
+    </w:p>
+    <w:p>
+      <w:pPr>
+        <w:pStyle w:val="Ttulo2"/>
+        <w:numPr>
+          <w:ilvl w:val="1"/>
+          <w:numId w:val="1"/>
+        </w:numPr>
         <w:rPr>
           <w:sz w:val="26"/>
           <w:szCs w:val="26"/>
         </w:rPr>
+      </w:pPr>
+      <w:r>
+        <w:rPr>
+          <w:sz w:val="26"/>
+          <w:szCs w:val="26"/>
+        </w:rPr>
         <w:t>Funcionamiento</w:t>
       </w:r>
     </w:p>
@@ -3077,95 +2993,8 @@
           <w:sz w:val="24"/>
           <w:szCs w:val="24"/>
         </w:rPr>
-        <mc:AlternateContent>
-          <mc:Choice Requires="wps">
-            <w:drawing>
-              <wp:anchor behindDoc="0" distT="0" distB="0" distL="0" distR="0" simplePos="0" locked="0" layoutInCell="0" allowOverlap="1" relativeHeight="10">
-                <wp:simplePos x="0" y="0"/>
-                <wp:positionH relativeFrom="column">
-                  <wp:posOffset>1688465</wp:posOffset>
-                </wp:positionH>
-                <wp:positionV relativeFrom="paragraph">
-                  <wp:posOffset>3041015</wp:posOffset>
-                </wp:positionV>
-                <wp:extent cx="2502535" cy="184150"/>
-                <wp:effectExtent l="0" t="0" r="0" b="0"/>
-                <wp:wrapNone/>
-                <wp:docPr id="5" name="Marco de texto 3"/>
-                <a:graphic xmlns:a="http://schemas.openxmlformats.org/drawingml/2006/main">
-                  <a:graphicData uri="http://schemas.microsoft.com/office/word/2010/wordprocessingShape">
-                    <wps:wsp>
-                      <wps:cNvSpPr txBox="1"/>
-                      <wps:spPr>
-                        <a:xfrm>
-                          <a:off x="0" y="0"/>
-                          <a:ext cx="2502360" cy="184320"/>
-                        </a:xfrm>
-                        <a:prstGeom prst="rect">
-                          <a:avLst/>
-                        </a:prstGeom>
-                        <a:noFill/>
-                        <a:ln w="0">
-                          <a:noFill/>
-                        </a:ln>
-                      </wps:spPr>
-                      <wps:txbx>
-                        <w:txbxContent>
-                          <w:p>
-                            <w:pPr>
-                              <w:overflowPunct w:val="false"/>
-                              <w:jc w:val="center"/>
-                              <w:rPr/>
-                            </w:pPr>
-                            <w:r>
-                              <w:rPr>
-                                <w:b/>
-                                <w:bCs/>
-                              </w:rPr>
-                              <w:t>Img 1.3 – Diagrama entidad relación</w:t>
-                            </w:r>
-                          </w:p>
-                        </w:txbxContent>
-                      </wps:txbx>
-                      <wps:bodyPr wrap="square" lIns="0" rIns="0" tIns="0" bIns="0" anchor="t">
-                        <a:noAutofit/>
-                      </wps:bodyPr>
-                    </wps:wsp>
-                  </a:graphicData>
-                </a:graphic>
-              </wp:anchor>
-            </w:drawing>
-          </mc:Choice>
-          <mc:Fallback>
-            <w:pict>
-              <v:shape id="shape_0" ID="Marco de texto 3" stroked="f" o:allowincell="f" style="position:absolute;margin-left:132.95pt;margin-top:239.45pt;width:197pt;height:14.45pt;mso-wrap-style:square;v-text-anchor:top" type="_x0000_t202">
-                <v:textbox>
-                  <w:txbxContent>
-                    <w:p>
-                      <w:pPr>
-                        <w:overflowPunct w:val="false"/>
-                        <w:jc w:val="center"/>
-                        <w:rPr/>
-                      </w:pPr>
-                      <w:r>
-                        <w:rPr>
-                          <w:b/>
-                          <w:bCs/>
-                        </w:rPr>
-                        <w:t>Img 1.3 – Diagrama entidad relación</w:t>
-                      </w:r>
-                    </w:p>
-                  </w:txbxContent>
-                </v:textbox>
-                <v:fill o:detectmouseclick="t" on="false"/>
-                <v:stroke color="black" joinstyle="round" endcap="flat"/>
-                <w10:wrap type="none"/>
-              </v:shape>
-            </w:pict>
-          </mc:Fallback>
-        </mc:AlternateContent>
         <w:drawing>
-          <wp:anchor behindDoc="0" distT="0" distB="0" distL="0" distR="0" simplePos="0" locked="0" layoutInCell="0" allowOverlap="1" relativeHeight="9">
+          <wp:anchor behindDoc="0" distT="0" distB="0" distL="0" distR="0" simplePos="0" locked="0" layoutInCell="0" allowOverlap="1" relativeHeight="11">
             <wp:simplePos x="0" y="0"/>
             <wp:positionH relativeFrom="column">
               <wp:posOffset>302895</wp:posOffset>
@@ -3176,7 +3005,7 @@
             <wp:extent cx="5650865" cy="2858770"/>
             <wp:effectExtent l="0" t="0" r="0" b="0"/>
             <wp:wrapTopAndBottom/>
-            <wp:docPr id="6" name="Imagen2" descr=""/>
+            <wp:docPr id="7" name="Imagen2" descr=""/>
             <wp:cNvGraphicFramePr>
               <a:graphicFrameLocks xmlns:a="http://schemas.openxmlformats.org/drawingml/2006/main" noChangeAspect="1"/>
             </wp:cNvGraphicFramePr>
@@ -3184,7 +3013,7 @@
               <a:graphicData uri="http://schemas.openxmlformats.org/drawingml/2006/picture">
                 <pic:pic xmlns:pic="http://schemas.openxmlformats.org/drawingml/2006/picture">
                   <pic:nvPicPr>
-                    <pic:cNvPr id="6" name="Imagen2" descr=""/>
+                    <pic:cNvPr id="7" name="Imagen2" descr=""/>
                     <pic:cNvPicPr>
                       <a:picLocks noChangeAspect="1" noChangeArrowheads="1"/>
                     </pic:cNvPicPr>
@@ -3215,6 +3044,101 @@
             </a:graphic>
           </wp:anchor>
         </w:drawing>
+        <mc:AlternateContent>
+          <mc:Choice Requires="wps">
+            <w:drawing>
+              <wp:anchor behindDoc="0" distT="0" distB="0" distL="0" distR="0" simplePos="0" locked="0" layoutInCell="0" allowOverlap="1" relativeHeight="12">
+                <wp:simplePos x="0" y="0"/>
+                <wp:positionH relativeFrom="column">
+                  <wp:posOffset>1688465</wp:posOffset>
+                </wp:positionH>
+                <wp:positionV relativeFrom="paragraph">
+                  <wp:posOffset>3041015</wp:posOffset>
+                </wp:positionV>
+                <wp:extent cx="2502535" cy="184150"/>
+                <wp:effectExtent l="0" t="0" r="0" b="0"/>
+                <wp:wrapNone/>
+                <wp:docPr id="8" name="Marco de texto 3"/>
+                <a:graphic xmlns:a="http://schemas.openxmlformats.org/drawingml/2006/main">
+                  <a:graphicData uri="http://schemas.microsoft.com/office/word/2010/wordprocessingShape">
+                    <wps:wsp>
+                      <wps:cNvSpPr/>
+                      <wps:spPr>
+                        <a:xfrm>
+                          <a:off x="0" y="0"/>
+                          <a:ext cx="2502360" cy="184320"/>
+                        </a:xfrm>
+                        <a:prstGeom prst="rect">
+                          <a:avLst/>
+                        </a:prstGeom>
+                        <a:noFill/>
+                        <a:ln w="0">
+                          <a:noFill/>
+                        </a:ln>
+                      </wps:spPr>
+                      <wps:style>
+                        <a:lnRef idx="0"/>
+                        <a:fillRef idx="0"/>
+                        <a:effectRef idx="0"/>
+                        <a:fontRef idx="minor"/>
+                      </wps:style>
+                      <wps:txbx>
+                        <w:txbxContent>
+                          <w:p>
+                            <w:pPr>
+                              <w:pStyle w:val="Contenidodelmarco"/>
+                              <w:overflowPunct w:val="true"/>
+                              <w:jc w:val="center"/>
+                              <w:rPr/>
+                            </w:pPr>
+                            <w:r>
+                              <w:rPr>
+                                <w:b/>
+                                <w:bCs/>
+                              </w:rPr>
+                              <w:t>Img 1.3 – Diagrama entidad relación</w:t>
+                            </w:r>
+                          </w:p>
+                        </w:txbxContent>
+                      </wps:txbx>
+                      <wps:bodyPr lIns="0" rIns="0" tIns="0" bIns="0" anchor="t">
+                        <a:noAutofit/>
+                      </wps:bodyPr>
+                    </wps:wsp>
+                  </a:graphicData>
+                </a:graphic>
+              </wp:anchor>
+            </w:drawing>
+          </mc:Choice>
+          <mc:Fallback>
+            <w:pict>
+              <v:rect id="shape_0" ID="Marco de texto 3" path="m0,0l-2147483645,0l-2147483645,-2147483646l0,-2147483646xe" stroked="f" o:allowincell="f" style="position:absolute;margin-left:132.95pt;margin-top:239.45pt;width:197pt;height:14.45pt;mso-wrap-style:square;v-text-anchor:top">
+                <v:fill o:detectmouseclick="t" on="false"/>
+                <v:stroke color="#3465a4" joinstyle="round" endcap="flat"/>
+                <v:textbox>
+                  <w:txbxContent>
+                    <w:p>
+                      <w:pPr>
+                        <w:pStyle w:val="Contenidodelmarco"/>
+                        <w:overflowPunct w:val="true"/>
+                        <w:jc w:val="center"/>
+                        <w:rPr/>
+                      </w:pPr>
+                      <w:r>
+                        <w:rPr>
+                          <w:b/>
+                          <w:bCs/>
+                        </w:rPr>
+                        <w:t>Img 1.3 – Diagrama entidad relación</w:t>
+                      </w:r>
+                    </w:p>
+                  </w:txbxContent>
+                </v:textbox>
+                <w10:wrap type="none"/>
+              </v:rect>
+            </w:pict>
+          </mc:Fallback>
+        </mc:AlternateContent>
       </w:r>
     </w:p>
     <w:p>
@@ -3299,7 +3223,7 @@
         <w:pStyle w:val="Normal"/>
         <w:numPr>
           <w:ilvl w:val="0"/>
-          <w:numId w:val="5"/>
+          <w:numId w:val="4"/>
         </w:numPr>
         <w:bidi w:val="0"/>
         <w:jc w:val="both"/>
@@ -3325,7 +3249,7 @@
         <w:pStyle w:val="Normal"/>
         <w:numPr>
           <w:ilvl w:val="1"/>
-          <w:numId w:val="3"/>
+          <w:numId w:val="2"/>
         </w:numPr>
         <w:bidi w:val="0"/>
         <w:jc w:val="both"/>
@@ -3346,7 +3270,7 @@
         <w:pStyle w:val="Normal"/>
         <w:numPr>
           <w:ilvl w:val="1"/>
-          <w:numId w:val="3"/>
+          <w:numId w:val="2"/>
         </w:numPr>
         <w:bidi w:val="0"/>
         <w:jc w:val="both"/>
@@ -3367,7 +3291,7 @@
         <w:pStyle w:val="Normal"/>
         <w:numPr>
           <w:ilvl w:val="1"/>
-          <w:numId w:val="3"/>
+          <w:numId w:val="2"/>
         </w:numPr>
         <w:bidi w:val="0"/>
         <w:jc w:val="both"/>
@@ -3388,7 +3312,7 @@
         <w:pStyle w:val="Normal"/>
         <w:numPr>
           <w:ilvl w:val="0"/>
-          <w:numId w:val="3"/>
+          <w:numId w:val="2"/>
         </w:numPr>
         <w:bidi w:val="0"/>
         <w:jc w:val="both"/>
@@ -3409,7 +3333,7 @@
         <w:pStyle w:val="Normal"/>
         <w:numPr>
           <w:ilvl w:val="1"/>
-          <w:numId w:val="3"/>
+          <w:numId w:val="2"/>
         </w:numPr>
         <w:bidi w:val="0"/>
         <w:jc w:val="both"/>
@@ -3430,7 +3354,7 @@
         <w:pStyle w:val="Normal"/>
         <w:numPr>
           <w:ilvl w:val="1"/>
-          <w:numId w:val="3"/>
+          <w:numId w:val="2"/>
         </w:numPr>
         <w:bidi w:val="0"/>
         <w:jc w:val="both"/>
@@ -3451,7 +3375,7 @@
         <w:pStyle w:val="Normal"/>
         <w:numPr>
           <w:ilvl w:val="0"/>
-          <w:numId w:val="3"/>
+          <w:numId w:val="2"/>
         </w:numPr>
         <w:bidi w:val="0"/>
         <w:jc w:val="both"/>
@@ -3472,7 +3396,7 @@
         <w:pStyle w:val="Normal"/>
         <w:numPr>
           <w:ilvl w:val="1"/>
-          <w:numId w:val="3"/>
+          <w:numId w:val="2"/>
         </w:numPr>
         <w:bidi w:val="0"/>
         <w:jc w:val="both"/>
@@ -3493,7 +3417,7 @@
         <w:pStyle w:val="Normal"/>
         <w:numPr>
           <w:ilvl w:val="1"/>
-          <w:numId w:val="3"/>
+          <w:numId w:val="2"/>
         </w:numPr>
         <w:bidi w:val="0"/>
         <w:jc w:val="both"/>
@@ -3514,7 +3438,7 @@
         <w:pStyle w:val="Normal"/>
         <w:numPr>
           <w:ilvl w:val="1"/>
-          <w:numId w:val="3"/>
+          <w:numId w:val="2"/>
         </w:numPr>
         <w:bidi w:val="0"/>
         <w:jc w:val="both"/>
@@ -3534,7 +3458,7 @@
         <w:pStyle w:val="Normal"/>
         <w:numPr>
           <w:ilvl w:val="1"/>
-          <w:numId w:val="3"/>
+          <w:numId w:val="2"/>
         </w:numPr>
         <w:bidi w:val="0"/>
         <w:jc w:val="both"/>
@@ -3576,7 +3500,7 @@
         <w:pStyle w:val="Normal"/>
         <w:numPr>
           <w:ilvl w:val="0"/>
-          <w:numId w:val="3"/>
+          <w:numId w:val="2"/>
         </w:numPr>
         <w:bidi w:val="0"/>
         <w:jc w:val="both"/>
@@ -3604,7 +3528,7 @@
         <w:pStyle w:val="Normal"/>
         <w:numPr>
           <w:ilvl w:val="1"/>
-          <w:numId w:val="3"/>
+          <w:numId w:val="2"/>
         </w:numPr>
         <w:bidi w:val="0"/>
         <w:jc w:val="both"/>
@@ -3673,7 +3597,7 @@
         <w:pStyle w:val="Normal"/>
         <w:numPr>
           <w:ilvl w:val="0"/>
-          <w:numId w:val="4"/>
+          <w:numId w:val="3"/>
         </w:numPr>
         <w:bidi w:val="0"/>
         <w:jc w:val="both"/>
@@ -3702,7 +3626,7 @@
         <w:pStyle w:val="Normal"/>
         <w:numPr>
           <w:ilvl w:val="1"/>
-          <w:numId w:val="4"/>
+          <w:numId w:val="3"/>
         </w:numPr>
         <w:bidi w:val="0"/>
         <w:jc w:val="both"/>
@@ -3765,7 +3689,7 @@
         <w:pStyle w:val="Normal"/>
         <w:numPr>
           <w:ilvl w:val="0"/>
-          <w:numId w:val="6"/>
+          <w:numId w:val="5"/>
         </w:numPr>
         <w:bidi w:val="0"/>
         <w:jc w:val="both"/>
@@ -3781,7 +3705,7 @@
         <w:pStyle w:val="Normal"/>
         <w:numPr>
           <w:ilvl w:val="1"/>
-          <w:numId w:val="6"/>
+          <w:numId w:val="5"/>
         </w:numPr>
         <w:bidi w:val="0"/>
         <w:jc w:val="both"/>
@@ -3808,7 +3732,7 @@
         <w:pStyle w:val="Normal"/>
         <w:numPr>
           <w:ilvl w:val="1"/>
-          <w:numId w:val="6"/>
+          <w:numId w:val="5"/>
         </w:numPr>
         <w:bidi w:val="0"/>
         <w:jc w:val="both"/>
@@ -3831,7 +3755,7 @@
         <w:pStyle w:val="Normal"/>
         <w:numPr>
           <w:ilvl w:val="1"/>
-          <w:numId w:val="6"/>
+          <w:numId w:val="5"/>
         </w:numPr>
         <w:bidi w:val="0"/>
         <w:jc w:val="both"/>
@@ -3854,7 +3778,7 @@
         <w:pStyle w:val="Normal"/>
         <w:numPr>
           <w:ilvl w:val="1"/>
-          <w:numId w:val="6"/>
+          <w:numId w:val="5"/>
         </w:numPr>
         <w:bidi w:val="0"/>
         <w:jc w:val="both"/>
@@ -3877,7 +3801,7 @@
         <w:pStyle w:val="Normal"/>
         <w:numPr>
           <w:ilvl w:val="1"/>
-          <w:numId w:val="6"/>
+          <w:numId w:val="5"/>
         </w:numPr>
         <w:bidi w:val="0"/>
         <w:jc w:val="both"/>
@@ -3900,7 +3824,7 @@
         <w:pStyle w:val="Normal"/>
         <w:numPr>
           <w:ilvl w:val="1"/>
-          <w:numId w:val="6"/>
+          <w:numId w:val="5"/>
         </w:numPr>
         <w:bidi w:val="0"/>
         <w:jc w:val="both"/>
@@ -3926,7 +3850,7 @@
         <w:pStyle w:val="Normal"/>
         <w:numPr>
           <w:ilvl w:val="1"/>
-          <w:numId w:val="6"/>
+          <w:numId w:val="5"/>
         </w:numPr>
         <w:bidi w:val="0"/>
         <w:jc w:val="both"/>
@@ -3949,7 +3873,7 @@
         <w:pStyle w:val="Normal"/>
         <w:numPr>
           <w:ilvl w:val="1"/>
-          <w:numId w:val="6"/>
+          <w:numId w:val="5"/>
         </w:numPr>
         <w:bidi w:val="0"/>
         <w:jc w:val="both"/>
@@ -3976,7 +3900,7 @@
         <w:pStyle w:val="Normal"/>
         <w:numPr>
           <w:ilvl w:val="1"/>
-          <w:numId w:val="6"/>
+          <w:numId w:val="5"/>
         </w:numPr>
         <w:bidi w:val="0"/>
         <w:jc w:val="both"/>
@@ -4002,7 +3926,7 @@
         <w:pStyle w:val="Normal"/>
         <w:numPr>
           <w:ilvl w:val="1"/>
-          <w:numId w:val="6"/>
+          <w:numId w:val="5"/>
         </w:numPr>
         <w:bidi w:val="0"/>
         <w:jc w:val="both"/>
@@ -4028,7 +3952,7 @@
         <w:pStyle w:val="Normal"/>
         <w:numPr>
           <w:ilvl w:val="1"/>
-          <w:numId w:val="6"/>
+          <w:numId w:val="5"/>
         </w:numPr>
         <w:bidi w:val="0"/>
         <w:jc w:val="both"/>
@@ -4055,7 +3979,7 @@
         <w:pStyle w:val="Normal"/>
         <w:numPr>
           <w:ilvl w:val="1"/>
-          <w:numId w:val="6"/>
+          <w:numId w:val="5"/>
         </w:numPr>
         <w:bidi w:val="0"/>
         <w:jc w:val="both"/>
@@ -4085,6 +4009,72 @@
           <w:i w:val="false"/>
           <w:iCs w:val="false"/>
         </w:rPr>
+      </w:r>
+    </w:p>
+    <w:p>
+      <w:pPr>
+        <w:pStyle w:val="Normal"/>
+        <w:numPr>
+          <w:ilvl w:val="0"/>
+          <w:numId w:val="5"/>
+        </w:numPr>
+        <w:bidi w:val="0"/>
+        <w:jc w:val="both"/>
+        <w:rPr/>
+      </w:pPr>
+      <w:r>
+        <w:rPr>
+          <w:i w:val="false"/>
+          <w:iCs w:val="false"/>
+        </w:rPr>
+        <w:t>Funciones (_ ; LowerCamel):</w:t>
+      </w:r>
+    </w:p>
+    <w:p>
+      <w:pPr>
+        <w:pStyle w:val="Normal"/>
+        <w:numPr>
+          <w:ilvl w:val="1"/>
+          <w:numId w:val="5"/>
+        </w:numPr>
+        <w:bidi w:val="0"/>
+        <w:jc w:val="both"/>
+        <w:rPr/>
+      </w:pPr>
+      <w:r>
+        <w:rPr>
+          <w:i w:val="false"/>
+          <w:iCs w:val="false"/>
+        </w:rPr>
+        <w:t xml:space="preserve">xY – </w:t>
+      </w:r>
+      <w:r>
+        <w:rPr>
+          <w:i/>
+          <w:iCs/>
+        </w:rPr>
+        <w:t>Funciones.</w:t>
+      </w:r>
+    </w:p>
+    <w:p>
+      <w:pPr>
+        <w:pStyle w:val="Ttulo2"/>
+        <w:numPr>
+          <w:ilvl w:val="0"/>
+          <w:numId w:val="0"/>
+        </w:numPr>
+        <w:ind w:left="0" w:hanging="0"/>
+        <w:jc w:val="both"/>
+        <w:rPr/>
+      </w:pPr>
+      <w:bookmarkStart w:id="15" w:name="__RefHeading___Toc1822_31078680801"/>
+      <w:bookmarkEnd w:id="15"/>
+      <w:r>
+        <w:rPr>
+          <w:sz w:val="24"/>
+          <w:szCs w:val="24"/>
+        </w:rPr>
+        <w:t>Tamaños BD</w:t>
       </w:r>
     </w:p>
     <w:p>
@@ -4100,24 +4090,10 @@
       </w:pPr>
       <w:r>
         <w:rPr>
-          <w:i w:val="false"/>
-          <w:iCs w:val="false"/>
-        </w:rPr>
-        <w:t xml:space="preserve">Funciones (_ ; </w:t>
-      </w:r>
-      <w:r>
-        <w:rPr>
-          <w:i w:val="false"/>
-          <w:iCs w:val="false"/>
-        </w:rPr>
-        <w:t>LowerCamel)</w:t>
-      </w:r>
-      <w:r>
-        <w:rPr>
-          <w:i w:val="false"/>
-          <w:iCs w:val="false"/>
-        </w:rPr>
-        <w:t>:</w:t>
+          <w:b w:val="false"/>
+          <w:bCs w:val="false"/>
+        </w:rPr>
+        <w:t>Tamaños varchar</w:t>
       </w:r>
     </w:p>
     <w:p>
@@ -4126,79 +4102,6 @@
         <w:numPr>
           <w:ilvl w:val="1"/>
           <w:numId w:val="6"/>
-        </w:numPr>
-        <w:bidi w:val="0"/>
-        <w:jc w:val="both"/>
-        <w:rPr/>
-      </w:pPr>
-      <w:r>
-        <w:rPr>
-          <w:i w:val="false"/>
-          <w:iCs w:val="false"/>
-        </w:rPr>
-        <w:t>xY</w:t>
-      </w:r>
-      <w:r>
-        <w:rPr>
-          <w:i w:val="false"/>
-          <w:iCs w:val="false"/>
-        </w:rPr>
-        <w:t xml:space="preserve"> – </w:t>
-      </w:r>
-      <w:r>
-        <w:rPr>
-          <w:i/>
-          <w:iCs/>
-        </w:rPr>
-        <w:t>Funciones.</w:t>
-      </w:r>
-    </w:p>
-    <w:p>
-      <w:pPr>
-        <w:pStyle w:val="Ttulo2"/>
-        <w:numPr>
-          <w:ilvl w:val="0"/>
-          <w:numId w:val="0"/>
-        </w:numPr>
-        <w:ind w:left="0" w:hanging="0"/>
-        <w:jc w:val="both"/>
-        <w:rPr/>
-      </w:pPr>
-      <w:bookmarkStart w:id="15" w:name="__RefHeading___Toc1822_31078680801"/>
-      <w:bookmarkEnd w:id="15"/>
-      <w:r>
-        <w:rPr>
-          <w:sz w:val="24"/>
-          <w:szCs w:val="24"/>
-        </w:rPr>
-        <w:t>Tamaños BD</w:t>
-      </w:r>
-    </w:p>
-    <w:p>
-      <w:pPr>
-        <w:pStyle w:val="Normal"/>
-        <w:numPr>
-          <w:ilvl w:val="0"/>
-          <w:numId w:val="7"/>
-        </w:numPr>
-        <w:bidi w:val="0"/>
-        <w:jc w:val="both"/>
-        <w:rPr/>
-      </w:pPr>
-      <w:r>
-        <w:rPr>
-          <w:b w:val="false"/>
-          <w:bCs w:val="false"/>
-        </w:rPr>
-        <w:t>Tamaños varchar</w:t>
-      </w:r>
-    </w:p>
-    <w:p>
-      <w:pPr>
-        <w:pStyle w:val="Normal"/>
-        <w:numPr>
-          <w:ilvl w:val="1"/>
-          <w:numId w:val="7"/>
         </w:numPr>
         <w:bidi w:val="0"/>
         <w:jc w:val="both"/>
@@ -4227,7 +4130,7 @@
         <w:pStyle w:val="Normal"/>
         <w:numPr>
           <w:ilvl w:val="1"/>
-          <w:numId w:val="7"/>
+          <w:numId w:val="6"/>
         </w:numPr>
         <w:bidi w:val="0"/>
         <w:jc w:val="both"/>
@@ -4259,7 +4162,7 @@
         <w:pStyle w:val="Normal"/>
         <w:numPr>
           <w:ilvl w:val="1"/>
-          <w:numId w:val="7"/>
+          <w:numId w:val="6"/>
         </w:numPr>
         <w:bidi w:val="0"/>
         <w:jc w:val="both"/>
@@ -4459,7 +4362,7 @@
             <wp:extent cx="6120130" cy="2236470"/>
             <wp:effectExtent l="0" t="0" r="0" b="0"/>
             <wp:wrapTopAndBottom/>
-            <wp:docPr id="7" name="Imagen1" descr=""/>
+            <wp:docPr id="10" name="Imagen1" descr=""/>
             <wp:cNvGraphicFramePr>
               <a:graphicFrameLocks xmlns:a="http://schemas.openxmlformats.org/drawingml/2006/main" noChangeAspect="1"/>
             </wp:cNvGraphicFramePr>
@@ -4467,7 +4370,7 @@
               <a:graphicData uri="http://schemas.openxmlformats.org/drawingml/2006/picture">
                 <pic:pic xmlns:pic="http://schemas.openxmlformats.org/drawingml/2006/picture">
                   <pic:nvPicPr>
-                    <pic:cNvPr id="7" name="Imagen1" descr=""/>
+                    <pic:cNvPr id="10" name="Imagen1" descr=""/>
                     <pic:cNvPicPr>
                       <a:picLocks noChangeAspect="1" noChangeArrowheads="1"/>
                     </pic:cNvPicPr>
@@ -4534,14 +4437,25 @@
           <w:b w:val="false"/>
           <w:bCs w:val="false"/>
         </w:rPr>
-        <w:t xml:space="preserve">Continuación del diagrama anterior, explaya las E/S y los datos que utiliza </w:t>
-      </w:r>
-      <w:r>
-        <w:rPr>
+        <w:t>Continuación del diagrama anterior, explaya las E/S y los datos que utiliza y las respuestas que entrega el sistema</w:t>
+      </w:r>
+    </w:p>
+    <w:p>
+      <w:pPr>
+        <w:pStyle w:val="Normal"/>
+        <w:bidi w:val="0"/>
+        <w:jc w:val="left"/>
+        <w:rPr>
+          <w:b w:val="false"/>
           <w:b w:val="false"/>
           <w:bCs w:val="false"/>
         </w:rPr>
-        <w:t>y las respuestas que entrega el sistema</w:t>
+      </w:pPr>
+      <w:r>
+        <w:rPr>
+          <w:b w:val="false"/>
+          <w:bCs w:val="false"/>
+        </w:rPr>
       </w:r>
     </w:p>
     <w:p>
@@ -4550,34 +4464,15 @@
         <w:bidi w:val="0"/>
         <w:jc w:val="left"/>
         <w:rPr>
-          <w:b w:val="false"/>
-          <w:b w:val="false"/>
-          <w:bCs w:val="false"/>
-        </w:rPr>
-      </w:pPr>
-      <w:r>
-        <w:rPr>
-          <w:b w:val="false"/>
-          <w:bCs w:val="false"/>
-        </w:rPr>
-      </w:r>
-    </w:p>
-    <w:p>
-      <w:pPr>
-        <w:pStyle w:val="Normal"/>
-        <w:bidi w:val="0"/>
-        <w:jc w:val="left"/>
-        <w:rPr>
-          <w:b/>
-          <w:b/>
-          <w:bCs/>
-        </w:rPr>
-      </w:pPr>
-      <w:r>
-        <w:rPr>
-          <w:b/>
-          <w:bCs/>
-          <w:u w:val="none"/>
+          <w:b/>
+          <w:b/>
+          <w:bCs/>
+        </w:rPr>
+      </w:pPr>
+      <w:r>
+        <w:rPr>
+          <w:b/>
+          <w:bCs/>
         </w:rPr>
         <w:drawing>
           <wp:anchor behindDoc="0" distT="0" distB="0" distL="0" distR="0" simplePos="0" locked="0" layoutInCell="0" allowOverlap="1" relativeHeight="5">
@@ -4591,7 +4486,7 @@
             <wp:extent cx="5899785" cy="2639060"/>
             <wp:effectExtent l="0" t="0" r="0" b="0"/>
             <wp:wrapTopAndBottom/>
-            <wp:docPr id="8" name="Imagen4" descr=""/>
+            <wp:docPr id="11" name="Imagen4" descr=""/>
             <wp:cNvGraphicFramePr>
               <a:graphicFrameLocks xmlns:a="http://schemas.openxmlformats.org/drawingml/2006/main" noChangeAspect="1"/>
             </wp:cNvGraphicFramePr>
@@ -4599,7 +4494,7 @@
               <a:graphicData uri="http://schemas.openxmlformats.org/drawingml/2006/picture">
                 <pic:pic xmlns:pic="http://schemas.openxmlformats.org/drawingml/2006/picture">
                   <pic:nvPicPr>
-                    <pic:cNvPr id="8" name="Imagen4" descr=""/>
+                    <pic:cNvPr id="11" name="Imagen4" descr=""/>
                     <pic:cNvPicPr>
                       <a:picLocks noChangeAspect="1" noChangeArrowheads="1"/>
                     </pic:cNvPicPr>
@@ -4744,7 +4639,7 @@
             <wp:extent cx="5688330" cy="3934460"/>
             <wp:effectExtent l="0" t="0" r="0" b="0"/>
             <wp:wrapTopAndBottom/>
-            <wp:docPr id="9" name="Imagen3" descr=""/>
+            <wp:docPr id="12" name="Imagen3" descr=""/>
             <wp:cNvGraphicFramePr>
               <a:graphicFrameLocks xmlns:a="http://schemas.openxmlformats.org/drawingml/2006/main" noChangeAspect="1"/>
             </wp:cNvGraphicFramePr>
@@ -4752,7 +4647,7 @@
               <a:graphicData uri="http://schemas.openxmlformats.org/drawingml/2006/picture">
                 <pic:pic xmlns:pic="http://schemas.openxmlformats.org/drawingml/2006/picture">
                   <pic:nvPicPr>
-                    <pic:cNvPr id="9" name="Imagen3" descr=""/>
+                    <pic:cNvPr id="12" name="Imagen3" descr=""/>
                     <pic:cNvPicPr>
                       <a:picLocks noChangeAspect="1" noChangeArrowheads="1"/>
                     </pic:cNvPicPr>
@@ -4931,6 +4826,7 @@
         </w:tabs>
         <w:ind w:left="0" w:hanging="0"/>
       </w:pPr>
+      <w:rPr/>
     </w:lvl>
     <w:lvl w:ilvl="1">
       <w:start w:val="1"/>
@@ -4944,6 +4840,7 @@
         </w:tabs>
         <w:ind w:left="0" w:hanging="0"/>
       </w:pPr>
+      <w:rPr/>
     </w:lvl>
     <w:lvl w:ilvl="2">
       <w:start w:val="1"/>
@@ -4957,6 +4854,7 @@
         </w:tabs>
         <w:ind w:left="0" w:hanging="0"/>
       </w:pPr>
+      <w:rPr/>
     </w:lvl>
     <w:lvl w:ilvl="3">
       <w:start w:val="1"/>
@@ -4970,6 +4868,7 @@
         </w:tabs>
         <w:ind w:left="0" w:hanging="0"/>
       </w:pPr>
+      <w:rPr/>
     </w:lvl>
     <w:lvl w:ilvl="4">
       <w:start w:val="1"/>
@@ -4983,6 +4882,7 @@
         </w:tabs>
         <w:ind w:left="0" w:hanging="0"/>
       </w:pPr>
+      <w:rPr/>
     </w:lvl>
     <w:lvl w:ilvl="5">
       <w:start w:val="1"/>
@@ -4996,6 +4896,7 @@
         </w:tabs>
         <w:ind w:left="0" w:hanging="0"/>
       </w:pPr>
+      <w:rPr/>
     </w:lvl>
     <w:lvl w:ilvl="6">
       <w:start w:val="1"/>
@@ -5009,6 +4910,7 @@
         </w:tabs>
         <w:ind w:left="0" w:hanging="0"/>
       </w:pPr>
+      <w:rPr/>
     </w:lvl>
     <w:lvl w:ilvl="7">
       <w:start w:val="1"/>
@@ -5022,6 +4924,7 @@
         </w:tabs>
         <w:ind w:left="0" w:hanging="0"/>
       </w:pPr>
+      <w:rPr/>
     </w:lvl>
     <w:lvl w:ilvl="8">
       <w:start w:val="1"/>
@@ -5035,137 +4938,10 @@
         </w:tabs>
         <w:ind w:left="0" w:hanging="0"/>
       </w:pPr>
+      <w:rPr/>
     </w:lvl>
   </w:abstractNum>
   <w:abstractNum w:abstractNumId="2">
-    <w:lvl w:ilvl="0">
-      <w:start w:val="1"/>
-      <w:numFmt w:val="none"/>
-      <w:suff w:val="nothing"/>
-      <w:lvlText w:val=""/>
-      <w:lvlJc w:val="left"/>
-      <w:pPr>
-        <w:tabs>
-          <w:tab w:val="num" w:pos="0"/>
-        </w:tabs>
-        <w:ind w:left="0" w:hanging="0"/>
-      </w:pPr>
-      <w:rPr/>
-    </w:lvl>
-    <w:lvl w:ilvl="1">
-      <w:start w:val="1"/>
-      <w:numFmt w:val="none"/>
-      <w:suff w:val="nothing"/>
-      <w:lvlText w:val=""/>
-      <w:lvlJc w:val="left"/>
-      <w:pPr>
-        <w:tabs>
-          <w:tab w:val="num" w:pos="0"/>
-        </w:tabs>
-        <w:ind w:left="0" w:hanging="0"/>
-      </w:pPr>
-      <w:rPr/>
-    </w:lvl>
-    <w:lvl w:ilvl="2">
-      <w:start w:val="1"/>
-      <w:numFmt w:val="none"/>
-      <w:suff w:val="nothing"/>
-      <w:lvlText w:val=""/>
-      <w:lvlJc w:val="left"/>
-      <w:pPr>
-        <w:tabs>
-          <w:tab w:val="num" w:pos="0"/>
-        </w:tabs>
-        <w:ind w:left="0" w:hanging="0"/>
-      </w:pPr>
-      <w:rPr/>
-    </w:lvl>
-    <w:lvl w:ilvl="3">
-      <w:start w:val="1"/>
-      <w:numFmt w:val="none"/>
-      <w:suff w:val="nothing"/>
-      <w:lvlText w:val=""/>
-      <w:lvlJc w:val="left"/>
-      <w:pPr>
-        <w:tabs>
-          <w:tab w:val="num" w:pos="0"/>
-        </w:tabs>
-        <w:ind w:left="0" w:hanging="0"/>
-      </w:pPr>
-      <w:rPr/>
-    </w:lvl>
-    <w:lvl w:ilvl="4">
-      <w:start w:val="1"/>
-      <w:numFmt w:val="none"/>
-      <w:suff w:val="nothing"/>
-      <w:lvlText w:val=""/>
-      <w:lvlJc w:val="left"/>
-      <w:pPr>
-        <w:tabs>
-          <w:tab w:val="num" w:pos="0"/>
-        </w:tabs>
-        <w:ind w:left="0" w:hanging="0"/>
-      </w:pPr>
-      <w:rPr/>
-    </w:lvl>
-    <w:lvl w:ilvl="5">
-      <w:start w:val="1"/>
-      <w:numFmt w:val="none"/>
-      <w:suff w:val="nothing"/>
-      <w:lvlText w:val=""/>
-      <w:lvlJc w:val="left"/>
-      <w:pPr>
-        <w:tabs>
-          <w:tab w:val="num" w:pos="0"/>
-        </w:tabs>
-        <w:ind w:left="0" w:hanging="0"/>
-      </w:pPr>
-      <w:rPr/>
-    </w:lvl>
-    <w:lvl w:ilvl="6">
-      <w:start w:val="1"/>
-      <w:numFmt w:val="none"/>
-      <w:suff w:val="nothing"/>
-      <w:lvlText w:val=""/>
-      <w:lvlJc w:val="left"/>
-      <w:pPr>
-        <w:tabs>
-          <w:tab w:val="num" w:pos="0"/>
-        </w:tabs>
-        <w:ind w:left="0" w:hanging="0"/>
-      </w:pPr>
-      <w:rPr/>
-    </w:lvl>
-    <w:lvl w:ilvl="7">
-      <w:start w:val="1"/>
-      <w:numFmt w:val="none"/>
-      <w:suff w:val="nothing"/>
-      <w:lvlText w:val=""/>
-      <w:lvlJc w:val="left"/>
-      <w:pPr>
-        <w:tabs>
-          <w:tab w:val="num" w:pos="0"/>
-        </w:tabs>
-        <w:ind w:left="0" w:hanging="0"/>
-      </w:pPr>
-      <w:rPr/>
-    </w:lvl>
-    <w:lvl w:ilvl="8">
-      <w:start w:val="1"/>
-      <w:numFmt w:val="none"/>
-      <w:suff w:val="nothing"/>
-      <w:lvlText w:val=""/>
-      <w:lvlJc w:val="left"/>
-      <w:pPr>
-        <w:tabs>
-          <w:tab w:val="num" w:pos="0"/>
-        </w:tabs>
-        <w:ind w:left="0" w:hanging="0"/>
-      </w:pPr>
-      <w:rPr/>
-    </w:lvl>
-  </w:abstractNum>
-  <w:abstractNum w:abstractNumId="3">
     <w:lvl w:ilvl="0">
       <w:start w:val="1"/>
       <w:numFmt w:val="bullet"/>
@@ -5308,7 +5084,7 @@
       </w:rPr>
     </w:lvl>
   </w:abstractNum>
-  <w:abstractNum w:abstractNumId="4">
+  <w:abstractNum w:abstractNumId="3">
     <w:lvl w:ilvl="0">
       <w:start w:val="1"/>
       <w:numFmt w:val="bullet"/>
@@ -5447,6 +5223,143 @@
       </w:rPr>
     </w:lvl>
   </w:abstractNum>
+  <w:abstractNum w:abstractNumId="4">
+    <w:lvl w:ilvl="0">
+      <w:start w:val="1"/>
+      <w:numFmt w:val="bullet"/>
+      <w:lvlText w:val=""/>
+      <w:lvlJc w:val="left"/>
+      <w:pPr>
+        <w:tabs>
+          <w:tab w:val="num" w:pos="720"/>
+        </w:tabs>
+        <w:ind w:left="720" w:hanging="360"/>
+      </w:pPr>
+      <w:rPr>
+        <w:rFonts w:ascii="Symbol" w:hAnsi="Symbol" w:cs="Symbol" w:hint="default"/>
+      </w:rPr>
+    </w:lvl>
+    <w:lvl w:ilvl="1">
+      <w:start w:val="1"/>
+      <w:numFmt w:val="bullet"/>
+      <w:lvlText w:val="◦"/>
+      <w:lvlJc w:val="left"/>
+      <w:pPr>
+        <w:tabs>
+          <w:tab w:val="num" w:pos="1080"/>
+        </w:tabs>
+        <w:ind w:left="1080" w:hanging="360"/>
+      </w:pPr>
+      <w:rPr>
+        <w:rFonts w:ascii="OpenSymbol" w:hAnsi="OpenSymbol" w:cs="OpenSymbol" w:hint="default"/>
+      </w:rPr>
+    </w:lvl>
+    <w:lvl w:ilvl="2">
+      <w:start w:val="1"/>
+      <w:numFmt w:val="bullet"/>
+      <w:lvlText w:val="▪"/>
+      <w:lvlJc w:val="left"/>
+      <w:pPr>
+        <w:tabs>
+          <w:tab w:val="num" w:pos="1440"/>
+        </w:tabs>
+        <w:ind w:left="1440" w:hanging="360"/>
+      </w:pPr>
+      <w:rPr>
+        <w:rFonts w:ascii="OpenSymbol" w:hAnsi="OpenSymbol" w:cs="OpenSymbol" w:hint="default"/>
+      </w:rPr>
+    </w:lvl>
+    <w:lvl w:ilvl="3">
+      <w:start w:val="1"/>
+      <w:numFmt w:val="bullet"/>
+      <w:lvlText w:val=""/>
+      <w:lvlJc w:val="left"/>
+      <w:pPr>
+        <w:tabs>
+          <w:tab w:val="num" w:pos="1800"/>
+        </w:tabs>
+        <w:ind w:left="1800" w:hanging="360"/>
+      </w:pPr>
+      <w:rPr>
+        <w:rFonts w:ascii="Symbol" w:hAnsi="Symbol" w:cs="Symbol" w:hint="default"/>
+      </w:rPr>
+    </w:lvl>
+    <w:lvl w:ilvl="4">
+      <w:start w:val="1"/>
+      <w:numFmt w:val="bullet"/>
+      <w:lvlText w:val="◦"/>
+      <w:lvlJc w:val="left"/>
+      <w:pPr>
+        <w:tabs>
+          <w:tab w:val="num" w:pos="2160"/>
+        </w:tabs>
+        <w:ind w:left="2160" w:hanging="360"/>
+      </w:pPr>
+      <w:rPr>
+        <w:rFonts w:ascii="OpenSymbol" w:hAnsi="OpenSymbol" w:cs="OpenSymbol" w:hint="default"/>
+      </w:rPr>
+    </w:lvl>
+    <w:lvl w:ilvl="5">
+      <w:start w:val="1"/>
+      <w:numFmt w:val="bullet"/>
+      <w:lvlText w:val="▪"/>
+      <w:lvlJc w:val="left"/>
+      <w:pPr>
+        <w:tabs>
+          <w:tab w:val="num" w:pos="2520"/>
+        </w:tabs>
+        <w:ind w:left="2520" w:hanging="360"/>
+      </w:pPr>
+      <w:rPr>
+        <w:rFonts w:ascii="OpenSymbol" w:hAnsi="OpenSymbol" w:cs="OpenSymbol" w:hint="default"/>
+      </w:rPr>
+    </w:lvl>
+    <w:lvl w:ilvl="6">
+      <w:start w:val="1"/>
+      <w:numFmt w:val="bullet"/>
+      <w:lvlText w:val=""/>
+      <w:lvlJc w:val="left"/>
+      <w:pPr>
+        <w:tabs>
+          <w:tab w:val="num" w:pos="2880"/>
+        </w:tabs>
+        <w:ind w:left="2880" w:hanging="360"/>
+      </w:pPr>
+      <w:rPr>
+        <w:rFonts w:ascii="Symbol" w:hAnsi="Symbol" w:cs="Symbol" w:hint="default"/>
+      </w:rPr>
+    </w:lvl>
+    <w:lvl w:ilvl="7">
+      <w:start w:val="1"/>
+      <w:numFmt w:val="bullet"/>
+      <w:lvlText w:val="◦"/>
+      <w:lvlJc w:val="left"/>
+      <w:pPr>
+        <w:tabs>
+          <w:tab w:val="num" w:pos="3240"/>
+        </w:tabs>
+        <w:ind w:left="3240" w:hanging="360"/>
+      </w:pPr>
+      <w:rPr>
+        <w:rFonts w:ascii="OpenSymbol" w:hAnsi="OpenSymbol" w:cs="OpenSymbol" w:hint="default"/>
+      </w:rPr>
+    </w:lvl>
+    <w:lvl w:ilvl="8">
+      <w:start w:val="1"/>
+      <w:numFmt w:val="bullet"/>
+      <w:lvlText w:val="▪"/>
+      <w:lvlJc w:val="left"/>
+      <w:pPr>
+        <w:tabs>
+          <w:tab w:val="num" w:pos="3600"/>
+        </w:tabs>
+        <w:ind w:left="3600" w:hanging="360"/>
+      </w:pPr>
+      <w:rPr>
+        <w:rFonts w:ascii="OpenSymbol" w:hAnsi="OpenSymbol" w:cs="OpenSymbol" w:hint="default"/>
+      </w:rPr>
+    </w:lvl>
+  </w:abstractNum>
   <w:abstractNum w:abstractNumId="5">
     <w:lvl w:ilvl="0">
       <w:start w:val="1"/>
@@ -6135,138 +6048,120 @@
   <w:abstractNum w:abstractNumId="10">
     <w:lvl w:ilvl="0">
       <w:start w:val="1"/>
-      <w:numFmt w:val="bullet"/>
-      <w:lvlText w:val=""/>
-      <w:lvlJc w:val="left"/>
-      <w:pPr>
-        <w:tabs>
-          <w:tab w:val="num" w:pos="720"/>
-        </w:tabs>
-        <w:ind w:left="720" w:hanging="360"/>
-      </w:pPr>
-      <w:rPr>
-        <w:rFonts w:ascii="Symbol" w:hAnsi="Symbol" w:cs="Symbol" w:hint="default"/>
-      </w:rPr>
+      <w:numFmt w:val="none"/>
+      <w:suff w:val="nothing"/>
+      <w:lvlText w:val=""/>
+      <w:lvlJc w:val="left"/>
+      <w:pPr>
+        <w:tabs>
+          <w:tab w:val="num" w:pos="0"/>
+        </w:tabs>
+        <w:ind w:left="0" w:hanging="0"/>
+      </w:pPr>
     </w:lvl>
     <w:lvl w:ilvl="1">
       <w:start w:val="1"/>
-      <w:numFmt w:val="bullet"/>
-      <w:lvlText w:val="◦"/>
-      <w:lvlJc w:val="left"/>
-      <w:pPr>
-        <w:tabs>
-          <w:tab w:val="num" w:pos="1080"/>
-        </w:tabs>
-        <w:ind w:left="1080" w:hanging="360"/>
-      </w:pPr>
-      <w:rPr>
-        <w:rFonts w:ascii="OpenSymbol" w:hAnsi="OpenSymbol" w:cs="OpenSymbol" w:hint="default"/>
-      </w:rPr>
+      <w:numFmt w:val="none"/>
+      <w:suff w:val="nothing"/>
+      <w:lvlText w:val=""/>
+      <w:lvlJc w:val="left"/>
+      <w:pPr>
+        <w:tabs>
+          <w:tab w:val="num" w:pos="0"/>
+        </w:tabs>
+        <w:ind w:left="0" w:hanging="0"/>
+      </w:pPr>
     </w:lvl>
     <w:lvl w:ilvl="2">
       <w:start w:val="1"/>
-      <w:numFmt w:val="bullet"/>
-      <w:lvlText w:val="▪"/>
-      <w:lvlJc w:val="left"/>
-      <w:pPr>
-        <w:tabs>
-          <w:tab w:val="num" w:pos="1440"/>
-        </w:tabs>
-        <w:ind w:left="1440" w:hanging="360"/>
-      </w:pPr>
-      <w:rPr>
-        <w:rFonts w:ascii="OpenSymbol" w:hAnsi="OpenSymbol" w:cs="OpenSymbol" w:hint="default"/>
-      </w:rPr>
+      <w:numFmt w:val="none"/>
+      <w:suff w:val="nothing"/>
+      <w:lvlText w:val=""/>
+      <w:lvlJc w:val="left"/>
+      <w:pPr>
+        <w:tabs>
+          <w:tab w:val="num" w:pos="0"/>
+        </w:tabs>
+        <w:ind w:left="0" w:hanging="0"/>
+      </w:pPr>
     </w:lvl>
     <w:lvl w:ilvl="3">
       <w:start w:val="1"/>
-      <w:numFmt w:val="bullet"/>
-      <w:lvlText w:val=""/>
-      <w:lvlJc w:val="left"/>
-      <w:pPr>
-        <w:tabs>
-          <w:tab w:val="num" w:pos="1800"/>
-        </w:tabs>
-        <w:ind w:left="1800" w:hanging="360"/>
-      </w:pPr>
-      <w:rPr>
-        <w:rFonts w:ascii="Symbol" w:hAnsi="Symbol" w:cs="Symbol" w:hint="default"/>
-      </w:rPr>
+      <w:numFmt w:val="none"/>
+      <w:suff w:val="nothing"/>
+      <w:lvlText w:val=""/>
+      <w:lvlJc w:val="left"/>
+      <w:pPr>
+        <w:tabs>
+          <w:tab w:val="num" w:pos="0"/>
+        </w:tabs>
+        <w:ind w:left="0" w:hanging="0"/>
+      </w:pPr>
     </w:lvl>
     <w:lvl w:ilvl="4">
       <w:start w:val="1"/>
-      <w:numFmt w:val="bullet"/>
-      <w:lvlText w:val="◦"/>
-      <w:lvlJc w:val="left"/>
-      <w:pPr>
-        <w:tabs>
-          <w:tab w:val="num" w:pos="2160"/>
-        </w:tabs>
-        <w:ind w:left="2160" w:hanging="360"/>
-      </w:pPr>
-      <w:rPr>
-        <w:rFonts w:ascii="OpenSymbol" w:hAnsi="OpenSymbol" w:cs="OpenSymbol" w:hint="default"/>
-      </w:rPr>
+      <w:numFmt w:val="none"/>
+      <w:suff w:val="nothing"/>
+      <w:lvlText w:val=""/>
+      <w:lvlJc w:val="left"/>
+      <w:pPr>
+        <w:tabs>
+          <w:tab w:val="num" w:pos="0"/>
+        </w:tabs>
+        <w:ind w:left="0" w:hanging="0"/>
+      </w:pPr>
     </w:lvl>
     <w:lvl w:ilvl="5">
       <w:start w:val="1"/>
-      <w:numFmt w:val="bullet"/>
-      <w:lvlText w:val="▪"/>
-      <w:lvlJc w:val="left"/>
-      <w:pPr>
-        <w:tabs>
-          <w:tab w:val="num" w:pos="2520"/>
-        </w:tabs>
-        <w:ind w:left="2520" w:hanging="360"/>
-      </w:pPr>
-      <w:rPr>
-        <w:rFonts w:ascii="OpenSymbol" w:hAnsi="OpenSymbol" w:cs="OpenSymbol" w:hint="default"/>
-      </w:rPr>
+      <w:numFmt w:val="none"/>
+      <w:suff w:val="nothing"/>
+      <w:lvlText w:val=""/>
+      <w:lvlJc w:val="left"/>
+      <w:pPr>
+        <w:tabs>
+          <w:tab w:val="num" w:pos="0"/>
+        </w:tabs>
+        <w:ind w:left="0" w:hanging="0"/>
+      </w:pPr>
     </w:lvl>
     <w:lvl w:ilvl="6">
       <w:start w:val="1"/>
-      <w:numFmt w:val="bullet"/>
-      <w:lvlText w:val=""/>
-      <w:lvlJc w:val="left"/>
-      <w:pPr>
-        <w:tabs>
-          <w:tab w:val="num" w:pos="2880"/>
-        </w:tabs>
-        <w:ind w:left="2880" w:hanging="360"/>
-      </w:pPr>
-      <w:rPr>
-        <w:rFonts w:ascii="Symbol" w:hAnsi="Symbol" w:cs="Symbol" w:hint="default"/>
-      </w:rPr>
+      <w:numFmt w:val="none"/>
+      <w:suff w:val="nothing"/>
+      <w:lvlText w:val=""/>
+      <w:lvlJc w:val="left"/>
+      <w:pPr>
+        <w:tabs>
+          <w:tab w:val="num" w:pos="0"/>
+        </w:tabs>
+        <w:ind w:left="0" w:hanging="0"/>
+      </w:pPr>
     </w:lvl>
     <w:lvl w:ilvl="7">
       <w:start w:val="1"/>
-      <w:numFmt w:val="bullet"/>
-      <w:lvlText w:val="◦"/>
-      <w:lvlJc w:val="left"/>
-      <w:pPr>
-        <w:tabs>
-          <w:tab w:val="num" w:pos="3240"/>
-        </w:tabs>
-        <w:ind w:left="3240" w:hanging="360"/>
-      </w:pPr>
-      <w:rPr>
-        <w:rFonts w:ascii="OpenSymbol" w:hAnsi="OpenSymbol" w:cs="OpenSymbol" w:hint="default"/>
-      </w:rPr>
+      <w:numFmt w:val="none"/>
+      <w:suff w:val="nothing"/>
+      <w:lvlText w:val=""/>
+      <w:lvlJc w:val="left"/>
+      <w:pPr>
+        <w:tabs>
+          <w:tab w:val="num" w:pos="0"/>
+        </w:tabs>
+        <w:ind w:left="0" w:hanging="0"/>
+      </w:pPr>
     </w:lvl>
     <w:lvl w:ilvl="8">
       <w:start w:val="1"/>
-      <w:numFmt w:val="bullet"/>
-      <w:lvlText w:val="▪"/>
-      <w:lvlJc w:val="left"/>
-      <w:pPr>
-        <w:tabs>
-          <w:tab w:val="num" w:pos="3600"/>
-        </w:tabs>
-        <w:ind w:left="3600" w:hanging="360"/>
-      </w:pPr>
-      <w:rPr>
-        <w:rFonts w:ascii="OpenSymbol" w:hAnsi="OpenSymbol" w:cs="OpenSymbol" w:hint="default"/>
-      </w:rPr>
+      <w:numFmt w:val="none"/>
+      <w:suff w:val="nothing"/>
+      <w:lvlText w:val=""/>
+      <w:lvlJc w:val="left"/>
+      <w:pPr>
+        <w:tabs>
+          <w:tab w:val="num" w:pos="0"/>
+        </w:tabs>
+        <w:ind w:left="0" w:hanging="0"/>
+      </w:pPr>
     </w:lvl>
   </w:abstractNum>
   <w:num w:numId="1">
@@ -6347,7 +6242,7 @@
     <w:pPr>
       <w:numPr>
         <w:ilvl w:val="0"/>
-        <w:numId w:val="2"/>
+        <w:numId w:val="1"/>
       </w:numPr>
       <w:spacing w:before="240" w:after="120"/>
       <w:outlineLvl w:val="0"/>
@@ -6367,7 +6262,7 @@
     <w:pPr>
       <w:numPr>
         <w:ilvl w:val="1"/>
-        <w:numId w:val="2"/>
+        <w:numId w:val="1"/>
       </w:numPr>
       <w:spacing w:before="200" w:after="120"/>
       <w:outlineLvl w:val="1"/>
@@ -6387,7 +6282,7 @@
     <w:pPr>
       <w:numPr>
         <w:ilvl w:val="2"/>
-        <w:numId w:val="2"/>
+        <w:numId w:val="1"/>
       </w:numPr>
       <w:spacing w:before="140" w:after="120"/>
       <w:outlineLvl w:val="2"/>
@@ -6612,5 +6507,12 @@
     </w:pPr>
     <w:rPr/>
   </w:style>
+  <w:style w:type="paragraph" w:styleId="Contenidodelmarco">
+    <w:name w:val="Contenido del marco"/>
+    <w:basedOn w:val="Normal"/>
+    <w:qFormat/>
+    <w:pPr/>
+    <w:rPr/>
+  </w:style>
 </w:styles>
 </file>
</xml_diff>